<commit_message>
Final Check in 2025
</commit_message>
<xml_diff>
--- a/SPRING -2025/ADTA 5900 - Advanced Data Analytics Capstone/Project/ADTA 5900 - Advanced Data Analytics Capstone - Final_Paper - Biniam Abebe.docx
+++ b/SPRING -2025/ADTA 5900 - Advanced Data Analytics Capstone/Project/ADTA 5900 - Advanced Data Analytics Capstone - Final_Paper - Biniam Abebe.docx
@@ -1,6 +1,6 @@
 
 <file path=word/document.xml><?xml version="1.0" encoding="utf-8"?>
-<w:document xmlns:wpc="http://schemas.microsoft.com/office/word/2010/wordprocessingCanvas" xmlns:cx="http://schemas.microsoft.com/office/drawing/2014/chartex" xmlns:cx1="http://schemas.microsoft.com/office/drawing/2015/9/8/chartex" xmlns:cx2="http://schemas.microsoft.com/office/drawing/2015/10/21/chartex" xmlns:cx3="http://schemas.microsoft.com/office/drawing/2016/5/9/chartex" xmlns:cx4="http://schemas.microsoft.com/office/drawing/2016/5/10/chartex" xmlns:cx5="http://schemas.microsoft.com/office/drawing/2016/5/11/chartex" xmlns:cx6="http://schemas.microsoft.com/office/drawing/2016/5/12/chartex" xmlns:cx7="http://schemas.microsoft.com/office/drawing/2016/5/13/chartex" xmlns:cx8="http://schemas.microsoft.com/office/drawing/2016/5/14/chartex" xmlns:mc="http://schemas.openxmlformats.org/markup-compatibility/2006" xmlns:aink="http://schemas.microsoft.com/office/drawing/2016/ink" xmlns:am3d="http://schemas.microsoft.com/office/drawing/2017/model3d" xmlns:o="urn:schemas-microsoft-com:office:office" xmlns:r="http://schemas.openxmlformats.org/officeDocument/2006/relationships" xmlns:m="http://schemas.openxmlformats.org/officeDocument/2006/math" xmlns:v="urn:schemas-microsoft-com:vml" xmlns:wp14="http://schemas.microsoft.com/office/word/2010/wordprocessingDrawing" xmlns:wp="http://schemas.openxmlformats.org/drawingml/2006/wordprocessingDrawing" xmlns:w10="urn:schemas-microsoft-com:office:word" xmlns:w="http://schemas.openxmlformats.org/wordprocessingml/2006/main" xmlns:w14="http://schemas.microsoft.com/office/word/2010/wordml" xmlns:w15="http://schemas.microsoft.com/office/word/2012/wordml" xmlns:w16cid="http://schemas.microsoft.com/office/word/2016/wordml/cid" xmlns:w16se="http://schemas.microsoft.com/office/word/2015/wordml/symex" xmlns:wpg="http://schemas.microsoft.com/office/word/2010/wordprocessingGroup" xmlns:wpi="http://schemas.microsoft.com/office/word/2010/wordprocessingInk" xmlns:wne="http://schemas.microsoft.com/office/word/2006/wordml" xmlns:wps="http://schemas.microsoft.com/office/word/2010/wordprocessingShape" mc:Ignorable="w14 w15 w16se w16cid wp14">
+<w:document xmlns:wpc="http://schemas.microsoft.com/office/word/2010/wordprocessingCanvas" xmlns:cx="http://schemas.microsoft.com/office/drawing/2014/chartex" xmlns:cx1="http://schemas.microsoft.com/office/drawing/2015/9/8/chartex" xmlns:cx2="http://schemas.microsoft.com/office/drawing/2015/10/21/chartex" xmlns:cx3="http://schemas.microsoft.com/office/drawing/2016/5/9/chartex" xmlns:cx4="http://schemas.microsoft.com/office/drawing/2016/5/10/chartex" xmlns:cx5="http://schemas.microsoft.com/office/drawing/2016/5/11/chartex" xmlns:cx6="http://schemas.microsoft.com/office/drawing/2016/5/12/chartex" xmlns:cx7="http://schemas.microsoft.com/office/drawing/2016/5/13/chartex" xmlns:cx8="http://schemas.microsoft.com/office/drawing/2016/5/14/chartex" xmlns:mc="http://schemas.openxmlformats.org/markup-compatibility/2006" xmlns:aink="http://schemas.microsoft.com/office/drawing/2016/ink" xmlns:am3d="http://schemas.microsoft.com/office/drawing/2017/model3d" xmlns:o="urn:schemas-microsoft-com:office:office" xmlns:oel="http://schemas.microsoft.com/office/2019/extlst" xmlns:r="http://schemas.openxmlformats.org/officeDocument/2006/relationships" xmlns:m="http://schemas.openxmlformats.org/officeDocument/2006/math" xmlns:v="urn:schemas-microsoft-com:vml" xmlns:wp14="http://schemas.microsoft.com/office/word/2010/wordprocessingDrawing" xmlns:wp="http://schemas.openxmlformats.org/drawingml/2006/wordprocessingDrawing" xmlns:w10="urn:schemas-microsoft-com:office:word" xmlns:w="http://schemas.openxmlformats.org/wordprocessingml/2006/main" xmlns:w14="http://schemas.microsoft.com/office/word/2010/wordml" xmlns:w15="http://schemas.microsoft.com/office/word/2012/wordml" xmlns:w16cex="http://schemas.microsoft.com/office/word/2018/wordml/cex" xmlns:w16cid="http://schemas.microsoft.com/office/word/2016/wordml/cid" xmlns:w16="http://schemas.microsoft.com/office/word/2018/wordml" xmlns:w16du="http://schemas.microsoft.com/office/word/2023/wordml/word16du" xmlns:w16sdtdh="http://schemas.microsoft.com/office/word/2020/wordml/sdtdatahash" xmlns:w16sdtfl="http://schemas.microsoft.com/office/word/2024/wordml/sdtformatlock" xmlns:w16se="http://schemas.microsoft.com/office/word/2015/wordml/symex" xmlns:wpg="http://schemas.microsoft.com/office/word/2010/wordprocessingGroup" xmlns:wpi="http://schemas.microsoft.com/office/word/2010/wordprocessingInk" xmlns:wne="http://schemas.microsoft.com/office/word/2006/wordml" xmlns:wps="http://schemas.microsoft.com/office/word/2010/wordprocessingShape" mc:Ignorable="w14 w15 w16se w16cid w16 w16cex w16sdtdh w16sdtfl w16du wp14">
   <w:body>
     <w:p>
       <w:pPr>
@@ -57,7 +57,7 @@
           <w:kern w:val="2"/>
           <w14:ligatures w14:val="standardContextual"/>
         </w:rPr>
-        <w:t xml:space="preserve">Deep Learning for Enhanced Trading Signal Generation: </w:t>
+        <w:t xml:space="preserve">Deep Learning for Enhanced Trading Signal </w:t>
       </w:r>
       <w:r>
         <w:rPr>
@@ -66,7 +66,7 @@
           <w:kern w:val="2"/>
           <w14:ligatures w14:val="standardContextual"/>
         </w:rPr>
-        <w:br/>
+        <w:t>Generation:</w:t>
       </w:r>
       <w:r>
         <w:rPr>
@@ -75,6 +75,15 @@
           <w:kern w:val="2"/>
           <w14:ligatures w14:val="standardContextual"/>
         </w:rPr>
+        <w:br/>
+      </w:r>
+      <w:r>
+        <w:rPr>
+          <w:b/>
+          <w:bCs/>
+          <w:kern w:val="2"/>
+          <w14:ligatures w14:val="standardContextual"/>
+        </w:rPr>
         <w:t>A Hybrid CNN-BiLSTM Model with Attention Mechanism for Stock Market Prediction and Trading Signal Generation</w:t>
       </w:r>
     </w:p>
@@ -226,7 +235,17 @@
           <w:sz w:val="24"/>
           <w:szCs w:val="24"/>
         </w:rPr>
-        <w:t>Author Note</w:t>
+        <w:t>Author's</w:t>
+      </w:r>
+      <w:r>
+        <w:rPr>
+          <w:rFonts w:ascii="Times New Roman" w:hAnsi="Times New Roman" w:cs="Times New Roman"/>
+          <w:b/>
+          <w:bCs/>
+          <w:sz w:val="24"/>
+          <w:szCs w:val="24"/>
+        </w:rPr>
+        <w:t xml:space="preserve"> Note</w:t>
       </w:r>
     </w:p>
     <w:p>
@@ -379,7 +398,7 @@
           <w:sz w:val="24"/>
           <w:szCs w:val="24"/>
         </w:rPr>
-        <w:t xml:space="preserve"> Walmart (WMT), which achieved an impressive 48.18% return and a commendable </w:t>
+        <w:t xml:space="preserve"> Walmart (WMT), which achieved an impressive 48.18% return and a </w:t>
       </w:r>
       <w:proofErr w:type="gramStart"/>
       <w:r>
@@ -397,35 +416,71 @@
           <w:sz w:val="24"/>
           <w:szCs w:val="24"/>
         </w:rPr>
-        <w:t xml:space="preserve"> rate. The strategy's risk management framework effectively limits drawdowns, with the top performers experiencing maximum drawdowns of less than 5%. This suggests that selective trading strategies, involving 10 to 15 trades, outperform high-frequency trading methods. Furthermore, the combination of technical indicators with deep learning predictions produces robust trading </w:t>
-      </w:r>
-      <w:proofErr w:type="spellStart"/>
-      <w:proofErr w:type="gramStart"/>
-      <w:r>
-        <w:rPr>
-          <w:rFonts w:ascii="Times New Roman" w:hAnsi="Times New Roman" w:cs="Times New Roman"/>
-          <w:sz w:val="24"/>
-          <w:szCs w:val="24"/>
-        </w:rPr>
-        <w:t>signals.</w:t>
-      </w:r>
-      <w:r>
-        <w:rPr>
-          <w:rFonts w:ascii="Times New Roman" w:hAnsi="Times New Roman" w:cs="Times New Roman"/>
-          <w:sz w:val="24"/>
-          <w:szCs w:val="24"/>
-        </w:rPr>
-        <w:t>This</w:t>
-      </w:r>
-      <w:proofErr w:type="spellEnd"/>
-      <w:proofErr w:type="gramEnd"/>
-      <w:r>
-        <w:rPr>
-          <w:rFonts w:ascii="Times New Roman" w:hAnsi="Times New Roman" w:cs="Times New Roman"/>
-          <w:sz w:val="24"/>
-          <w:szCs w:val="24"/>
-        </w:rPr>
-        <w:t xml:space="preserve"> approach ensures that the model is not biased toward the majority class (non-profitable trades) and provides a more accurate representation of the market behavior. These findings are crucial for the practical application implementation of trading strategies based on deep learning in real-life real-world scenarios.</w:t>
+        <w:t xml:space="preserve"> rate. The strategy's risk management framework effectively limits drawdowns, with the top performers experiencing maximum drawdowns of less than 5%. This suggests that selective trading strategies, involving 10 to 15 trades, outperform high-frequency trading methods. Furthermore, </w:t>
+      </w:r>
+      <w:r>
+        <w:rPr>
+          <w:rFonts w:ascii="Times New Roman" w:hAnsi="Times New Roman" w:cs="Times New Roman"/>
+          <w:sz w:val="24"/>
+          <w:szCs w:val="24"/>
+        </w:rPr>
+        <w:t>combining</w:t>
+      </w:r>
+      <w:r>
+        <w:rPr>
+          <w:rFonts w:ascii="Times New Roman" w:hAnsi="Times New Roman" w:cs="Times New Roman"/>
+          <w:sz w:val="24"/>
+          <w:szCs w:val="24"/>
+        </w:rPr>
+        <w:t xml:space="preserve"> technical indicators with deep learning predictions produces robust trading signals.</w:t>
+      </w:r>
+      <w:r>
+        <w:rPr>
+          <w:rFonts w:ascii="Times New Roman" w:hAnsi="Times New Roman" w:cs="Times New Roman"/>
+          <w:sz w:val="24"/>
+          <w:szCs w:val="24"/>
+        </w:rPr>
+        <w:t xml:space="preserve"> </w:t>
+      </w:r>
+      <w:r>
+        <w:rPr>
+          <w:rFonts w:ascii="Times New Roman" w:hAnsi="Times New Roman" w:cs="Times New Roman"/>
+          <w:sz w:val="24"/>
+          <w:szCs w:val="24"/>
+        </w:rPr>
+        <w:t xml:space="preserve">This approach ensures that the model is not biased toward the majority class (non-profitable trades) and provides a more accurate representation of the market behavior. These findings are crucial for </w:t>
+      </w:r>
+      <w:r>
+        <w:rPr>
+          <w:rFonts w:ascii="Times New Roman" w:hAnsi="Times New Roman" w:cs="Times New Roman"/>
+          <w:sz w:val="24"/>
+          <w:szCs w:val="24"/>
+        </w:rPr>
+        <w:t>practically implementing</w:t>
+      </w:r>
+      <w:r>
+        <w:rPr>
+          <w:rFonts w:ascii="Times New Roman" w:hAnsi="Times New Roman" w:cs="Times New Roman"/>
+          <w:sz w:val="24"/>
+          <w:szCs w:val="24"/>
+        </w:rPr>
+        <w:t xml:space="preserve"> trading strategies based on deep learning in real-</w:t>
+      </w:r>
+      <w:r>
+        <w:rPr>
+          <w:rFonts w:ascii="Times New Roman" w:hAnsi="Times New Roman" w:cs="Times New Roman"/>
+          <w:sz w:val="24"/>
+          <w:szCs w:val="24"/>
+        </w:rPr>
+        <w:t>life,</w:t>
+      </w:r>
+      <w:r>
+        <w:rPr>
+          <w:rFonts w:ascii="Times New Roman" w:hAnsi="Times New Roman" w:cs="Times New Roman"/>
+          <w:sz w:val="24"/>
+          <w:szCs w:val="24"/>
+        </w:rPr>
+        <w:t xml:space="preserve"> real-world scenarios.</w:t>
       </w:r>
     </w:p>
     <w:p>
@@ -468,7 +523,71 @@
           <w:sz w:val="24"/>
           <w:szCs w:val="24"/>
         </w:rPr>
-        <w:t xml:space="preserve"> Convolution neural network · Long–short-term memory neural network · Stock price prediction · Leading indicators - CNN-BiLSTM - Hybrid Architecture - Attention Mechanism - Neural Networks - Sharpe Ratio - Win Rate - Maximum Drawdown - Risk-Adjusted Returns - Profit Factor</w:t>
+        <w:t xml:space="preserve"> Convolution neural </w:t>
+      </w:r>
+      <w:r>
+        <w:rPr>
+          <w:rFonts w:ascii="Times New Roman" w:hAnsi="Times New Roman" w:cs="Times New Roman"/>
+          <w:sz w:val="24"/>
+          <w:szCs w:val="24"/>
+        </w:rPr>
+        <w:t>network, long</w:t>
+      </w:r>
+      <w:r>
+        <w:rPr>
+          <w:rFonts w:ascii="Times New Roman" w:hAnsi="Times New Roman" w:cs="Times New Roman"/>
+          <w:sz w:val="24"/>
+          <w:szCs w:val="24"/>
+        </w:rPr>
+        <w:t xml:space="preserve">–short-term memory neural </w:t>
+      </w:r>
+      <w:r>
+        <w:rPr>
+          <w:rFonts w:ascii="Times New Roman" w:hAnsi="Times New Roman" w:cs="Times New Roman"/>
+          <w:sz w:val="24"/>
+          <w:szCs w:val="24"/>
+        </w:rPr>
+        <w:t>network, stock</w:t>
+      </w:r>
+      <w:r>
+        <w:rPr>
+          <w:rFonts w:ascii="Times New Roman" w:hAnsi="Times New Roman" w:cs="Times New Roman"/>
+          <w:sz w:val="24"/>
+          <w:szCs w:val="24"/>
+        </w:rPr>
+        <w:t xml:space="preserve"> price </w:t>
+      </w:r>
+      <w:r>
+        <w:rPr>
+          <w:rFonts w:ascii="Times New Roman" w:hAnsi="Times New Roman" w:cs="Times New Roman"/>
+          <w:sz w:val="24"/>
+          <w:szCs w:val="24"/>
+        </w:rPr>
+        <w:t>prediction, leading indicators, CNN</w:t>
+      </w:r>
+      <w:r>
+        <w:rPr>
+          <w:rFonts w:ascii="Times New Roman" w:hAnsi="Times New Roman" w:cs="Times New Roman"/>
+          <w:sz w:val="24"/>
+          <w:szCs w:val="24"/>
+        </w:rPr>
+        <w:t xml:space="preserve"> </w:t>
+      </w:r>
+      <w:r>
+        <w:rPr>
+          <w:rFonts w:ascii="Times New Roman" w:hAnsi="Times New Roman" w:cs="Times New Roman"/>
+          <w:sz w:val="24"/>
+          <w:szCs w:val="24"/>
+        </w:rPr>
+        <w:t>- BiLSTM Architecture</w:t>
+      </w:r>
+      <w:r>
+        <w:rPr>
+          <w:rFonts w:ascii="Times New Roman" w:hAnsi="Times New Roman" w:cs="Times New Roman"/>
+          <w:sz w:val="24"/>
+          <w:szCs w:val="24"/>
+        </w:rPr>
+        <w:t xml:space="preserve"> - Attention Mechanism - Neural Networks - Sharpe Ratio - Win Rate - Maximum Drawdown - Risk-Adjusted Returns - Profit Factor</w:t>
       </w:r>
       <w:bookmarkStart w:id="1" w:name="_Toc197235933"/>
       <w:r>
@@ -574,119 +693,7 @@
           <w:sz w:val="24"/>
           <w:szCs w:val="24"/>
         </w:rPr>
-        <w:t xml:space="preserve">In today's </w:t>
-      </w:r>
-      <w:r>
-        <w:rPr>
-          <w:rFonts w:ascii="Times New Roman" w:hAnsi="Times New Roman" w:cs="Times New Roman"/>
-          <w:sz w:val="24"/>
-          <w:szCs w:val="24"/>
-        </w:rPr>
-        <w:t>volatile financial markets, identifying trends and executing</w:t>
-      </w:r>
-      <w:r>
-        <w:rPr>
-          <w:rFonts w:ascii="Times New Roman" w:hAnsi="Times New Roman" w:cs="Times New Roman"/>
-          <w:sz w:val="24"/>
-          <w:szCs w:val="24"/>
-        </w:rPr>
-        <w:t xml:space="preserve"> profitable trades quickly is absolutely crucial. </w:t>
-      </w:r>
-      <w:r>
-        <w:rPr>
-          <w:rFonts w:ascii="Times New Roman" w:hAnsi="Times New Roman" w:cs="Times New Roman"/>
-          <w:sz w:val="24"/>
-          <w:szCs w:val="24"/>
-        </w:rPr>
-        <w:t>Traditional technical analysis</w:t>
-      </w:r>
-      <w:r>
-        <w:rPr>
-          <w:rFonts w:ascii="Times New Roman" w:hAnsi="Times New Roman" w:cs="Times New Roman"/>
-          <w:sz w:val="24"/>
-          <w:szCs w:val="24"/>
-        </w:rPr>
-        <w:t>, which depends on subjective human interpretation of chart patterns and indicators by traders, is inherently subjective and susceptible to psychological biases</w:t>
-      </w:r>
-      <w:r>
-        <w:rPr>
-          <w:rFonts w:ascii="Times New Roman" w:hAnsi="Times New Roman" w:cs="Times New Roman"/>
-          <w:sz w:val="24"/>
-          <w:szCs w:val="24"/>
-        </w:rPr>
-        <w:t xml:space="preserve"> </w:t>
-      </w:r>
-      <w:r>
-        <w:rPr>
-          <w:rFonts w:ascii="Times New Roman" w:hAnsi="Times New Roman" w:cs="Times New Roman"/>
-          <w:sz w:val="24"/>
-          <w:szCs w:val="24"/>
-        </w:rPr>
-        <w:t xml:space="preserve">(Murphy, 2022). </w:t>
-      </w:r>
-      <w:r>
-        <w:rPr>
-          <w:rFonts w:ascii="Times New Roman" w:hAnsi="Times New Roman" w:cs="Times New Roman"/>
-          <w:sz w:val="24"/>
-          <w:szCs w:val="24"/>
-        </w:rPr>
-        <w:t>However, here's where it gets interesting: blending these traditional methods with cutting-edge deep learning approaches, especially hybrid models like CNN-LSTM, presents a unique opportunity to significantly enhance the accuracy and timeliness</w:t>
-      </w:r>
-      <w:r>
-        <w:rPr>
-          <w:rFonts w:ascii="Times New Roman" w:hAnsi="Times New Roman" w:cs="Times New Roman"/>
-          <w:sz w:val="24"/>
-          <w:szCs w:val="24"/>
-        </w:rPr>
-        <w:t xml:space="preserve"> of our trading signals (Sezer et al., 2020).</w:t>
-      </w:r>
-      <w:r>
-        <w:rPr>
-          <w:rFonts w:ascii="Times New Roman" w:hAnsi="Times New Roman" w:cs="Times New Roman"/>
-          <w:sz w:val="24"/>
-          <w:szCs w:val="24"/>
-        </w:rPr>
-        <w:t xml:space="preserve"> </w:t>
-      </w:r>
-      <w:r>
-        <w:rPr>
-          <w:rFonts w:ascii="Times New Roman" w:hAnsi="Times New Roman" w:cs="Times New Roman"/>
-          <w:sz w:val="24"/>
-          <w:szCs w:val="24"/>
-        </w:rPr>
-        <w:t>Fortunately,</w:t>
-      </w:r>
-      <w:r>
-        <w:rPr>
-          <w:rFonts w:ascii="Times New Roman" w:hAnsi="Times New Roman" w:cs="Times New Roman"/>
-          <w:sz w:val="24"/>
-          <w:szCs w:val="24"/>
-        </w:rPr>
-        <w:t xml:space="preserve"> t</w:t>
-      </w:r>
-      <w:r>
-        <w:rPr>
-          <w:rFonts w:ascii="Times New Roman" w:hAnsi="Times New Roman" w:cs="Times New Roman"/>
-          <w:sz w:val="24"/>
-          <w:szCs w:val="24"/>
-        </w:rPr>
-        <w:t>he U.S. equity market is massive</w:t>
-      </w:r>
-      <w:r>
-        <w:rPr>
-          <w:rFonts w:ascii="Times New Roman" w:hAnsi="Times New Roman" w:cs="Times New Roman"/>
-          <w:sz w:val="24"/>
-          <w:szCs w:val="24"/>
-        </w:rPr>
-        <w:t>, with a market capitalization of $7 trillion, and</w:t>
-      </w:r>
-      <w:r>
-        <w:rPr>
-          <w:rFonts w:ascii="Times New Roman" w:hAnsi="Times New Roman" w:cs="Times New Roman"/>
-          <w:sz w:val="24"/>
-          <w:szCs w:val="24"/>
-        </w:rPr>
-        <w:t xml:space="preserve"> 60-70% of daily volume coming from algorithmic trading (S&amp;P Global, 2024). To get an edge in this super competitive space, you need some serious pattern recognition capabilities.</w:t>
+        <w:t>Identifying trends and executing profitable trades quickly is important in today's volatile financial markets. Traditional technical analysis relies on human interpretation of chart patterns and indicators, which is inherently subjective and can be influenced by psychological biases (Murphy, 2022). However, combining these traditional methods with advanced deep learning approaches, such as hybrid models like CNN-LSTM, offers the potential to enhance the accuracy and timeliness of trading signals (Sezer et al., 2020). The U.S. equity market has a large market capitalization of $7 trillion, with 60-70% of daily volume coming from algorithmic trading (S&amp;P Global, 2024). Effective pattern recognition capabilities are necessary to gain an advantage in this competitive environment.</w:t>
       </w:r>
     </w:p>
     <w:p>
@@ -706,103 +713,7 @@
           <w:sz w:val="24"/>
           <w:szCs w:val="24"/>
         </w:rPr>
-        <w:t xml:space="preserve">Algorithmic trading </w:t>
-      </w:r>
-      <w:r>
-        <w:rPr>
-          <w:rFonts w:ascii="Times New Roman" w:hAnsi="Times New Roman" w:cs="Times New Roman"/>
-          <w:sz w:val="24"/>
-          <w:szCs w:val="24"/>
-        </w:rPr>
-        <w:t>is not</w:t>
-      </w:r>
-      <w:r>
-        <w:rPr>
-          <w:rFonts w:ascii="Times New Roman" w:hAnsi="Times New Roman" w:cs="Times New Roman"/>
-          <w:sz w:val="24"/>
-          <w:szCs w:val="24"/>
-        </w:rPr>
-        <w:t xml:space="preserve"> without challenges</w:t>
-      </w:r>
-      <w:r>
-        <w:rPr>
-          <w:rFonts w:ascii="Times New Roman" w:hAnsi="Times New Roman" w:cs="Times New Roman"/>
-          <w:sz w:val="24"/>
-          <w:szCs w:val="24"/>
-        </w:rPr>
-        <w:t>,</w:t>
-      </w:r>
-      <w:r>
-        <w:rPr>
-          <w:rFonts w:ascii="Times New Roman" w:hAnsi="Times New Roman" w:cs="Times New Roman"/>
-          <w:sz w:val="24"/>
-          <w:szCs w:val="24"/>
-        </w:rPr>
-        <w:t xml:space="preserve"> though. You've got high-speed market movements, constantly evolving market conditions, and unpredictable volatility patterns to deal with. This means your models need to adapt quickly and anticipate potential price moves. Traditional technical analysis </w:t>
-      </w:r>
-      <w:r>
-        <w:rPr>
-          <w:rFonts w:ascii="Times New Roman" w:hAnsi="Times New Roman" w:cs="Times New Roman"/>
-          <w:sz w:val="24"/>
-          <w:szCs w:val="24"/>
-        </w:rPr>
-        <w:t>struggles to keep pace - human bias in pattern recognition, limited ability to process multiple indicators simultaneously, and difficulty adapting to changing market conditions are significant</w:t>
-      </w:r>
-      <w:r>
-        <w:rPr>
-          <w:rFonts w:ascii="Times New Roman" w:hAnsi="Times New Roman" w:cs="Times New Roman"/>
-          <w:sz w:val="24"/>
-          <w:szCs w:val="24"/>
-        </w:rPr>
-        <w:t xml:space="preserve"> </w:t>
-      </w:r>
-      <w:r>
-        <w:rPr>
-          <w:rFonts w:ascii="Times New Roman" w:hAnsi="Times New Roman" w:cs="Times New Roman"/>
-          <w:sz w:val="24"/>
-          <w:szCs w:val="24"/>
-        </w:rPr>
-        <w:t>hurdles.</w:t>
-      </w:r>
-      <w:r>
-        <w:rPr>
-          <w:rFonts w:ascii="Times New Roman" w:hAnsi="Times New Roman" w:cs="Times New Roman"/>
-          <w:sz w:val="24"/>
-          <w:szCs w:val="24"/>
-        </w:rPr>
-        <w:t xml:space="preserve"> That</w:t>
-      </w:r>
-      <w:r>
-        <w:rPr>
-          <w:rFonts w:ascii="Times New Roman" w:hAnsi="Times New Roman" w:cs="Times New Roman"/>
-          <w:sz w:val="24"/>
-          <w:szCs w:val="24"/>
-        </w:rPr>
-        <w:t xml:space="preserve"> is</w:t>
-      </w:r>
-      <w:r>
-        <w:rPr>
-          <w:rFonts w:ascii="Times New Roman" w:hAnsi="Times New Roman" w:cs="Times New Roman"/>
-          <w:sz w:val="24"/>
-          <w:szCs w:val="24"/>
-        </w:rPr>
-        <w:t xml:space="preserve"> where my hybrid CNN-LSTM model comes in. It works on S&amp;P 500 stocks by leveraging CNN's ability to learn spatial correlations across multiple financial time series, combined with LSTM's </w:t>
-      </w:r>
-      <w:r>
-        <w:rPr>
-          <w:rFonts w:ascii="Times New Roman" w:hAnsi="Times New Roman" w:cs="Times New Roman"/>
-          <w:sz w:val="24"/>
-          <w:szCs w:val="24"/>
-        </w:rPr>
-        <w:t>ability to predict</w:t>
-      </w:r>
-      <w:r>
-        <w:rPr>
-          <w:rFonts w:ascii="Times New Roman" w:hAnsi="Times New Roman" w:cs="Times New Roman"/>
-          <w:sz w:val="24"/>
-          <w:szCs w:val="24"/>
-        </w:rPr>
-        <w:t xml:space="preserve"> temporal sequences (</w:t>
+        <w:t>Algorithmic trading has several challenges. Traders need to manage rapid market fluctuations, constantly changing market circumstances, and unpredictable volatility trends. This requires models to adjust quickly and predict future price movements accurately. Traditional technical analysis struggles to keep up due to human bias in pattern recognition, difficulties in analyzing multiple signals simultaneously, and challenges in adapting to shifting market conditions. The hybrid CNN-LSTM model addresses these issues by leveraging CNN's ability to identify spatial correlations across various financial time series and LSTM's capability to predict temporal sequences, operating on S&amp;P 500 stocks (</w:t>
       </w:r>
       <w:proofErr w:type="spellStart"/>
       <w:r>
@@ -820,7 +731,7 @@
           <w:sz w:val="24"/>
           <w:szCs w:val="24"/>
         </w:rPr>
-        <w:t xml:space="preserve"> et al., 2021). This powerful combo addresses many of the limitations of traditional methods.</w:t>
+        <w:t xml:space="preserve"> et al., 2021). This combination helps mitigate many limitations of conventional methods.</w:t>
       </w:r>
     </w:p>
     <w:p>
@@ -848,7 +759,39 @@
           <w:sz w:val="24"/>
           <w:szCs w:val="24"/>
         </w:rPr>
-        <w:t>pplying deep learning to financial markets comes with its own set of challenges. Financial data is notoriously noisy, which affects data quality and quantity. The models are complex and can easily overfit, making them less applicable to real-world conditions. We've tackled many of these issues, including the black box problem, real-time execution challenges, and integration with risk management systems.</w:t>
+        <w:t xml:space="preserve">pplying deep learning to financial markets comes with its own set of challenges. Financial data is notoriously noisy, which affects data quality and quantity. The </w:t>
+      </w:r>
+      <w:r>
+        <w:rPr>
+          <w:rFonts w:ascii="Times New Roman" w:hAnsi="Times New Roman" w:cs="Times New Roman"/>
+          <w:sz w:val="24"/>
+          <w:szCs w:val="24"/>
+        </w:rPr>
+        <w:t>complex models</w:t>
+      </w:r>
+      <w:r>
+        <w:rPr>
+          <w:rFonts w:ascii="Times New Roman" w:hAnsi="Times New Roman" w:cs="Times New Roman"/>
+          <w:sz w:val="24"/>
+          <w:szCs w:val="24"/>
+        </w:rPr>
+        <w:t xml:space="preserve"> can easily overfit, making them less applicable to real-world conditions. </w:t>
+      </w:r>
+      <w:r>
+        <w:rPr>
+          <w:rFonts w:ascii="Times New Roman" w:hAnsi="Times New Roman" w:cs="Times New Roman"/>
+          <w:sz w:val="24"/>
+          <w:szCs w:val="24"/>
+        </w:rPr>
+        <w:t>We have</w:t>
+      </w:r>
+      <w:r>
+        <w:rPr>
+          <w:rFonts w:ascii="Times New Roman" w:hAnsi="Times New Roman" w:cs="Times New Roman"/>
+          <w:sz w:val="24"/>
+          <w:szCs w:val="24"/>
+        </w:rPr>
+        <w:t xml:space="preserve"> tackled many of these issues, including the black box problem, real-time execution challenges, and integration with risk management systems.</w:t>
       </w:r>
     </w:p>
     <w:p>
@@ -868,40 +811,64 @@
           <w:sz w:val="24"/>
           <w:szCs w:val="24"/>
         </w:rPr>
+        <w:t xml:space="preserve">In this </w:t>
+      </w:r>
+      <w:r>
+        <w:rPr>
+          <w:rFonts w:ascii="Times New Roman" w:hAnsi="Times New Roman" w:cs="Times New Roman"/>
+          <w:sz w:val="24"/>
+          <w:szCs w:val="24"/>
+        </w:rPr>
+        <w:t>research, a</w:t>
+      </w:r>
+      <w:r>
+        <w:rPr>
+          <w:rFonts w:ascii="Times New Roman" w:hAnsi="Times New Roman" w:cs="Times New Roman"/>
+          <w:sz w:val="24"/>
+          <w:szCs w:val="24"/>
+        </w:rPr>
+        <w:t xml:space="preserve"> hybrid CNN-LSTM architecture provides an advanced trading system addressing these challenges. </w:t>
+      </w:r>
+      <w:r>
+        <w:rPr>
+          <w:rFonts w:ascii="Times New Roman" w:hAnsi="Times New Roman" w:cs="Times New Roman"/>
+          <w:sz w:val="24"/>
+          <w:szCs w:val="24"/>
+        </w:rPr>
+        <w:t>The</w:t>
+      </w:r>
+      <w:r>
+        <w:rPr>
+          <w:rFonts w:ascii="Times New Roman" w:hAnsi="Times New Roman" w:cs="Times New Roman"/>
+          <w:sz w:val="24"/>
+          <w:szCs w:val="24"/>
+        </w:rPr>
+        <w:t xml:space="preserve"> core research question examines how much better this hybrid approach is compared to conventional technical analysis in terms of </w:t>
+      </w:r>
+      <w:r>
+        <w:rPr>
+          <w:rFonts w:ascii="Times New Roman" w:hAnsi="Times New Roman" w:cs="Times New Roman"/>
+          <w:sz w:val="24"/>
+          <w:szCs w:val="24"/>
+        </w:rPr>
+        <w:t xml:space="preserve">the </w:t>
+      </w:r>
+      <w:r>
+        <w:rPr>
+          <w:rFonts w:ascii="Times New Roman" w:hAnsi="Times New Roman" w:cs="Times New Roman"/>
+          <w:sz w:val="24"/>
+          <w:szCs w:val="24"/>
+        </w:rPr>
+        <w:t xml:space="preserve">accuracy and profitability of trading </w:t>
+      </w:r>
+      <w:r>
+        <w:rPr>
+          <w:rFonts w:ascii="Times New Roman" w:hAnsi="Times New Roman" w:cs="Times New Roman"/>
+          <w:sz w:val="24"/>
+          <w:szCs w:val="24"/>
+        </w:rPr>
         <w:lastRenderedPageBreak/>
-        <w:t xml:space="preserve">In this </w:t>
-      </w:r>
-      <w:r>
-        <w:rPr>
-          <w:rFonts w:ascii="Times New Roman" w:hAnsi="Times New Roman" w:cs="Times New Roman"/>
-          <w:sz w:val="24"/>
-          <w:szCs w:val="24"/>
-        </w:rPr>
-        <w:t>research, a</w:t>
-      </w:r>
-      <w:r>
-        <w:rPr>
-          <w:rFonts w:ascii="Times New Roman" w:hAnsi="Times New Roman" w:cs="Times New Roman"/>
-          <w:sz w:val="24"/>
-          <w:szCs w:val="24"/>
-        </w:rPr>
-        <w:t xml:space="preserve"> hybrid CNN-LSTM architecture that provides an advanced trading system addressing these challenges. </w:t>
-      </w:r>
-      <w:r>
-        <w:rPr>
-          <w:rFonts w:ascii="Times New Roman" w:hAnsi="Times New Roman" w:cs="Times New Roman"/>
-          <w:sz w:val="24"/>
-          <w:szCs w:val="24"/>
-        </w:rPr>
-        <w:t>The</w:t>
-      </w:r>
-      <w:r>
-        <w:rPr>
-          <w:rFonts w:ascii="Times New Roman" w:hAnsi="Times New Roman" w:cs="Times New Roman"/>
-          <w:sz w:val="24"/>
-          <w:szCs w:val="24"/>
-        </w:rPr>
-        <w:t xml:space="preserve"> core research question examines how much better this hybrid approach is compared to conventional technical analysis in terms of accuracy and profitability of trading signals. </w:t>
+        <w:t xml:space="preserve">signals. </w:t>
       </w:r>
       <w:r>
         <w:rPr>
@@ -1043,32 +1010,37 @@
         </w:rPr>
         <w:t xml:space="preserve">This research </w:t>
       </w:r>
-      <w:proofErr w:type="gramStart"/>
-      <w:r>
-        <w:rPr>
-          <w:rFonts w:ascii="Times New Roman" w:hAnsi="Times New Roman" w:cs="Times New Roman"/>
-          <w:sz w:val="24"/>
-          <w:szCs w:val="24"/>
-        </w:rPr>
-        <w:t>makes a contribution</w:t>
-      </w:r>
-      <w:proofErr w:type="gramEnd"/>
-      <w:r>
-        <w:rPr>
-          <w:rFonts w:ascii="Times New Roman" w:hAnsi="Times New Roman" w:cs="Times New Roman"/>
-          <w:sz w:val="24"/>
-          <w:szCs w:val="24"/>
-        </w:rPr>
-        <w:t xml:space="preserve"> to the field of algorithmic trading by bridging the gap between traditional technical analysis and modern deep learning approaches. The practical implications are substantial, offering potential benefits to individual traders seeking automated trading solutions, institutional investors requiring scalable trading strategies, financial technology firms developing trading platforms, academic researchers studying market efficiency, and risk managers seeking improved methodologies. The implementation of this hybrid approach holds the potential to </w:t>
-      </w:r>
-      <w:r>
-        <w:rPr>
-          <w:rFonts w:ascii="Times New Roman" w:hAnsi="Times New Roman" w:cs="Times New Roman"/>
-          <w:sz w:val="24"/>
-          <w:szCs w:val="24"/>
-        </w:rPr>
-        <w:lastRenderedPageBreak/>
-        <w:t>significantly reduce transaction costs, enhance market efficiency, and improve risk-adjusted returns across a wide range of market conditions. This promising outlook underscores the value of the hybrid CNN-LSTM model in financial market predictions.</w:t>
+      <w:r>
+        <w:rPr>
+          <w:rFonts w:ascii="Times New Roman" w:hAnsi="Times New Roman" w:cs="Times New Roman"/>
+          <w:sz w:val="24"/>
+          <w:szCs w:val="24"/>
+        </w:rPr>
+        <w:t>contributes</w:t>
+      </w:r>
+      <w:r>
+        <w:rPr>
+          <w:rFonts w:ascii="Times New Roman" w:hAnsi="Times New Roman" w:cs="Times New Roman"/>
+          <w:sz w:val="24"/>
+          <w:szCs w:val="24"/>
+        </w:rPr>
+        <w:t xml:space="preserve"> to the field of algorithmic trading by bridging the gap between traditional technical analysis and</w:t>
+      </w:r>
+      <w:r>
+        <w:rPr>
+          <w:rFonts w:ascii="Times New Roman" w:hAnsi="Times New Roman" w:cs="Times New Roman"/>
+          <w:sz w:val="24"/>
+          <w:szCs w:val="24"/>
+        </w:rPr>
+        <w:t xml:space="preserve"> </w:t>
+      </w:r>
+      <w:r>
+        <w:rPr>
+          <w:rFonts w:ascii="Times New Roman" w:hAnsi="Times New Roman" w:cs="Times New Roman"/>
+          <w:sz w:val="24"/>
+          <w:szCs w:val="24"/>
+        </w:rPr>
+        <w:t>deep learning approaches. The practical implications are substantial, offering potential benefits to individual traders seeking automated trading solutions, institutional investors requiring scalable trading strategies, financial technology firms developing trading platforms, academic researchers studying market efficiency, and risk managers seeking improved methodologies. The implementation of this hybrid approach holds the potential to significantly reduce transaction costs, enhance market efficiency, and improve risk-adjusted returns across a wide range of market conditions. This promising outlook underscores the value of the hybrid CNN-LSTM model in financial market predictions.</w:t>
       </w:r>
     </w:p>
     <w:p>
@@ -1088,7 +1060,32 @@
           <w:sz w:val="24"/>
           <w:szCs w:val="24"/>
         </w:rPr>
-        <w:t>This research builds upon the Efficient Market Hypothesis (EMH) while incorporating behavioral finance principles that suggest market inefficiencies can be exploited. The hybrid model's architecture, which is unique in its combination of deep learning theory, particularly in the areas of pattern recognition and sequence prediction, and trading strategy implementation from modern portfolio theory and risk management frameworks, is a key feature of this study.</w:t>
+        <w:lastRenderedPageBreak/>
+        <w:t>This research builds upon the Efficient Market Hypothesis (EMH)</w:t>
+      </w:r>
+      <w:r>
+        <w:rPr>
+          <w:rFonts w:ascii="Times New Roman" w:hAnsi="Times New Roman" w:cs="Times New Roman"/>
+          <w:sz w:val="24"/>
+          <w:szCs w:val="24"/>
+        </w:rPr>
+        <w:t xml:space="preserve"> (</w:t>
+      </w:r>
+      <w:r>
+        <w:rPr>
+          <w:rFonts w:ascii="Times New Roman" w:hAnsi="Times New Roman" w:cs="Times New Roman"/>
+          <w:sz w:val="24"/>
+          <w:szCs w:val="24"/>
+        </w:rPr>
+        <w:t>Fama, E. F. 1970).</w:t>
+      </w:r>
+      <w:r>
+        <w:rPr>
+          <w:rFonts w:ascii="Times New Roman" w:hAnsi="Times New Roman" w:cs="Times New Roman"/>
+          <w:sz w:val="24"/>
+          <w:szCs w:val="24"/>
+        </w:rPr>
+        <w:t xml:space="preserve"> while incorporating behavioral finance principles that suggest market inefficiencies can be exploited. The hybrid model's architecture, which is unique in its combination of deep learning theory, particularly in the areas of pattern recognition and sequence prediction, and trading strategy implementation from modern portfolio theory and risk management frameworks, is a key feature of this study.</w:t>
       </w:r>
     </w:p>
     <w:p>
@@ -1108,7 +1105,106 @@
           <w:sz w:val="24"/>
           <w:szCs w:val="24"/>
         </w:rPr>
-        <w:t>The implementation of deep learning approaches in financial markets presents several significant challenges. Data quality and quantity issues include noisy financial datasets requiring preprocessing, real-time data processing requirements, and market microstructure effects. Model complexity concerns involve overfitting risks, computational resource requirements, and real-time execution challenges. Scope limitations are also present as the study focuses on S&amp;P 500 stocks (2019-2024) and the large-cap U.S. equity market only, due to computational constraints and data availability restrictions.</w:t>
+        <w:t xml:space="preserve">The implementation of deep learning approaches in financial markets presents several significant challenges. Data quality and quantity issues include noisy financial datasets requiring preprocessing, real-time data processing requirements, and market microstructure effects. Model complexity concerns involve overfitting risks, computational resource requirements, and real-time execution challenges. Scope limitations are also </w:t>
+      </w:r>
+      <w:r>
+        <w:rPr>
+          <w:rFonts w:ascii="Times New Roman" w:hAnsi="Times New Roman" w:cs="Times New Roman"/>
+          <w:sz w:val="24"/>
+          <w:szCs w:val="24"/>
+        </w:rPr>
+        <w:t>present,</w:t>
+      </w:r>
+      <w:r>
+        <w:rPr>
+          <w:rFonts w:ascii="Times New Roman" w:hAnsi="Times New Roman" w:cs="Times New Roman"/>
+          <w:sz w:val="24"/>
+          <w:szCs w:val="24"/>
+        </w:rPr>
+        <w:t xml:space="preserve"> as the study focuses on S&amp;P 500 stocks (2019-2024) and the large-cap U.S. equity market only, due to computational constraints and data availability restrictions.</w:t>
+      </w:r>
+    </w:p>
+    <w:p>
+      <w:pPr>
+        <w:spacing w:after="0" w:line="480" w:lineRule="auto"/>
+        <w:jc w:val="both"/>
+        <w:rPr>
+          <w:rFonts w:ascii="Times New Roman" w:hAnsi="Times New Roman" w:cs="Times New Roman"/>
+          <w:sz w:val="24"/>
+          <w:szCs w:val="24"/>
+        </w:rPr>
+      </w:pPr>
+      <w:r>
+        <w:rPr>
+          <w:rFonts w:ascii="Times New Roman" w:hAnsi="Times New Roman" w:cs="Times New Roman"/>
+          <w:sz w:val="24"/>
+          <w:szCs w:val="24"/>
+        </w:rPr>
+        <w:t xml:space="preserve">The study investigates whether a hybrid CNN-LSTM deep learning model can outperform traditional technical analysis in generating reliable trading signals and improving profitability. It tests hypotheses on signal quality, trading performance, and risk management. The core question is: Does our advanced model produce better results than classic methods? This stems from observing </w:t>
+      </w:r>
+      <w:r>
+        <w:rPr>
+          <w:rFonts w:ascii="Times New Roman" w:hAnsi="Times New Roman" w:cs="Times New Roman"/>
+          <w:sz w:val="24"/>
+          <w:szCs w:val="24"/>
+        </w:rPr>
+        <w:t xml:space="preserve">an </w:t>
+      </w:r>
+      <w:r>
+        <w:rPr>
+          <w:rFonts w:ascii="Times New Roman" w:hAnsi="Times New Roman" w:cs="Times New Roman"/>
+          <w:sz w:val="24"/>
+          <w:szCs w:val="24"/>
+        </w:rPr>
+        <w:t xml:space="preserve">inconsistent pattern recognition among traders. Specific inquiries include: Are the model's trading signals more dependable? Do </w:t>
+      </w:r>
+      <w:proofErr w:type="spellStart"/>
+      <w:r>
+        <w:rPr>
+          <w:rFonts w:ascii="Times New Roman" w:hAnsi="Times New Roman" w:cs="Times New Roman"/>
+          <w:sz w:val="24"/>
+          <w:szCs w:val="24"/>
+        </w:rPr>
+        <w:t>backtests</w:t>
+      </w:r>
+      <w:proofErr w:type="spellEnd"/>
+      <w:r>
+        <w:rPr>
+          <w:rFonts w:ascii="Times New Roman" w:hAnsi="Times New Roman" w:cs="Times New Roman"/>
+          <w:sz w:val="24"/>
+          <w:szCs w:val="24"/>
+        </w:rPr>
+        <w:t xml:space="preserve"> show better risk-adjusted returns? Can it control drawdowns more effectively? </w:t>
+      </w:r>
+    </w:p>
+    <w:p>
+      <w:pPr>
+        <w:spacing w:after="0" w:line="480" w:lineRule="auto"/>
+        <w:jc w:val="center"/>
+        <w:rPr>
+          <w:rFonts w:ascii="Times New Roman" w:eastAsia="Times New Roman" w:hAnsi="Times New Roman" w:cs="Times New Roman"/>
+          <w:b/>
+          <w:sz w:val="24"/>
+          <w:szCs w:val="24"/>
+        </w:rPr>
+      </w:pPr>
+      <w:r>
+        <w:rPr>
+          <w:rFonts w:ascii="Times New Roman" w:eastAsia="Times New Roman" w:hAnsi="Times New Roman" w:cs="Times New Roman"/>
+          <w:b/>
+          <w:sz w:val="24"/>
+          <w:szCs w:val="24"/>
+        </w:rPr>
+        <w:t>Literature</w:t>
+      </w:r>
+      <w:r>
+        <w:rPr>
+          <w:rFonts w:ascii="Times New Roman" w:eastAsia="Times New Roman" w:hAnsi="Times New Roman" w:cs="Times New Roman"/>
+          <w:b/>
+          <w:sz w:val="24"/>
+          <w:szCs w:val="24"/>
+        </w:rPr>
+        <w:t xml:space="preserve"> Review</w:t>
       </w:r>
     </w:p>
     <w:p>
@@ -1128,78 +1224,23 @@
           <w:sz w:val="24"/>
           <w:szCs w:val="24"/>
         </w:rPr>
-        <w:t xml:space="preserve">The key research question is how we compare a hybrid CNN-LSTM deep learning model to a traditional technical analysis approach and whether it provides better trading signal reliability or profitability. The study tests several important hypotheses regarding the quality of the generated signals, trading performance, and risk management effectiveness. At its heart, this study poses a straightforward question: Can our advanced hybrid CNN-LSTM deep learning model outperform the traditional technical analysis methods that traders have been using for decades? This question arose from observing how subjective many classic chart pattern interpretations can be, with inconsistent pattern recognition between different traders. Specific questions include: Does our hybrid model produce more reliable trading signals than traditional technical indicators? When we actually put money on the line in </w:t>
-      </w:r>
-      <w:proofErr w:type="spellStart"/>
-      <w:r>
-        <w:rPr>
-          <w:rFonts w:ascii="Times New Roman" w:hAnsi="Times New Roman" w:cs="Times New Roman"/>
-          <w:sz w:val="24"/>
-          <w:szCs w:val="24"/>
-        </w:rPr>
-        <w:lastRenderedPageBreak/>
-        <w:t>backtests</w:t>
-      </w:r>
-      <w:proofErr w:type="spellEnd"/>
-      <w:r>
-        <w:rPr>
-          <w:rFonts w:ascii="Times New Roman" w:hAnsi="Times New Roman" w:cs="Times New Roman"/>
-          <w:sz w:val="24"/>
-          <w:szCs w:val="24"/>
-        </w:rPr>
-        <w:t xml:space="preserve">, does our model deliver better risk-adjusted returns? Can our model help us better control drawdowns? These ideas are being tested on an extensive dataset comprising 501 S&amp;P 500 companies over a 5-year period with 76 different indicators. The CNN parts help </w:t>
-      </w:r>
-      <w:proofErr w:type="gramStart"/>
-      <w:r>
-        <w:rPr>
-          <w:rFonts w:ascii="Times New Roman" w:hAnsi="Times New Roman" w:cs="Times New Roman"/>
-          <w:sz w:val="24"/>
-          <w:szCs w:val="24"/>
-        </w:rPr>
-        <w:t>learn</w:t>
-      </w:r>
-      <w:proofErr w:type="gramEnd"/>
-      <w:r>
-        <w:rPr>
-          <w:rFonts w:ascii="Times New Roman" w:hAnsi="Times New Roman" w:cs="Times New Roman"/>
-          <w:sz w:val="24"/>
-          <w:szCs w:val="24"/>
-        </w:rPr>
-        <w:t xml:space="preserve"> spatial patterns in charts, while the LSTM components pick up on how these patterns evolve over time, and the attention mechanism enables the model to focus on what is important, similar to how experienced traders recognize which patterns are significant.</w:t>
-      </w:r>
-    </w:p>
-    <w:p>
-      <w:pPr>
-        <w:pStyle w:val="Heading1"/>
-        <w:spacing w:line="360" w:lineRule="auto"/>
-        <w:jc w:val="center"/>
-        <w:rPr>
-          <w:rFonts w:ascii="Times New Roman" w:eastAsia="Times New Roman" w:hAnsi="Times New Roman" w:cs="Times New Roman"/>
-          <w:b/>
-          <w:color w:val="auto"/>
-          <w:sz w:val="24"/>
-          <w:szCs w:val="24"/>
-        </w:rPr>
-      </w:pPr>
-      <w:r>
-        <w:rPr>
-          <w:rFonts w:ascii="Times New Roman" w:eastAsia="Times New Roman" w:hAnsi="Times New Roman" w:cs="Times New Roman"/>
-          <w:b/>
-          <w:color w:val="auto"/>
-          <w:sz w:val="24"/>
-          <w:szCs w:val="24"/>
-        </w:rPr>
-        <w:t>Literature</w:t>
-      </w:r>
-      <w:r>
-        <w:rPr>
-          <w:rFonts w:ascii="Times New Roman" w:eastAsia="Times New Roman" w:hAnsi="Times New Roman" w:cs="Times New Roman"/>
-          <w:b/>
-          <w:color w:val="auto"/>
-          <w:sz w:val="24"/>
-          <w:szCs w:val="24"/>
-        </w:rPr>
-        <w:t xml:space="preserve"> Review</w:t>
+        <w:t xml:space="preserve">Over the years, </w:t>
+      </w:r>
+      <w:r>
+        <w:rPr>
+          <w:rFonts w:ascii="Times New Roman" w:hAnsi="Times New Roman" w:cs="Times New Roman"/>
+          <w:sz w:val="24"/>
+          <w:szCs w:val="24"/>
+        </w:rPr>
+        <w:t>extensive research has explored</w:t>
+      </w:r>
+      <w:r>
+        <w:rPr>
+          <w:rFonts w:ascii="Times New Roman" w:hAnsi="Times New Roman" w:cs="Times New Roman"/>
+          <w:sz w:val="24"/>
+          <w:szCs w:val="24"/>
+        </w:rPr>
+        <w:t xml:space="preserve"> how deep learning can be applied to financial markets. Researchers have tried various methods to improve stock price prediction, risk assessment, and trading strategies. </w:t>
       </w:r>
     </w:p>
     <w:p>
@@ -1219,23 +1260,34 @@
           <w:sz w:val="24"/>
           <w:szCs w:val="24"/>
         </w:rPr>
-        <w:t xml:space="preserve">Over the years, </w:t>
-      </w:r>
-      <w:r>
-        <w:rPr>
-          <w:rFonts w:ascii="Times New Roman" w:hAnsi="Times New Roman" w:cs="Times New Roman"/>
-          <w:sz w:val="24"/>
-          <w:szCs w:val="24"/>
-        </w:rPr>
-        <w:t>there has been extensive</w:t>
-      </w:r>
-      <w:r>
-        <w:rPr>
-          <w:rFonts w:ascii="Times New Roman" w:hAnsi="Times New Roman" w:cs="Times New Roman"/>
-          <w:sz w:val="24"/>
-          <w:szCs w:val="24"/>
-        </w:rPr>
-        <w:t xml:space="preserve"> research exploring how deep learning can be applied to financial markets. Researchers have tried various methods to improve stock price prediction, risk assessment, and trading strategies. </w:t>
+        <w:t xml:space="preserve">Deep learning in financial markets has rapidly evolved into an essential methodology for analyzing complex financial data. Researchers such as Huang et al. (2020) have identified key </w:t>
+      </w:r>
+      <w:r>
+        <w:rPr>
+          <w:rFonts w:ascii="Times New Roman" w:hAnsi="Times New Roman" w:cs="Times New Roman"/>
+          <w:sz w:val="24"/>
+          <w:szCs w:val="24"/>
+        </w:rPr>
+        <w:lastRenderedPageBreak/>
+        <w:t xml:space="preserve">application domains where deep learning excels, including credit risk estimation, macroeconomic forecasting, currency exchange prediction, stock market forecasting, and portfolio optimization. Specialized </w:t>
+      </w:r>
+      <w:proofErr w:type="gramStart"/>
+      <w:r>
+        <w:rPr>
+          <w:rFonts w:ascii="Times New Roman" w:hAnsi="Times New Roman" w:cs="Times New Roman"/>
+          <w:sz w:val="24"/>
+          <w:szCs w:val="24"/>
+        </w:rPr>
+        <w:t>architectures offer</w:t>
+      </w:r>
+      <w:proofErr w:type="gramEnd"/>
+      <w:r>
+        <w:rPr>
+          <w:rFonts w:ascii="Times New Roman" w:hAnsi="Times New Roman" w:cs="Times New Roman"/>
+          <w:sz w:val="24"/>
+          <w:szCs w:val="24"/>
+        </w:rPr>
+        <w:t xml:space="preserve"> distinct advantages for financial time series analysis, with recurrent neural networks (RNNs) and long short-term memory (LSTM) networks particularly valuable due to their ability to capture time dependencies in sequential data. Simultaneously, convolutional neural networks (CNNs) have proven effective at handling multicollinearity in financial datasets and extracting spatial patterns from price charts. Researchers consistently find that hybrid models combining multiple architectures outperform standalone approaches, with reinforcement learning showing excellent results specifically for stock trading applications.</w:t>
       </w:r>
     </w:p>
     <w:p>
@@ -1255,50 +1307,7 @@
           <w:sz w:val="24"/>
           <w:szCs w:val="24"/>
         </w:rPr>
-        <w:t xml:space="preserve">Deep learning in financial markets has rapidly evolved into an essential methodology for analyzing complex financial data. This approach has gained popularity due to its ability to process large volumes of high-dimensional, non-linear datasets that characterize financial markets. Multiple researchers have identified key application domains where deep learning excels, including credit risk estimation, macroeconomic forecasting, currency exchange prediction, stock market forecasting, and portfolio optimization. Traditional neural networks like feedforward neural networks and multilayer </w:t>
-      </w:r>
-      <w:proofErr w:type="spellStart"/>
-      <w:r>
-        <w:rPr>
-          <w:rFonts w:ascii="Times New Roman" w:hAnsi="Times New Roman" w:cs="Times New Roman"/>
-          <w:sz w:val="24"/>
-          <w:szCs w:val="24"/>
-        </w:rPr>
-        <w:t>perceptrons</w:t>
-      </w:r>
-      <w:proofErr w:type="spellEnd"/>
-      <w:r>
-        <w:rPr>
-          <w:rFonts w:ascii="Times New Roman" w:hAnsi="Times New Roman" w:cs="Times New Roman"/>
-          <w:sz w:val="24"/>
-          <w:szCs w:val="24"/>
-        </w:rPr>
-        <w:t xml:space="preserve"> are widely used across these domains, but specialized architectures offer distinct advantages for financial time series analysis.</w:t>
-      </w:r>
-      <w:r>
-        <w:rPr>
-          <w:rFonts w:ascii="Times New Roman" w:hAnsi="Times New Roman" w:cs="Times New Roman"/>
-          <w:sz w:val="24"/>
-          <w:szCs w:val="24"/>
-        </w:rPr>
-        <w:t xml:space="preserve"> </w:t>
-      </w:r>
-      <w:r>
-        <w:rPr>
-          <w:rFonts w:ascii="Times New Roman" w:hAnsi="Times New Roman" w:cs="Times New Roman"/>
-          <w:sz w:val="24"/>
-          <w:szCs w:val="24"/>
-        </w:rPr>
-        <w:t xml:space="preserve">The temporal nature of financial data makes recurrent neural networks (RNNs) and long short-term memory (LSTM) networks particularly valuable due to their ability to capture time dependencies in sequential data. Simultaneously, convolutional neural networks (CNNs) have proven effective at handling multicollinearity in financial datasets and extracting spatial patterns from price charts. Researchers consistently find that hybrid models combining multiple architectures </w:t>
-      </w:r>
-      <w:r>
-        <w:rPr>
-          <w:rFonts w:ascii="Times New Roman" w:hAnsi="Times New Roman" w:cs="Times New Roman"/>
-          <w:sz w:val="24"/>
-          <w:szCs w:val="24"/>
-        </w:rPr>
-        <w:lastRenderedPageBreak/>
-        <w:t>outperform standalone approaches, with reinforcement learning showing excellent results specifically for stock trading applications.</w:t>
+        <w:t>Similarly, hybrid CNN-LSTM models represent a significant advancement in time series analysis by leveraging the complementary strengths of both architectures. CNNs excel at capturing spatial patterns in data, while LSTMs effectively model temporal dependencies in sequential information. Shah et al. and Chang et al. have demonstrated that these hybrid approaches generally outperform standalone models by extracting both spatial and temporal features from financial data. The addition of attention mechanisms further enhances performance, with CNN-BiLSTM-AM architectures achieving the lowest error rates compared to other models. Chang's graph-based CNN-LSTM algorithm, incorporating leading indicators, showed significant improvements in stock price prediction accuracy across multiple markets and timeframes.</w:t>
       </w:r>
     </w:p>
     <w:p>
@@ -1318,15 +1327,16 @@
           <w:sz w:val="24"/>
           <w:szCs w:val="24"/>
         </w:rPr>
-        <w:t xml:space="preserve">Similarly, </w:t>
-      </w:r>
-      <w:r>
-        <w:rPr>
-          <w:rFonts w:ascii="Times New Roman" w:hAnsi="Times New Roman" w:cs="Times New Roman"/>
-          <w:sz w:val="24"/>
-          <w:szCs w:val="24"/>
-        </w:rPr>
-        <w:t>Hybrid CNN-LSTM models represent a significant advancement in time series analysis by leveraging the complementary strengths of both architectures. CNNs excel at capturing spatial patterns in data, while LSTMs effectively model temporal dependencies in sequential information. Shah et al. and Chang et al. have demonstrated that these hybrid approaches generally outperform standalone models by extracting both spatial and temporal features from financial data. The addition of attention mechanisms further enhances performance, with CNN-BiLSTM-AM architectures achieving the lowest error rates compared to other models. Chang's graph-based CNN-LSTM algorithm incorporating leading indicators showed significant improvements in stock price prediction accuracy across multiple markets and timeframes.</w:t>
+        <w:t xml:space="preserve">On the other hand, incorporating technical analysis indicators into deep learning models substantially enhances prediction performance. Sezer et al. introduced a deep neural network-based trading framework that optimizes technical analysis parameters via evolution algorithms, outperforming classical techniques. Patel et al. demonstrated improved model accuracy by augmenting deep learning models with additional technical indicators. This integration approach is supported by Shah et al., who </w:t>
+      </w:r>
+      <w:r>
+        <w:rPr>
+          <w:rFonts w:ascii="Times New Roman" w:hAnsi="Times New Roman" w:cs="Times New Roman"/>
+          <w:sz w:val="24"/>
+          <w:szCs w:val="24"/>
+        </w:rPr>
+        <w:lastRenderedPageBreak/>
+        <w:t>found that traditional indicators like moving averages, MACD, and RSI are more effective when used as features in deep learning frameworks rather than as standalone tools. Agrawal's research identified short-term moving averages as having stronger correlations with price movements than longer-term indicators, supporting comprehensive feature sets for capturing market dynamics.</w:t>
       </w:r>
     </w:p>
     <w:p>
@@ -1346,43 +1356,7 @@
           <w:sz w:val="24"/>
           <w:szCs w:val="24"/>
         </w:rPr>
-        <w:t>In other hand, i</w:t>
-      </w:r>
-      <w:r>
-        <w:rPr>
-          <w:rFonts w:ascii="Times New Roman" w:hAnsi="Times New Roman" w:cs="Times New Roman"/>
-          <w:sz w:val="24"/>
-          <w:szCs w:val="24"/>
-        </w:rPr>
-        <w:t>ncorporating technical analysis indicators into deep learning models substantially enhances prediction performance. Sezer et al. introduced a deep neural network-based trading framework that optimizes technical analysis parameters via evolution algorithms, outperforming classical techniques. Patel et al. demonstrated improved model accuracy by augmenting deep learning models with additional technical indicators. This integration approach is supported by Shah et al., who found that traditional indicators like Moving Averages, MACD, and RSI are more effective when used as features in deep learning frameworks rather than standalone tools. Agrawal's research identified short-term moving averages as having stronger correlations with price movements than longer-term indicators, supporting comprehensive feature sets for capturing market dynamics.</w:t>
-      </w:r>
-    </w:p>
-    <w:p>
-      <w:pPr>
-        <w:spacing w:after="0" w:line="480" w:lineRule="auto"/>
-        <w:jc w:val="both"/>
-        <w:rPr>
-          <w:rFonts w:ascii="Times New Roman" w:hAnsi="Times New Roman" w:cs="Times New Roman"/>
-          <w:sz w:val="24"/>
-          <w:szCs w:val="24"/>
-        </w:rPr>
-      </w:pPr>
-      <w:r>
-        <w:rPr>
-          <w:rFonts w:ascii="Times New Roman" w:hAnsi="Times New Roman" w:cs="Times New Roman"/>
-          <w:sz w:val="24"/>
-          <w:szCs w:val="24"/>
-        </w:rPr>
-        <w:t xml:space="preserve">When evaluating trading strategies, specific performance metrics provide essential insights. Saud and Shakya employed metrics like annual rate of return, Sharpe ratio, and win rate to evaluate trading strategies based on technical indicators. Their research demonstrated that intelligent trading strategies </w:t>
-      </w:r>
-      <w:r>
-        <w:rPr>
-          <w:rFonts w:ascii="Times New Roman" w:hAnsi="Times New Roman" w:cs="Times New Roman"/>
-          <w:sz w:val="24"/>
-          <w:szCs w:val="24"/>
-        </w:rPr>
-        <w:lastRenderedPageBreak/>
-        <w:t>significantly outperformed classical methods, with MACD-based approaches providing the best effectiveness with minimal risk. This indicates that machine learning integration with analysis techniques can effectively reduce false signals in trading systems.</w:t>
+        <w:t>Specific performance metrics provide essential insights when evaluating trading strategies. Saud and Shakya employed metrics like annual rate of return, Sharpe ratio, and win rate to evaluate trading strategies based on technical indicators. Their research demonstrated that intelligent trading strategies significantly outperformed classical methods, with MACD-based approaches providing the best effectiveness with minimal risk. This indicates that machine learning integration with analysis techniques can effectively reduce false signals in trading systems.</w:t>
       </w:r>
     </w:p>
     <w:p>
@@ -1402,12 +1376,30 @@
           <w:sz w:val="24"/>
           <w:szCs w:val="24"/>
         </w:rPr>
-        <w:t>Research focusing specifically on S&amp;P 500 prediction offers valuable insights for model development. Lee and Kang proposed training neural networks using data from individual companies rather than the index itself, addressing the data shortage problem in traditional methods. Their approach achieved 5-16% annual returns before transaction costs during the 2006-2018 test period. Kamalov et al. utilized a convolutional-based neural network for next-day S&amp;P 500 direction forecasting, achieving a 56.21% accuracy rate that outperformed various benchmark models and random guessing. These findings establish that convolution-based neural networks are well-suited for financial time series prediction and demonstrate predictive power beyond standard methods.</w:t>
+        <w:t xml:space="preserve">Research focusing specifically on S&amp;P 500 predictions offers valuable insights </w:t>
+      </w:r>
+      <w:proofErr w:type="gramStart"/>
+      <w:r>
+        <w:rPr>
+          <w:rFonts w:ascii="Times New Roman" w:hAnsi="Times New Roman" w:cs="Times New Roman"/>
+          <w:sz w:val="24"/>
+          <w:szCs w:val="24"/>
+        </w:rPr>
+        <w:t>for</w:t>
+      </w:r>
+      <w:proofErr w:type="gramEnd"/>
+      <w:r>
+        <w:rPr>
+          <w:rFonts w:ascii="Times New Roman" w:hAnsi="Times New Roman" w:cs="Times New Roman"/>
+          <w:sz w:val="24"/>
+          <w:szCs w:val="24"/>
+        </w:rPr>
+        <w:t xml:space="preserve"> model development. Lee and Kang proposed training neural networks using data from individual companies rather than the index itself, addressing the data shortage problem in traditional methods. Their approach achieved 5-16% annual returns before transaction costs during the 2006-2018 test period. Kamalov et al. utilized a convolutional-based neural network for next-day S&amp;P 500 direction forecasting, achieving a 56.21% accuracy rate that outperformed various benchmark models and random guessing. These findings establish that convolution-based neural networks are well-suited for financial time series prediction and demonstrate predictive power beyond standard methods.</w:t>
       </w:r>
     </w:p>
     <w:p>
       <w:pPr>
-        <w:spacing w:after="0" w:line="480" w:lineRule="auto"/>
+        <w:spacing w:line="480" w:lineRule="auto"/>
         <w:ind w:firstLine="720"/>
         <w:jc w:val="both"/>
         <w:rPr>
@@ -1422,12 +1414,12 @@
           <w:sz w:val="24"/>
           <w:szCs w:val="24"/>
         </w:rPr>
-        <w:t>The literature consistently supports hybrid deep learning models for financial forecasting, particularly CNN-LSTM architectures enhanced with attention mechanisms and technical indicators. These approaches demonstrate improved accuracy, robustness, and adaptability across different market conditions compared to both traditional technical analysis and standalone deep learning models.</w:t>
+        <w:t>As the hybrid CNN-LSTM approach demonstrates its potential in enhancing trading strategies, it is crucial to understand its broader context within existing research. Several scholars have explored the application of deep learning in financial markets, revealing promising advancements and identifying key methodologies. These insights are essential for understanding the significance of the hybrid model and its implications in real-world financial scenarios.</w:t>
       </w:r>
     </w:p>
     <w:p>
       <w:pPr>
-        <w:spacing w:before="240" w:after="0" w:line="360" w:lineRule="auto"/>
+        <w:spacing w:before="240" w:after="0" w:line="480" w:lineRule="auto"/>
         <w:jc w:val="center"/>
         <w:rPr>
           <w:rFonts w:ascii="Times New Roman" w:hAnsi="Times New Roman" w:cs="Times New Roman"/>
@@ -1441,6 +1433,7 @@
           <w:sz w:val="24"/>
           <w:szCs w:val="24"/>
         </w:rPr>
+        <w:lastRenderedPageBreak/>
         <w:t>Table 1: Summary of Scholarly References</w:t>
       </w:r>
     </w:p>
@@ -1451,9 +1444,9 @@
         <w:tblLook w:val="04A0" w:firstRow="1" w:lastRow="0" w:firstColumn="1" w:lastColumn="0" w:noHBand="0" w:noVBand="1"/>
       </w:tblPr>
       <w:tblGrid>
-        <w:gridCol w:w="2062"/>
-        <w:gridCol w:w="2684"/>
-        <w:gridCol w:w="5137"/>
+        <w:gridCol w:w="2039"/>
+        <w:gridCol w:w="2810"/>
+        <w:gridCol w:w="5034"/>
       </w:tblGrid>
       <w:tr>
         <w:trPr>
@@ -1758,7 +1751,6 @@
               <w:rPr>
                 <w:rFonts w:ascii="Times New Roman" w:eastAsia="Times New Roman" w:hAnsi="Times New Roman" w:cs="Times New Roman"/>
               </w:rPr>
-              <w:lastRenderedPageBreak/>
               <w:t>Livieris</w:t>
             </w:r>
             <w:proofErr w:type="spellEnd"/>
@@ -1808,7 +1800,13 @@
               <w:rPr>
                 <w:rFonts w:ascii="Times New Roman" w:eastAsia="Times New Roman" w:hAnsi="Times New Roman" w:cs="Times New Roman"/>
               </w:rPr>
-              <w:t>Hybrid model improves time-series forecasting</w:t>
+              <w:t>The hybrid</w:t>
+            </w:r>
+            <w:r>
+              <w:rPr>
+                <w:rFonts w:ascii="Times New Roman" w:eastAsia="Times New Roman" w:hAnsi="Times New Roman" w:cs="Times New Roman"/>
+              </w:rPr>
+              <w:t xml:space="preserve"> model improves time-series forecasting</w:t>
             </w:r>
           </w:p>
         </w:tc>
@@ -1980,6 +1978,12 @@
               </w:rPr>
               <w:t>Patel et al. (2015)</w:t>
             </w:r>
+            <w:r>
+              <w:rPr>
+                <w:rFonts w:ascii="Times New Roman" w:eastAsia="Times New Roman" w:hAnsi="Times New Roman" w:cs="Times New Roman"/>
+              </w:rPr>
+              <w:t>.</w:t>
+            </w:r>
           </w:p>
         </w:tc>
         <w:tc>
@@ -1999,7 +2003,19 @@
               <w:rPr>
                 <w:rFonts w:ascii="Times New Roman" w:eastAsia="Times New Roman" w:hAnsi="Times New Roman" w:cs="Times New Roman"/>
               </w:rPr>
-              <w:t>Technical indicators deep learning</w:t>
+              <w:t xml:space="preserve">Technical indicators </w:t>
+            </w:r>
+            <w:r>
+              <w:rPr>
+                <w:rFonts w:ascii="Times New Roman" w:eastAsia="Times New Roman" w:hAnsi="Times New Roman" w:cs="Times New Roman"/>
+              </w:rPr>
+              <w:t xml:space="preserve">of </w:t>
+            </w:r>
+            <w:r>
+              <w:rPr>
+                <w:rFonts w:ascii="Times New Roman" w:eastAsia="Times New Roman" w:hAnsi="Times New Roman" w:cs="Times New Roman"/>
+              </w:rPr>
+              <w:t>deep learning</w:t>
             </w:r>
           </w:p>
         </w:tc>
@@ -2047,6 +2063,12 @@
                 <w:rFonts w:ascii="Times New Roman" w:eastAsia="Times New Roman" w:hAnsi="Times New Roman" w:cs="Times New Roman"/>
               </w:rPr>
               <w:t>Sezer et al. (2017)</w:t>
+            </w:r>
+            <w:r>
+              <w:rPr>
+                <w:rFonts w:ascii="Times New Roman" w:eastAsia="Times New Roman" w:hAnsi="Times New Roman" w:cs="Times New Roman"/>
+              </w:rPr>
+              <w:t>.</w:t>
             </w:r>
           </w:p>
         </w:tc>
@@ -2116,6 +2138,12 @@
               </w:rPr>
               <w:t>Shah et al. (2022)</w:t>
             </w:r>
+            <w:r>
+              <w:rPr>
+                <w:rFonts w:ascii="Times New Roman" w:eastAsia="Times New Roman" w:hAnsi="Times New Roman" w:cs="Times New Roman"/>
+              </w:rPr>
+              <w:t>.</w:t>
+            </w:r>
           </w:p>
         </w:tc>
         <w:tc>
@@ -2184,6 +2212,12 @@
               </w:rPr>
               <w:t>Wu et al. (2023)</w:t>
             </w:r>
+            <w:r>
+              <w:rPr>
+                <w:rFonts w:ascii="Times New Roman" w:eastAsia="Times New Roman" w:hAnsi="Times New Roman" w:cs="Times New Roman"/>
+              </w:rPr>
+              <w:t>.</w:t>
+            </w:r>
           </w:p>
         </w:tc>
         <w:tc>
@@ -2251,6 +2285,7 @@
           <w:sz w:val="24"/>
           <w:szCs w:val="24"/>
         </w:rPr>
+        <w:lastRenderedPageBreak/>
         <w:t>Methodology</w:t>
       </w:r>
     </w:p>
@@ -2283,13 +2318,19 @@
         <w:t xml:space="preserve">for additional market metrics. The </w:t>
       </w:r>
       <w:r>
-        <w:t>dataset contains comprehensive stock market data for 502 companies, spanning from March 20, 2020, to March 19, 2025</w:t>
+        <w:t xml:space="preserve">dataset contains comprehensive stock market data for 502 companies, spanning from March 20, 2020, to March 19, </w:t>
+      </w:r>
+      <w:r>
+        <w:t>2025,</w:t>
       </w:r>
       <w:r>
         <w:t xml:space="preserve"> </w:t>
       </w:r>
       <w:r>
-        <w:t>of daily data for 501 S&amp;P 500 companies. The dataset includes 623,756 total observations, with an average of 1,243 data points per company. The data is rich in features, containing 76 different variables that capture various aspects of stock market behavior and company fundamentals.</w:t>
+        <w:t>of daily</w:t>
+      </w:r>
+      <w:r>
+        <w:t xml:space="preserve"> data for 501 S&amp;P 500 companies. The dataset includes 623,756 total observations, with an average of 1,243 data points per company. The data is rich in features, containing 76 different variables that capture various aspects of stock market behavior and company fundamentals.</w:t>
       </w:r>
     </w:p>
     <w:p>
@@ -2300,7 +2341,6 @@
         <w:jc w:val="both"/>
       </w:pPr>
       <w:r>
-        <w:lastRenderedPageBreak/>
         <w:t xml:space="preserve">The dataset maintains high quality with only 1.80% missing values, making it suitable for various analytical applications. </w:t>
       </w:r>
       <w:r>
@@ -2312,15 +2352,43 @@
       </w:r>
       <w:proofErr w:type="spellEnd"/>
       <w:r>
-        <w:t xml:space="preserve">, as imputing them would introduce bias. For all other features with sporadic missing values, we applied a two-step imputation process within each stock symbol: forward fill followed by backward fill. This approach preserves the temporal structure and avoids data leakage. Fundamental and market features (such as Dividend Yield, Beta, Enterprise Value, and Forward EPS) may be missing due to unreported or unavailable data for certain stocks or periods; these were left as </w:t>
-      </w:r>
-      <w:proofErr w:type="spellStart"/>
-      <w:r>
-        <w:t>NaN</w:t>
-      </w:r>
-      <w:proofErr w:type="spellEnd"/>
-      <w:r>
-        <w:t xml:space="preserve"> to reflect the true nature of the dataset. Our preprocessing ensures that the total number of rows remains unchanged, and all imputation methods are applied in a manner that respects the time series and cross-sectional structure of the data. </w:t>
+        <w:t xml:space="preserve">, as imputing them would introduce bias. For all other features with sporadic missing values, we applied a two-step imputation process within each stock symbol: forward </w:t>
+      </w:r>
+      <w:r>
+        <w:t xml:space="preserve">and </w:t>
+      </w:r>
+      <w:r>
+        <w:t xml:space="preserve">backward fill. This approach preserves the temporal structure and avoids data leakage. Fundamental and market features (such as </w:t>
+      </w:r>
+      <w:r>
+        <w:t>dividend yield</w:t>
+      </w:r>
+      <w:r>
+        <w:t xml:space="preserve">, </w:t>
+      </w:r>
+      <w:r>
+        <w:t>beta</w:t>
+      </w:r>
+      <w:r>
+        <w:t xml:space="preserve">, </w:t>
+      </w:r>
+      <w:r>
+        <w:t>enterprise value</w:t>
+      </w:r>
+      <w:r>
+        <w:t xml:space="preserve">, and </w:t>
+      </w:r>
+      <w:r>
+        <w:t>forward</w:t>
+      </w:r>
+      <w:r>
+        <w:t xml:space="preserve"> EPS) may be missing due to unreported or unavailable data for certain stocks or periods; these were left </w:t>
+      </w:r>
+      <w:r>
+        <w:t xml:space="preserve">unchanged </w:t>
+      </w:r>
+      <w:r>
+        <w:t xml:space="preserve">to reflect the true nature of the dataset. Our preprocessing ensures that the total number of rows remains unchanged, and all imputation methods are applied in a manner that respects the time series and cross-sectional structure of the data. </w:t>
       </w:r>
     </w:p>
     <w:p>
@@ -2343,55 +2411,32 @@
         <w:t xml:space="preserve"> </w:t>
       </w:r>
       <w:r>
-        <w:t>Then</w:t>
-      </w:r>
-      <w:r>
-        <w:t>,</w:t>
-      </w:r>
-      <w:r>
-        <w:t xml:space="preserve"> engineered features </w:t>
-      </w:r>
-      <w:r>
-        <w:t xml:space="preserve">were created </w:t>
-      </w:r>
-      <w:r>
-        <w:t>by creating functions to calculate moving averages, momentum indicators, and volatility measures.</w:t>
+        <w:t xml:space="preserve">The engineered features were created by developing functions to calculate moving </w:t>
+      </w:r>
+      <w:r>
+        <w:lastRenderedPageBreak/>
+        <w:t>averages, momentum indicators, and volatility measures. Market regimes were classified using the SMA crossover method, and volatility patterns were identified. Finally, everything was normalized and standardized to ensure smooth integration with the deep learning model. The thoroughness of this process should reassure the readers about the comprehensive nature of the analysis</w:t>
+      </w:r>
+      <w:r>
+        <w:t xml:space="preserve">. </w:t>
+      </w:r>
+      <w:r>
+        <w:cr/>
+      </w:r>
+      <w:r>
+        <w:t xml:space="preserve">The exploratory data analysis of the S&amp;P 500 stocks reveals </w:t>
+      </w:r>
+      <w:r>
+        <w:t>important</w:t>
+      </w:r>
+      <w:r>
+        <w:t xml:space="preserve"> insights into market behavior and trading patterns.</w:t>
+      </w:r>
+      <w:r>
+        <w:t xml:space="preserve"> The insights gained from this analysis should make the readers feel enlightened about the market behavior and trading patterns.</w:t>
       </w:r>
       <w:r>
         <w:t xml:space="preserve"> </w:t>
-      </w:r>
-      <w:r>
-        <w:t>Also</w:t>
-      </w:r>
-      <w:r>
-        <w:t xml:space="preserve"> classified different market regimes using the SMA crossover method and identified volatility patterns. Finally, I normalized and standardized everything </w:t>
-      </w:r>
-      <w:r>
-        <w:t>to ensure it would integrate smoothly</w:t>
-      </w:r>
-      <w:r>
-        <w:t xml:space="preserve"> with the deep learning model.</w:t>
-      </w:r>
-      <w:r>
-        <w:t xml:space="preserve"> The best way to understand this process is </w:t>
-      </w:r>
-      <w:r>
-        <w:t>first to examine each stage</w:t>
-      </w:r>
-      <w:r>
-        <w:t xml:space="preserve"> individually.</w:t>
-      </w:r>
-      <w:r>
-        <w:cr/>
-      </w:r>
-      <w:r>
-        <w:t xml:space="preserve">The exploratory data analysis of the S&amp;P 500 stocks reveals </w:t>
-      </w:r>
-      <w:r>
-        <w:t>important</w:t>
-      </w:r>
-      <w:r>
-        <w:t xml:space="preserve"> insights into market behavior and trading patterns. </w:t>
       </w:r>
     </w:p>
     <w:p>
@@ -2420,10 +2465,10 @@
       <w:r>
         <w:rPr>
           <w:rFonts w:ascii="Times New Roman" w:hAnsi="Times New Roman" w:cs="Times New Roman"/>
-          <w:sz w:val="24"/>
-          <w:szCs w:val="24"/>
-        </w:rPr>
-        <w:lastRenderedPageBreak/>
+          <w:noProof/>
+          <w:sz w:val="24"/>
+          <w:szCs w:val="24"/>
+        </w:rPr>
         <w:drawing>
           <wp:inline distT="0" distB="0" distL="0" distR="0" wp14:anchorId="3832B1C5" wp14:editId="1C244622">
             <wp:extent cx="6282055" cy="3117215"/>
@@ -2587,7 +2632,16 @@
           <w:sz w:val="24"/>
           <w:szCs w:val="24"/>
         </w:rPr>
-        <w:t>exhibited negative skewness, indicating that negative returns occurred more frequently, and there were distinct patterns of volatility clustering</w:t>
+        <w:t xml:space="preserve">exhibited negative skewness, indicating that negative returns occurred more frequently, and there were distinct patterns of volatility </w:t>
+      </w:r>
+      <w:r>
+        <w:rPr>
+          <w:rFonts w:ascii="Times New Roman" w:hAnsi="Times New Roman" w:cs="Times New Roman"/>
+          <w:sz w:val="24"/>
+          <w:szCs w:val="24"/>
+        </w:rPr>
+        <w:lastRenderedPageBreak/>
+        <w:t>clustering</w:t>
       </w:r>
       <w:r>
         <w:rPr>
@@ -2698,7 +2752,6 @@
           <w:sz w:val="24"/>
           <w:szCs w:val="24"/>
         </w:rPr>
-        <w:lastRenderedPageBreak/>
         <w:t>Figure</w:t>
       </w:r>
       <w:r>
@@ -2896,7 +2949,7 @@
           <w:sz w:val="24"/>
           <w:szCs w:val="24"/>
         </w:rPr>
-        <w:t xml:space="preserve">Market regime identification (Figure 3.2.2) revealed distinct market phases with their own characteristics. Bull markets typically showed higher returns and lower volatility, while bear markets had negative returns and increased volatility. Sideways markets were range-bound with moderate volatility. I found clear boundaries between these regimes, typically lasting 3-6 months with gradual transitions between them. This </w:t>
+        <w:t xml:space="preserve">Market regime identification (Figure 3.2.2) revealed distinct market phases with their characteristics. Bull markets typically showed higher returns and lower volatility, while bear markets had negative returns and increased volatility. Sideways markets were range-bound with moderate volatility. I found clear boundaries between these regimes, typically lasting 3-6 months with gradual transitions between them. This </w:t>
       </w:r>
       <w:r>
         <w:rPr>
@@ -2932,6 +2985,7 @@
           <w:sz w:val="24"/>
           <w:szCs w:val="24"/>
         </w:rPr>
+        <w:lastRenderedPageBreak/>
         <w:drawing>
           <wp:inline distT="0" distB="0" distL="0" distR="0" wp14:anchorId="6AC71CCC" wp14:editId="71C9583E">
             <wp:extent cx="5014617" cy="2486025"/>
@@ -3176,7 +3230,6 @@
           <w:sz w:val="24"/>
           <w:szCs w:val="24"/>
         </w:rPr>
-        <w:lastRenderedPageBreak/>
         <w:drawing>
           <wp:inline distT="0" distB="0" distL="0" distR="0" wp14:anchorId="429C0776" wp14:editId="155E330E">
             <wp:extent cx="6025589" cy="3272790"/>
@@ -3352,6 +3405,7 @@
           <w:sz w:val="24"/>
           <w:szCs w:val="24"/>
         </w:rPr>
+        <w:lastRenderedPageBreak/>
         <w:t xml:space="preserve">Time series analysis of selected features (Figure 3.4) revealed a long-term upward </w:t>
       </w:r>
       <w:r>
@@ -3404,7 +3458,6 @@
           <w:sz w:val="24"/>
           <w:szCs w:val="24"/>
         </w:rPr>
-        <w:lastRenderedPageBreak/>
         <w:drawing>
           <wp:inline distT="0" distB="0" distL="0" distR="0" wp14:anchorId="27C70279" wp14:editId="52CC1B5D">
             <wp:extent cx="5728970" cy="2825920"/>
@@ -3529,7 +3582,7 @@
           <w:sz w:val="24"/>
           <w:szCs w:val="24"/>
         </w:rPr>
-        <w:t>Top20</w:t>
+        <w:t>Top 20</w:t>
       </w:r>
       <w:r>
         <w:rPr>
@@ -3545,7 +3598,7 @@
           <w:sz w:val="24"/>
           <w:szCs w:val="24"/>
         </w:rPr>
-        <w:t>Stocks</w:t>
+        <w:t>Stock</w:t>
       </w:r>
       <w:r>
         <w:rPr>
@@ -3619,17 +3672,14 @@
         <w:jc w:val="both"/>
       </w:pPr>
       <w:r>
+        <w:lastRenderedPageBreak/>
         <w:t>Feature engineering incorporated multiple categories of market indicators, including price-based features, technical indicators across various timeframes, market features capturing broader dynamics, and fundamental company characteristics.</w:t>
       </w:r>
       <w:r>
         <w:t xml:space="preserve"> Started</w:t>
       </w:r>
       <w:r>
-        <w:t xml:space="preserve"> by pre-processing large-scale daily stock data for S&amp;P 500 companies, using OHLCV (Open, High, Low, Close, Volume) parameters (Kumar et al., 2021). For </w:t>
-      </w:r>
-      <w:r>
-        <w:lastRenderedPageBreak/>
-        <w:t>feature engineering, I utilized several technical indicators that have proven effective for market analysis throughout history (Zhang &amp; Wu, 2019).</w:t>
+        <w:t xml:space="preserve"> by pre-processing large-scale daily stock data for S&amp;P 500 companies, using OHLCV (Open, High, Low, Close, Volume) parameters (Kumar et al., 2021). For feature engineering, I utilized several technical indicators that have proven effective for market analysis throughout history (Zhang &amp; Wu, 2019).</w:t>
       </w:r>
     </w:p>
     <w:p>
@@ -3649,15 +3699,15 @@
           <w:sz w:val="24"/>
           <w:szCs w:val="24"/>
         </w:rPr>
-        <w:t>F</w:t>
-      </w:r>
-      <w:r>
-        <w:rPr>
-          <w:rFonts w:ascii="Times New Roman" w:hAnsi="Times New Roman" w:cs="Times New Roman"/>
-          <w:sz w:val="24"/>
-          <w:szCs w:val="24"/>
-        </w:rPr>
-        <w:t>eature set included multiple categories of market indicators, carefully selected to capture various aspects of market behavior:</w:t>
+        <w:t>The feature</w:t>
+      </w:r>
+      <w:r>
+        <w:rPr>
+          <w:rFonts w:ascii="Times New Roman" w:hAnsi="Times New Roman" w:cs="Times New Roman"/>
+          <w:sz w:val="24"/>
+          <w:szCs w:val="24"/>
+        </w:rPr>
+        <w:t xml:space="preserve"> set included multiple categories of market indicators, carefully selected to capture various aspects of market behavior:</w:t>
       </w:r>
     </w:p>
     <w:p>
@@ -3681,7 +3731,23 @@
           <w:sz w:val="24"/>
           <w:szCs w:val="24"/>
         </w:rPr>
-        <w:t>Price-based features: standard OHLC prices, derived metrics like returns, log returns, and percentage price ranges</w:t>
+        <w:t xml:space="preserve">Price-based features: standard OHLC </w:t>
+      </w:r>
+      <w:r>
+        <w:rPr>
+          <w:rFonts w:ascii="Times New Roman" w:hAnsi="Times New Roman" w:cs="Times New Roman"/>
+          <w:sz w:val="24"/>
+          <w:szCs w:val="24"/>
+        </w:rPr>
+        <w:t>prices and</w:t>
+      </w:r>
+      <w:r>
+        <w:rPr>
+          <w:rFonts w:ascii="Times New Roman" w:hAnsi="Times New Roman" w:cs="Times New Roman"/>
+          <w:sz w:val="24"/>
+          <w:szCs w:val="24"/>
+        </w:rPr>
+        <w:t xml:space="preserve"> derived metrics like returns, log returns, and percentage price ranges</w:t>
       </w:r>
     </w:p>
     <w:p>
@@ -3796,7 +3862,39 @@
           <w:sz w:val="24"/>
           <w:szCs w:val="24"/>
         </w:rPr>
-        <w:t>The Moving Averages (MA) calculation follows the formula:</w:t>
+        <w:t xml:space="preserve">The </w:t>
+      </w:r>
+      <w:r>
+        <w:rPr>
+          <w:rFonts w:ascii="Times New Roman" w:hAnsi="Times New Roman" w:cs="Times New Roman"/>
+          <w:sz w:val="24"/>
+          <w:szCs w:val="24"/>
+        </w:rPr>
+        <w:t>moving averages</w:t>
+      </w:r>
+      <w:r>
+        <w:rPr>
+          <w:rFonts w:ascii="Times New Roman" w:hAnsi="Times New Roman" w:cs="Times New Roman"/>
+          <w:sz w:val="24"/>
+          <w:szCs w:val="24"/>
+        </w:rPr>
+        <w:t xml:space="preserve"> (MA) calculation follows the </w:t>
+      </w:r>
+      <w:r>
+        <w:rPr>
+          <w:rFonts w:ascii="Times New Roman" w:hAnsi="Times New Roman" w:cs="Times New Roman"/>
+          <w:sz w:val="24"/>
+          <w:szCs w:val="24"/>
+        </w:rPr>
+        <w:t>formula</w:t>
+      </w:r>
+      <w:r>
+        <w:rPr>
+          <w:rFonts w:ascii="Times New Roman" w:hAnsi="Times New Roman" w:cs="Times New Roman"/>
+          <w:sz w:val="24"/>
+          <w:szCs w:val="24"/>
+        </w:rPr>
+        <w:t xml:space="preserve">   </w:t>
       </w:r>
       <m:oMath>
         <m:r>
@@ -4196,15 +4294,15 @@
           <w:sz w:val="24"/>
           <w:szCs w:val="24"/>
         </w:rPr>
-        <w:t xml:space="preserve"> utilizes:</w:t>
-      </w:r>
-      <w:r>
-        <w:rPr>
-          <w:rFonts w:ascii="Times New Roman" w:hAnsi="Times New Roman" w:cs="Times New Roman"/>
-          <w:sz w:val="24"/>
-          <w:szCs w:val="24"/>
-        </w:rPr>
         <w:t xml:space="preserve"> </w:t>
+      </w:r>
+      <w:r>
+        <w:rPr>
+          <w:rFonts w:ascii="Times New Roman" w:hAnsi="Times New Roman" w:cs="Times New Roman"/>
+          <w:sz w:val="24"/>
+          <w:szCs w:val="24"/>
+        </w:rPr>
+        <w:t>utilizes:</w:t>
       </w:r>
     </w:p>
     <w:p>
@@ -4227,6 +4325,7 @@
             <w:szCs w:val="24"/>
             <w:bdr w:val="none" w:sz="0" w:space="0" w:color="auto" w:frame="1"/>
           </w:rPr>
+          <w:lastRenderedPageBreak/>
           <m:t>MACD=</m:t>
         </m:r>
         <m:sSub>
@@ -4416,63 +4515,47 @@
           <w:sz w:val="24"/>
           <w:szCs w:val="24"/>
         </w:rPr>
-        <w:t xml:space="preserve">Bollinger Bands Bollinger, </w:t>
-      </w:r>
-      <w:r>
-        <w:rPr>
-          <w:rFonts w:ascii="Times New Roman" w:hAnsi="Times New Roman" w:cs="Times New Roman"/>
-          <w:sz w:val="24"/>
-          <w:szCs w:val="24"/>
-        </w:rPr>
-        <w:t>(2002)</w:t>
-      </w:r>
-      <w:r>
-        <w:rPr>
-          <w:rFonts w:ascii="Times New Roman" w:hAnsi="Times New Roman" w:cs="Times New Roman"/>
-          <w:sz w:val="24"/>
-          <w:szCs w:val="24"/>
-        </w:rPr>
-        <w:t xml:space="preserve"> are calculated using:</w:t>
-      </w:r>
-      <w:r>
-        <w:rPr>
-          <w:rStyle w:val="katex-mathml"/>
-          <w:rFonts w:ascii="Times New Roman" w:eastAsiaTheme="minorEastAsia" w:hAnsi="Times New Roman" w:cs="Times New Roman"/>
-          <w:sz w:val="24"/>
-          <w:szCs w:val="24"/>
-          <w:bdr w:val="none" w:sz="0" w:space="0" w:color="auto" w:frame="1"/>
-        </w:rPr>
-        <w:tab/>
-      </w:r>
-      <w:r>
-        <w:rPr>
-          <w:rStyle w:val="katex-mathml"/>
-          <w:rFonts w:ascii="Times New Roman" w:eastAsiaTheme="minorEastAsia" w:hAnsi="Times New Roman" w:cs="Times New Roman"/>
-          <w:sz w:val="24"/>
-          <w:szCs w:val="24"/>
-          <w:bdr w:val="none" w:sz="0" w:space="0" w:color="auto" w:frame="1"/>
-        </w:rPr>
-        <w:tab/>
-      </w:r>
-      <w:r>
-        <w:rPr>
-          <w:rStyle w:val="katex-mathml"/>
-          <w:rFonts w:ascii="Times New Roman" w:eastAsiaTheme="minorEastAsia" w:hAnsi="Times New Roman" w:cs="Times New Roman"/>
-          <w:sz w:val="24"/>
-          <w:szCs w:val="24"/>
-          <w:bdr w:val="none" w:sz="0" w:space="0" w:color="auto" w:frame="1"/>
-        </w:rPr>
-        <w:tab/>
-      </w:r>
-      <w:r>
-        <w:rPr>
-          <w:rStyle w:val="katex-mathml"/>
-          <w:rFonts w:ascii="Times New Roman" w:eastAsiaTheme="minorEastAsia" w:hAnsi="Times New Roman" w:cs="Times New Roman"/>
-          <w:sz w:val="24"/>
-          <w:szCs w:val="24"/>
-          <w:bdr w:val="none" w:sz="0" w:space="0" w:color="auto" w:frame="1"/>
-        </w:rPr>
-        <w:tab/>
+        <w:t xml:space="preserve">Bollinger Bands </w:t>
+      </w:r>
+      <w:r>
+        <w:rPr>
+          <w:rFonts w:ascii="Times New Roman" w:hAnsi="Times New Roman" w:cs="Times New Roman"/>
+          <w:sz w:val="24"/>
+          <w:szCs w:val="24"/>
+        </w:rPr>
+        <w:t>(</w:t>
+      </w:r>
+      <w:r>
+        <w:rPr>
+          <w:rFonts w:ascii="Times New Roman" w:hAnsi="Times New Roman" w:cs="Times New Roman"/>
+          <w:sz w:val="24"/>
+          <w:szCs w:val="24"/>
+        </w:rPr>
+        <w:t xml:space="preserve">Bollinger, </w:t>
+      </w:r>
+      <w:r>
+        <w:rPr>
+          <w:rFonts w:ascii="Times New Roman" w:hAnsi="Times New Roman" w:cs="Times New Roman"/>
+          <w:sz w:val="24"/>
+          <w:szCs w:val="24"/>
+        </w:rPr>
+        <w:t>2002)</w:t>
+      </w:r>
+      <w:r>
+        <w:rPr>
+          <w:rFonts w:ascii="Times New Roman" w:hAnsi="Times New Roman" w:cs="Times New Roman"/>
+          <w:sz w:val="24"/>
+          <w:szCs w:val="24"/>
+        </w:rPr>
+        <w:t xml:space="preserve"> are calculated </w:t>
+      </w:r>
+      <w:r>
+        <w:rPr>
+          <w:rFonts w:ascii="Times New Roman" w:hAnsi="Times New Roman" w:cs="Times New Roman"/>
+          <w:sz w:val="24"/>
+          <w:szCs w:val="24"/>
+        </w:rPr>
+        <w:t>using</w:t>
       </w:r>
       <m:oMath>
         <m:r>
@@ -4599,7 +4682,6 @@
           <w:sz w:val="24"/>
           <w:szCs w:val="24"/>
         </w:rPr>
-        <w:lastRenderedPageBreak/>
         <w:t>Where</w:t>
       </w:r>
       <w:r>
@@ -4693,7 +4775,23 @@
           <w:sz w:val="24"/>
           <w:szCs w:val="24"/>
         </w:rPr>
-        <w:t xml:space="preserve"> the Synthetic Minority Over-sampling Technique (SMOTE):</w:t>
+        <w:t xml:space="preserve"> the </w:t>
+      </w:r>
+      <w:r>
+        <w:rPr>
+          <w:rFonts w:ascii="Times New Roman" w:hAnsi="Times New Roman" w:cs="Times New Roman"/>
+          <w:sz w:val="24"/>
+          <w:szCs w:val="24"/>
+        </w:rPr>
+        <w:t>Synthetic Minority</w:t>
+      </w:r>
+      <w:r>
+        <w:rPr>
+          <w:rFonts w:ascii="Times New Roman" w:hAnsi="Times New Roman" w:cs="Times New Roman"/>
+          <w:sz w:val="24"/>
+          <w:szCs w:val="24"/>
+        </w:rPr>
+        <w:t xml:space="preserve"> Over-sampling Technique (SMOTE):</w:t>
       </w:r>
       <m:oMath>
         <m:sSub>
@@ -4941,33 +5039,15 @@
           <w:sz w:val="24"/>
           <w:szCs w:val="24"/>
         </w:rPr>
-        <w:t xml:space="preserve"> is a minority class </w:t>
-      </w:r>
-      <w:proofErr w:type="gramStart"/>
-      <w:r>
-        <w:rPr>
-          <w:rFonts w:ascii="Times New Roman" w:hAnsi="Times New Roman" w:cs="Times New Roman"/>
-          <w:sz w:val="24"/>
-          <w:szCs w:val="24"/>
-        </w:rPr>
-        <w:t>sample</w:t>
-      </w:r>
-      <w:r>
-        <w:rPr>
-          <w:rFonts w:ascii="Times New Roman" w:hAnsi="Times New Roman" w:cs="Times New Roman"/>
-          <w:sz w:val="24"/>
-          <w:szCs w:val="24"/>
-        </w:rPr>
-        <w:t xml:space="preserve"> ,</w:t>
-      </w:r>
-      <w:proofErr w:type="gramEnd"/>
-      <w:r>
-        <w:rPr>
-          <w:rFonts w:ascii="Times New Roman" w:hAnsi="Times New Roman" w:cs="Times New Roman"/>
-          <w:sz w:val="24"/>
-          <w:szCs w:val="24"/>
-        </w:rPr>
-        <w:t xml:space="preserve"> </w:t>
+        <w:t> is a minority class sample</w:t>
+      </w:r>
+      <w:r>
+        <w:rPr>
+          <w:rFonts w:ascii="Times New Roman" w:hAnsi="Times New Roman" w:cs="Times New Roman"/>
+          <w:sz w:val="24"/>
+          <w:szCs w:val="24"/>
+        </w:rPr>
+        <w:t xml:space="preserve">, </w:t>
       </w:r>
       <w:proofErr w:type="spellStart"/>
       <w:r>
@@ -4997,7 +5077,7 @@
           <w:szCs w:val="24"/>
           <w:bdr w:val="none" w:sz="0" w:space="0" w:color="auto" w:frame="1"/>
         </w:rPr>
-        <w:t>xi</w:t>
+        <w:t>Xi,</w:t>
       </w:r>
       <w:r>
         <w:rPr>
@@ -5085,39 +5165,55 @@
           <w:sz w:val="24"/>
           <w:szCs w:val="24"/>
         </w:rPr>
-        <w:t>2D format</w:t>
-      </w:r>
-      <w:r>
-        <w:rPr>
-          <w:rFonts w:ascii="Times New Roman" w:hAnsi="Times New Roman" w:cs="Times New Roman"/>
-          <w:sz w:val="24"/>
-          <w:szCs w:val="24"/>
-        </w:rPr>
-        <w:t xml:space="preserve"> then a</w:t>
-      </w:r>
-      <w:r>
-        <w:rPr>
-          <w:rFonts w:ascii="Times New Roman" w:hAnsi="Times New Roman" w:cs="Times New Roman"/>
-          <w:sz w:val="24"/>
-          <w:szCs w:val="24"/>
-        </w:rPr>
-        <w:t>ppli</w:t>
-      </w:r>
-      <w:r>
-        <w:rPr>
-          <w:rFonts w:ascii="Times New Roman" w:hAnsi="Times New Roman" w:cs="Times New Roman"/>
-          <w:sz w:val="24"/>
-          <w:szCs w:val="24"/>
-        </w:rPr>
-        <w:t>ed</w:t>
-      </w:r>
-      <w:r>
-        <w:rPr>
-          <w:rFonts w:ascii="Times New Roman" w:hAnsi="Times New Roman" w:cs="Times New Roman"/>
-          <w:sz w:val="24"/>
-          <w:szCs w:val="24"/>
-        </w:rPr>
-        <w:t> SMOTE to balance the classes</w:t>
+        <w:t xml:space="preserve">2D </w:t>
+      </w:r>
+      <w:r>
+        <w:rPr>
+          <w:rFonts w:ascii="Times New Roman" w:hAnsi="Times New Roman" w:cs="Times New Roman"/>
+          <w:sz w:val="24"/>
+          <w:szCs w:val="24"/>
+        </w:rPr>
+        <w:t>format,</w:t>
+      </w:r>
+      <w:r>
+        <w:rPr>
+          <w:rFonts w:ascii="Times New Roman" w:hAnsi="Times New Roman" w:cs="Times New Roman"/>
+          <w:sz w:val="24"/>
+          <w:szCs w:val="24"/>
+        </w:rPr>
+        <w:t xml:space="preserve"> then </w:t>
+      </w:r>
+      <w:r>
+        <w:rPr>
+          <w:rFonts w:ascii="Times New Roman" w:hAnsi="Times New Roman" w:cs="Times New Roman"/>
+          <w:sz w:val="24"/>
+          <w:szCs w:val="24"/>
+        </w:rPr>
+        <w:t>applies</w:t>
+      </w:r>
+      <w:r>
+        <w:rPr>
+          <w:rFonts w:ascii="Times New Roman" w:hAnsi="Times New Roman" w:cs="Times New Roman"/>
+          <w:sz w:val="24"/>
+          <w:szCs w:val="24"/>
+        </w:rPr>
+        <w:t xml:space="preserve"> SMOTE to balance </w:t>
+      </w:r>
+      <w:r>
+        <w:rPr>
+          <w:rFonts w:ascii="Times New Roman" w:hAnsi="Times New Roman" w:cs="Times New Roman"/>
+          <w:sz w:val="24"/>
+          <w:szCs w:val="24"/>
+        </w:rPr>
+        <w:t>them</w:t>
+      </w:r>
+      <w:r>
+        <w:rPr>
+          <w:rFonts w:ascii="Times New Roman" w:hAnsi="Times New Roman" w:cs="Times New Roman"/>
+          <w:sz w:val="24"/>
+          <w:szCs w:val="24"/>
+        </w:rPr>
+        <w:t>, and</w:t>
       </w:r>
       <w:r>
         <w:rPr>
@@ -5141,15 +5237,31 @@
           <w:sz w:val="24"/>
           <w:szCs w:val="24"/>
         </w:rPr>
-        <w:t xml:space="preserve"> r</w:t>
-      </w:r>
-      <w:r>
-        <w:rPr>
-          <w:rFonts w:ascii="Times New Roman" w:hAnsi="Times New Roman" w:cs="Times New Roman"/>
-          <w:sz w:val="24"/>
-          <w:szCs w:val="24"/>
-        </w:rPr>
-        <w:t>eshape back to 3D format for model training</w:t>
+        <w:t xml:space="preserve"> </w:t>
+      </w:r>
+      <w:r>
+        <w:rPr>
+          <w:rFonts w:ascii="Times New Roman" w:hAnsi="Times New Roman" w:cs="Times New Roman"/>
+          <w:sz w:val="24"/>
+          <w:szCs w:val="24"/>
+        </w:rPr>
+        <w:t xml:space="preserve">reshapes </w:t>
+      </w:r>
+      <w:r>
+        <w:rPr>
+          <w:rFonts w:ascii="Times New Roman" w:hAnsi="Times New Roman" w:cs="Times New Roman"/>
+          <w:sz w:val="24"/>
+          <w:szCs w:val="24"/>
+        </w:rPr>
+        <w:t xml:space="preserve">them back to a </w:t>
+      </w:r>
+      <w:r>
+        <w:rPr>
+          <w:rFonts w:ascii="Times New Roman" w:hAnsi="Times New Roman" w:cs="Times New Roman"/>
+          <w:sz w:val="24"/>
+          <w:szCs w:val="24"/>
+        </w:rPr>
+        <w:t>3D format for model training</w:t>
       </w:r>
       <w:r>
         <w:rPr>
@@ -5367,6 +5479,7 @@
           <w:sz w:val="24"/>
           <w:szCs w:val="24"/>
         </w:rPr>
+        <w:lastRenderedPageBreak/>
         <w:t xml:space="preserve">component </w:t>
       </w:r>
       <w:r>
@@ -5419,7 +5532,6 @@
           <w:sz w:val="24"/>
           <w:szCs w:val="24"/>
         </w:rPr>
-        <w:lastRenderedPageBreak/>
         <w:t xml:space="preserve">The architecture </w:t>
       </w:r>
       <w:r>
@@ -5708,7 +5820,16 @@
           <w:sz w:val="24"/>
           <w:szCs w:val="24"/>
         </w:rPr>
-        <w:t>. The model optimization utilizes the Adam optimizer with a learning rate of 0.001</w:t>
+        <w:t xml:space="preserve">. The model optimization utilizes the Adam optimizer with a </w:t>
+      </w:r>
+      <w:r>
+        <w:rPr>
+          <w:rFonts w:ascii="Times New Roman" w:hAnsi="Times New Roman" w:cs="Times New Roman"/>
+          <w:sz w:val="24"/>
+          <w:szCs w:val="24"/>
+        </w:rPr>
+        <w:lastRenderedPageBreak/>
+        <w:t>learning rate of 0.001</w:t>
       </w:r>
       <w:r>
         <w:rPr>
@@ -5756,16 +5877,23 @@
           <w:sz w:val="24"/>
           <w:szCs w:val="24"/>
         </w:rPr>
-        <w:t xml:space="preserve">, batch size of 32, and trains for 50 epochs. This </w:t>
-      </w:r>
-      <w:r>
-        <w:rPr>
-          <w:rFonts w:ascii="Times New Roman" w:hAnsi="Times New Roman" w:cs="Times New Roman"/>
-          <w:sz w:val="24"/>
-          <w:szCs w:val="24"/>
-        </w:rPr>
-        <w:lastRenderedPageBreak/>
-        <w:t xml:space="preserve">configuration was determined through extensive empirical testing and alignment with established </w:t>
+        <w:t xml:space="preserve">, </w:t>
+      </w:r>
+      <w:r>
+        <w:rPr>
+          <w:rFonts w:ascii="Times New Roman" w:hAnsi="Times New Roman" w:cs="Times New Roman"/>
+          <w:sz w:val="24"/>
+          <w:szCs w:val="24"/>
+        </w:rPr>
+        <w:t>a batch</w:t>
+      </w:r>
+      <w:r>
+        <w:rPr>
+          <w:rFonts w:ascii="Times New Roman" w:hAnsi="Times New Roman" w:cs="Times New Roman"/>
+          <w:sz w:val="24"/>
+          <w:szCs w:val="24"/>
+        </w:rPr>
+        <w:t xml:space="preserve"> size of 32, and trains for 50 epochs. This configuration was determined through extensive empirical testing and alignment with established </w:t>
       </w:r>
       <w:r>
         <w:rPr>
@@ -5813,8 +5941,18 @@
           <w:sz w:val="24"/>
           <w:szCs w:val="24"/>
         </w:rPr>
-        <w:t>, where:</w:t>
-      </w:r>
+        <w:t xml:space="preserve">, </w:t>
+      </w:r>
+      <w:proofErr w:type="gramStart"/>
+      <w:r>
+        <w:rPr>
+          <w:rFonts w:ascii="Times New Roman" w:hAnsi="Times New Roman" w:cs="Times New Roman"/>
+          <w:sz w:val="24"/>
+          <w:szCs w:val="24"/>
+        </w:rPr>
+        <w:t>where</w:t>
+      </w:r>
+      <w:proofErr w:type="gramEnd"/>
     </w:p>
     <w:p>
       <w:pPr>
@@ -5908,7 +6046,39 @@
           <w:sz w:val="24"/>
           <w:szCs w:val="24"/>
         </w:rPr>
-        <w:t>The trained model generated trading signals using a 0.60 confidence threshold, with risk management parameters including 2% stop-loss, 5% take-profit, and 30-day maximum holding period.</w:t>
+        <w:t xml:space="preserve">The trained model generated trading signals using a 0.60 confidence threshold, with risk management parameters including </w:t>
+      </w:r>
+      <w:r>
+        <w:rPr>
+          <w:rFonts w:ascii="Times New Roman" w:hAnsi="Times New Roman" w:cs="Times New Roman"/>
+          <w:sz w:val="24"/>
+          <w:szCs w:val="24"/>
+        </w:rPr>
+        <w:t xml:space="preserve">a 2% stop-loss, a </w:t>
+      </w:r>
+      <w:r>
+        <w:rPr>
+          <w:rFonts w:ascii="Times New Roman" w:hAnsi="Times New Roman" w:cs="Times New Roman"/>
+          <w:sz w:val="24"/>
+          <w:szCs w:val="24"/>
+        </w:rPr>
+        <w:t xml:space="preserve">5% take-profit, </w:t>
+      </w:r>
+      <w:r>
+        <w:rPr>
+          <w:rFonts w:ascii="Times New Roman" w:hAnsi="Times New Roman" w:cs="Times New Roman"/>
+          <w:sz w:val="24"/>
+          <w:szCs w:val="24"/>
+        </w:rPr>
+        <w:t>and a</w:t>
+      </w:r>
+      <w:r>
+        <w:rPr>
+          <w:rFonts w:ascii="Times New Roman" w:hAnsi="Times New Roman" w:cs="Times New Roman"/>
+          <w:sz w:val="24"/>
+          <w:szCs w:val="24"/>
+        </w:rPr>
+        <w:t xml:space="preserve"> 30-day maximum holding period.</w:t>
       </w:r>
     </w:p>
     <w:p>
@@ -5951,15 +6121,55 @@
           <w:sz w:val="24"/>
           <w:szCs w:val="24"/>
         </w:rPr>
-        <w:t xml:space="preserve">evaluated the strategy's effectiveness using standard financial metrics including Sharpe ratio for risk-adjusted performance, maximum drawdown for downside risk assessment, win rate for trading accuracy, and profit factor for overall profitability. </w:t>
-      </w:r>
-      <w:r>
-        <w:rPr>
-          <w:rFonts w:ascii="Times New Roman" w:hAnsi="Times New Roman" w:cs="Times New Roman"/>
-          <w:sz w:val="24"/>
-          <w:szCs w:val="24"/>
-        </w:rPr>
-        <w:t>The Sharpe Ratio, calculated as:</w:t>
+        <w:t xml:space="preserve">evaluated the strategy's effectiveness using standard financial </w:t>
+      </w:r>
+      <w:r>
+        <w:rPr>
+          <w:rFonts w:ascii="Times New Roman" w:hAnsi="Times New Roman" w:cs="Times New Roman"/>
+          <w:sz w:val="24"/>
+          <w:szCs w:val="24"/>
+        </w:rPr>
+        <w:t>metrics,</w:t>
+      </w:r>
+      <w:r>
+        <w:rPr>
+          <w:rFonts w:ascii="Times New Roman" w:hAnsi="Times New Roman" w:cs="Times New Roman"/>
+          <w:sz w:val="24"/>
+          <w:szCs w:val="24"/>
+        </w:rPr>
+        <w:t xml:space="preserve"> including </w:t>
+      </w:r>
+      <w:r>
+        <w:rPr>
+          <w:rFonts w:ascii="Times New Roman" w:hAnsi="Times New Roman" w:cs="Times New Roman"/>
+          <w:sz w:val="24"/>
+          <w:szCs w:val="24"/>
+        </w:rPr>
+        <w:t>the Sharpe</w:t>
+      </w:r>
+      <w:r>
+        <w:rPr>
+          <w:rFonts w:ascii="Times New Roman" w:hAnsi="Times New Roman" w:cs="Times New Roman"/>
+          <w:sz w:val="24"/>
+          <w:szCs w:val="24"/>
+        </w:rPr>
+        <w:t xml:space="preserve"> ratio for risk-adjusted performance, maximum drawdown for downside risk assessment, win rate for trading accuracy, and profit factor for overall profitability. </w:t>
+      </w:r>
+      <w:r>
+        <w:rPr>
+          <w:rFonts w:ascii="Times New Roman" w:hAnsi="Times New Roman" w:cs="Times New Roman"/>
+          <w:sz w:val="24"/>
+          <w:szCs w:val="24"/>
+        </w:rPr>
+        <w:t xml:space="preserve">The Sharpe Ratio, calculated </w:t>
+      </w:r>
+      <w:r>
+        <w:rPr>
+          <w:rFonts w:ascii="Times New Roman" w:hAnsi="Times New Roman" w:cs="Times New Roman"/>
+          <w:sz w:val="24"/>
+          <w:szCs w:val="24"/>
+        </w:rPr>
+        <w:t>as</w:t>
       </w:r>
     </w:p>
     <w:p>
@@ -6466,15 +6676,15 @@
           <w:sz w:val="24"/>
           <w:szCs w:val="24"/>
         </w:rPr>
-        <w:t>Deep</w:t>
-      </w:r>
-      <w:r>
-        <w:rPr>
-          <w:rFonts w:ascii="Times New Roman" w:hAnsi="Times New Roman" w:cs="Times New Roman"/>
-          <w:sz w:val="24"/>
-          <w:szCs w:val="24"/>
-        </w:rPr>
-        <w:t xml:space="preserve"> learning model itself, while sophisticated in design and powerful in prediction capability, represents only one component of a comprehensive trading system. To bridge the gap between model predictions </w:t>
+        <w:t>deep</w:t>
+      </w:r>
+      <w:r>
+        <w:rPr>
+          <w:rFonts w:ascii="Times New Roman" w:hAnsi="Times New Roman" w:cs="Times New Roman"/>
+          <w:sz w:val="24"/>
+          <w:szCs w:val="24"/>
+        </w:rPr>
+        <w:t xml:space="preserve"> </w:t>
       </w:r>
       <w:r>
         <w:rPr>
@@ -6483,7 +6693,7 @@
           <w:szCs w:val="24"/>
         </w:rPr>
         <w:lastRenderedPageBreak/>
-        <w:t>and actionable investment decisions, we must develop a systematic trading strategy that effectively translates these predictions into precise entry and exit points while maintaining robust risk management protocols.</w:t>
+        <w:t>learning model itself, while sophisticated in design and powerful in prediction capability, represents only one component of a comprehensive trading system. To bridge the gap between model predictions and actionable investment decisions, we must develop a systematic trading strategy that effectively translates these predictions into precise entry and exit points while maintaining robust risk management protocols.</w:t>
       </w:r>
     </w:p>
     <w:p>
@@ -6511,7 +6721,23 @@
           <w:sz w:val="24"/>
           <w:szCs w:val="24"/>
         </w:rPr>
-        <w:t xml:space="preserve"> details how we transform our deep learning model's outputs into a complete trading system that can operate in the dynamic and often unpredictable environment of financial markets. This implementation framework addresses critical considerations beyond prediction accuracy, including signal confirmation, position sizing, and capital preservation mechanisms—elements ultimately determine the strategy's real-world viability and profitability.</w:t>
+        <w:t xml:space="preserve"> details how we transform our deep learning model's outputs into a complete trading system that can operate in the dynamic and often unpredictable environment of financial markets. This implementation framework addresses critical considerations beyond prediction accuracy, including signal confirmation, position sizing, and capital preservation mechanisms—</w:t>
+      </w:r>
+      <w:r>
+        <w:rPr>
+          <w:rFonts w:ascii="Times New Roman" w:hAnsi="Times New Roman" w:cs="Times New Roman"/>
+          <w:sz w:val="24"/>
+          <w:szCs w:val="24"/>
+        </w:rPr>
+        <w:t>elements that</w:t>
+      </w:r>
+      <w:r>
+        <w:rPr>
+          <w:rFonts w:ascii="Times New Roman" w:hAnsi="Times New Roman" w:cs="Times New Roman"/>
+          <w:sz w:val="24"/>
+          <w:szCs w:val="24"/>
+        </w:rPr>
+        <w:t xml:space="preserve"> ultimately determine the strategy's real-world viability and profitability.</w:t>
       </w:r>
     </w:p>
     <w:p>
@@ -6619,7 +6845,15 @@
           <w:sz w:val="24"/>
           <w:szCs w:val="24"/>
         </w:rPr>
-        <w:t>Moving averages (50- and 200-day) to identify trends</w:t>
+        <w:t>moving</w:t>
+      </w:r>
+      <w:r>
+        <w:rPr>
+          <w:rFonts w:ascii="Times New Roman" w:hAnsi="Times New Roman" w:cs="Times New Roman"/>
+          <w:sz w:val="24"/>
+          <w:szCs w:val="24"/>
+        </w:rPr>
+        <w:t xml:space="preserve"> averages (50- and 200-day) to identify trends</w:t>
       </w:r>
       <w:r>
         <w:rPr>
@@ -6651,15 +6885,23 @@
           <w:sz w:val="24"/>
           <w:szCs w:val="24"/>
         </w:rPr>
-        <w:t>Moving Average Convergence Divergence (MACD) to confirm trends</w:t>
-      </w:r>
-      <w:r>
-        <w:rPr>
-          <w:rFonts w:ascii="Times New Roman" w:hAnsi="Times New Roman" w:cs="Times New Roman"/>
-          <w:sz w:val="24"/>
-          <w:szCs w:val="24"/>
-        </w:rPr>
-        <w:t xml:space="preserve">, </w:t>
+        <w:t xml:space="preserve">Moving Average Convergence Divergence (MACD) to confirm </w:t>
+      </w:r>
+      <w:r>
+        <w:rPr>
+          <w:rFonts w:ascii="Times New Roman" w:hAnsi="Times New Roman" w:cs="Times New Roman"/>
+          <w:sz w:val="24"/>
+          <w:szCs w:val="24"/>
+        </w:rPr>
+        <w:t>trends, and</w:t>
+      </w:r>
+      <w:r>
+        <w:rPr>
+          <w:rFonts w:ascii="Times New Roman" w:hAnsi="Times New Roman" w:cs="Times New Roman"/>
+          <w:sz w:val="24"/>
+          <w:szCs w:val="24"/>
+        </w:rPr>
+        <w:t xml:space="preserve"> </w:t>
       </w:r>
       <w:r>
         <w:rPr>
@@ -6743,23 +6985,7 @@
           <w:sz w:val="24"/>
           <w:szCs w:val="24"/>
         </w:rPr>
-        <w:t>A take-profit level at 5% above the entry price to realize gains at a predetermined level</w:t>
-      </w:r>
-      <w:r>
-        <w:rPr>
-          <w:rFonts w:ascii="Times New Roman" w:hAnsi="Times New Roman" w:cs="Times New Roman"/>
-          <w:sz w:val="24"/>
-          <w:szCs w:val="24"/>
-        </w:rPr>
-        <w:t xml:space="preserve"> ,</w:t>
-      </w:r>
-      <w:r>
-        <w:rPr>
-          <w:rFonts w:ascii="Times New Roman" w:hAnsi="Times New Roman" w:cs="Times New Roman"/>
-          <w:sz w:val="24"/>
-          <w:szCs w:val="24"/>
-        </w:rPr>
-        <w:t xml:space="preserve">A maximum position </w:t>
+        <w:t>A take-</w:t>
       </w:r>
       <w:r>
         <w:rPr>
@@ -6768,15 +6994,47 @@
           <w:szCs w:val="24"/>
         </w:rPr>
         <w:lastRenderedPageBreak/>
-        <w:t>duration of 30 days to prevent capital from getting stuck in unproductive trades</w:t>
-      </w:r>
-      <w:r>
-        <w:rPr>
-          <w:rFonts w:ascii="Times New Roman" w:hAnsi="Times New Roman" w:cs="Times New Roman"/>
-          <w:sz w:val="24"/>
-          <w:szCs w:val="24"/>
-        </w:rPr>
-        <w:t xml:space="preserve"> , </w:t>
+        <w:t>profit level at 5% above the entry price to realize gains at a predetermined level</w:t>
+      </w:r>
+      <w:r>
+        <w:rPr>
+          <w:rFonts w:ascii="Times New Roman" w:hAnsi="Times New Roman" w:cs="Times New Roman"/>
+          <w:sz w:val="24"/>
+          <w:szCs w:val="24"/>
+        </w:rPr>
+        <w:t>,</w:t>
+      </w:r>
+      <w:r>
+        <w:rPr>
+          <w:rFonts w:ascii="Times New Roman" w:hAnsi="Times New Roman" w:cs="Times New Roman"/>
+          <w:sz w:val="24"/>
+          <w:szCs w:val="24"/>
+        </w:rPr>
+        <w:t xml:space="preserve"> </w:t>
+      </w:r>
+      <w:r>
+        <w:rPr>
+          <w:rFonts w:ascii="Times New Roman" w:hAnsi="Times New Roman" w:cs="Times New Roman"/>
+          <w:sz w:val="24"/>
+          <w:szCs w:val="24"/>
+        </w:rPr>
+        <w:t xml:space="preserve">A maximum position duration of 30 days to prevent capital from getting stuck in unproductive </w:t>
+      </w:r>
+      <w:r>
+        <w:rPr>
+          <w:rFonts w:ascii="Times New Roman" w:hAnsi="Times New Roman" w:cs="Times New Roman"/>
+          <w:sz w:val="24"/>
+          <w:szCs w:val="24"/>
+        </w:rPr>
+        <w:t>trades,</w:t>
+      </w:r>
+      <w:r>
+        <w:rPr>
+          <w:rFonts w:ascii="Times New Roman" w:hAnsi="Times New Roman" w:cs="Times New Roman"/>
+          <w:sz w:val="24"/>
+          <w:szCs w:val="24"/>
+        </w:rPr>
+        <w:t xml:space="preserve"> </w:t>
       </w:r>
       <w:r>
         <w:rPr>
@@ -6972,7 +7230,7 @@
           <w:sz w:val="24"/>
           <w:szCs w:val="24"/>
         </w:rPr>
-        <w:t xml:space="preserve">o evaluate the impact of class imbalance handling on trading model performance, we compared results with and without the application of SMOTE (Synthetic Minority Over-sampling Technique) for the AAPL stock. Without SMOTE, the model exhibited a strong bias toward the majority class, achieving an accuracy of 45.8% but a low precision of 20.98% and failing to generate any trades, as reflected by a total return and win rate of zero. In contrast, applying SMOTE to balance the training data led to a more equitable classification performance, with accuracy at 43.9% and precision improving to 44.6%. The model was able to generate trades, resulting in a win rate of 47% and a profit factor of 0.81, </w:t>
+        <w:t xml:space="preserve">o evaluate the impact of class imbalance handling on trading model performance, we compared results with and without the application of SMOTE (Synthetic Minority Over-sampling Technique) for the AAPL stock. Without SMOTE, the model exhibited a strong bias toward the majority class, achieving an accuracy of 45.8% but a low precision of 20.98% and failing to generate any trades, as reflected by a total return and win rate of zero. In contrast, applying SMOTE to balance the training data led to a more equitable classification performance, with accuracy at 43.9% and precision improving to </w:t>
       </w:r>
       <w:r>
         <w:rPr>
@@ -6981,7 +7239,7 @@
           <w:szCs w:val="24"/>
         </w:rPr>
         <w:lastRenderedPageBreak/>
-        <w:t>though the overall trading returns remained slightly negative. These results indicate that while SMOTE improves the model’s ability to identify minority class events and produce actionable trading signals, it does not necessarily translate to profitable trading outcomes in this context.</w:t>
+        <w:t>44.6%. The model was able to generate trades, resulting in a win rate of 47% and a profit factor of 0.81, though the overall trading returns remained slightly negative. These results indicate that while SMOTE improves the model’s ability to identify minority class events and produce actionable trading signals, it does not necessarily translate to profitable trading outcomes in this context.</w:t>
       </w:r>
       <w:r>
         <w:rPr>
@@ -7033,17 +7291,7 @@
           <w:sz w:val="24"/>
           <w:szCs w:val="24"/>
         </w:rPr>
-        <w:t xml:space="preserve"> focus stocks completing in 1.5 hours. </w:t>
-      </w:r>
-      <w:bookmarkStart w:id="4" w:name="_GoBack"/>
-      <w:bookmarkEnd w:id="4"/>
-      <w:r>
-        <w:rPr>
-          <w:rFonts w:ascii="Times New Roman" w:hAnsi="Times New Roman" w:cs="Times New Roman"/>
-          <w:sz w:val="24"/>
-          <w:szCs w:val="24"/>
-        </w:rPr>
-        <w:t xml:space="preserve">The trained model generated trading signals using a 0.60 confidence threshold empirically determined through hyperparameter optimization. </w:t>
+        <w:t xml:space="preserve"> focus stocks completing in 1.5 hours. The trained model generated trading signals using a 0.60 confidence threshold empirically determined through hyperparameter optimization. </w:t>
       </w:r>
       <w:r>
         <w:rPr>
@@ -7427,7 +7675,41 @@
           <w:sz w:val="24"/>
           <w:szCs w:val="24"/>
         </w:rPr>
-        <w:t>The article's results show that the market segments with the least rational pricing are stable, large-cap stocks. Walmart (WMT)</w:t>
+        <w:t xml:space="preserve">The article's results show that the market segments with the least rational pricing are </w:t>
+      </w:r>
+      <w:r>
+        <w:rPr>
+          <w:rFonts w:ascii="Times New Roman" w:hAnsi="Times New Roman" w:cs="Times New Roman"/>
+          <w:sz w:val="24"/>
+          <w:szCs w:val="24"/>
+        </w:rPr>
+        <w:t xml:space="preserve">stable, </w:t>
+      </w:r>
+      <w:proofErr w:type="gramStart"/>
+      <w:r>
+        <w:rPr>
+          <w:rFonts w:ascii="Times New Roman" w:hAnsi="Times New Roman" w:cs="Times New Roman"/>
+          <w:sz w:val="24"/>
+          <w:szCs w:val="24"/>
+        </w:rPr>
+        <w:t>large</w:t>
+      </w:r>
+      <w:proofErr w:type="gramEnd"/>
+      <w:r>
+        <w:rPr>
+          <w:rFonts w:ascii="Times New Roman" w:hAnsi="Times New Roman" w:cs="Times New Roman"/>
+          <w:sz w:val="24"/>
+          <w:szCs w:val="24"/>
+        </w:rPr>
+        <w:t>-cap</w:t>
+      </w:r>
+      <w:r>
+        <w:rPr>
+          <w:rFonts w:ascii="Times New Roman" w:hAnsi="Times New Roman" w:cs="Times New Roman"/>
+          <w:sz w:val="24"/>
+          <w:szCs w:val="24"/>
+        </w:rPr>
+        <w:t xml:space="preserve"> stocks. Walmart (WMT)</w:t>
       </w:r>
       <w:r>
         <w:rPr>
@@ -7477,7 +7759,23 @@
           <w:sz w:val="24"/>
           <w:szCs w:val="24"/>
         </w:rPr>
-        <w:t xml:space="preserve"> rate. Across all 25, the portfolio average had a return of 15.4% with a Sharpe ratio of 1.85 and a win rate of 58.6%. More specifically, these results can be visualized in our</w:t>
+        <w:t xml:space="preserve"> rate. Across all 25, the portfolio average had a return of 15.4% with a Sharpe ratio of 1.85 and a win </w:t>
+      </w:r>
+      <w:r>
+        <w:rPr>
+          <w:rFonts w:ascii="Times New Roman" w:hAnsi="Times New Roman" w:cs="Times New Roman"/>
+          <w:sz w:val="24"/>
+          <w:szCs w:val="24"/>
+        </w:rPr>
+        <w:t>rate of</w:t>
+      </w:r>
+      <w:r>
+        <w:rPr>
+          <w:rFonts w:ascii="Times New Roman" w:hAnsi="Times New Roman" w:cs="Times New Roman"/>
+          <w:sz w:val="24"/>
+          <w:szCs w:val="24"/>
+        </w:rPr>
+        <w:t xml:space="preserve"> 58.6%. More specifically, these results can be visualized in our</w:t>
       </w:r>
       <w:r>
         <w:rPr>
@@ -8476,7 +8774,25 @@
           <w:sz w:val="24"/>
           <w:szCs w:val="24"/>
         </w:rPr>
-        <w:t xml:space="preserve"> Bar chart showing stocks ranked by </w:t>
+        <w:t xml:space="preserve"> </w:t>
+      </w:r>
+      <w:r>
+        <w:rPr>
+          <w:rFonts w:ascii="Times New Roman" w:hAnsi="Times New Roman" w:cs="Times New Roman"/>
+          <w:iCs/>
+          <w:sz w:val="24"/>
+          <w:szCs w:val="24"/>
+        </w:rPr>
+        <w:t>bar</w:t>
+      </w:r>
+      <w:r>
+        <w:rPr>
+          <w:rFonts w:ascii="Times New Roman" w:hAnsi="Times New Roman" w:cs="Times New Roman"/>
+          <w:iCs/>
+          <w:sz w:val="24"/>
+          <w:szCs w:val="24"/>
+        </w:rPr>
+        <w:t xml:space="preserve"> chart showing stocks ranked by </w:t>
       </w:r>
       <w:r>
         <w:rPr>
@@ -8634,7 +8950,7 @@
           <w:szCs w:val="24"/>
         </w:rPr>
       </w:pPr>
-      <w:bookmarkStart w:id="5" w:name="_Toc197235945"/>
+      <w:bookmarkStart w:id="4" w:name="_Toc197235945"/>
       <w:r>
         <w:rPr>
           <w:rFonts w:ascii="Times New Roman" w:eastAsia="Times New Roman" w:hAnsi="Times New Roman" w:cs="Times New Roman"/>
@@ -8645,7 +8961,7 @@
         </w:rPr>
         <w:t>Conclusion</w:t>
       </w:r>
-      <w:bookmarkEnd w:id="5"/>
+      <w:bookmarkEnd w:id="4"/>
     </w:p>
     <w:p>
       <w:pPr>
@@ -8945,7 +9261,23 @@
           <w:sz w:val="24"/>
           <w:szCs w:val="24"/>
         </w:rPr>
-        <w:t xml:space="preserve">In conclusion, this research demonstrates the potential of combining deep learning with traditional financial analysis to develop effective trading strategies. The results provide a foundation for further development and optimization of algorithmic trading systems, while offering practical insights for implementation in real-world market conditions. The emphasis on risk management, selective trading, and </w:t>
+        <w:t xml:space="preserve">In conclusion, this research demonstrates the potential of combining deep learning with traditional financial analysis to develop effective trading strategies. The results provide a foundation for further development and optimization of algorithmic trading </w:t>
+      </w:r>
+      <w:r>
+        <w:rPr>
+          <w:rFonts w:ascii="Times New Roman" w:hAnsi="Times New Roman" w:cs="Times New Roman"/>
+          <w:sz w:val="24"/>
+          <w:szCs w:val="24"/>
+        </w:rPr>
+        <w:t xml:space="preserve">systems </w:t>
+      </w:r>
+      <w:r>
+        <w:rPr>
+          <w:rFonts w:ascii="Times New Roman" w:hAnsi="Times New Roman" w:cs="Times New Roman"/>
+          <w:sz w:val="24"/>
+          <w:szCs w:val="24"/>
+        </w:rPr>
+        <w:t xml:space="preserve">while offering practical insights for implementation in real-world market conditions. The emphasis on risk management, selective trading, and </w:t>
       </w:r>
       <w:r>
         <w:rPr>
@@ -8999,42 +9331,14 @@
         </w:rPr>
         <w:t xml:space="preserve"> combining deep learning with traditional technical analysis. The success of our hybrid approach suggests this is the right direction for developing algorithmic trading strategies. By emphasizing risk management and selective trading, </w:t>
       </w:r>
-      <w:proofErr w:type="gramStart"/>
-      <w:r>
-        <w:rPr>
-          <w:rFonts w:ascii="Times New Roman" w:hAnsi="Times New Roman" w:cs="Times New Roman"/>
-          <w:sz w:val="24"/>
-          <w:szCs w:val="24"/>
-        </w:rPr>
-        <w:t>This</w:t>
-      </w:r>
-      <w:proofErr w:type="gramEnd"/>
-      <w:r>
-        <w:rPr>
-          <w:rFonts w:ascii="Times New Roman" w:hAnsi="Times New Roman" w:cs="Times New Roman"/>
-          <w:sz w:val="24"/>
-          <w:szCs w:val="24"/>
-        </w:rPr>
-        <w:t xml:space="preserve"> </w:t>
-      </w:r>
-      <w:proofErr w:type="spellStart"/>
-      <w:r>
-        <w:rPr>
-          <w:rFonts w:ascii="Times New Roman" w:hAnsi="Times New Roman" w:cs="Times New Roman"/>
-          <w:sz w:val="24"/>
-          <w:szCs w:val="24"/>
-        </w:rPr>
-        <w:t>research</w:t>
-      </w:r>
-      <w:r>
-        <w:rPr>
-          <w:rFonts w:ascii="Times New Roman" w:hAnsi="Times New Roman" w:cs="Times New Roman"/>
-          <w:sz w:val="24"/>
-          <w:szCs w:val="24"/>
-        </w:rPr>
-        <w:t>have</w:t>
-      </w:r>
-      <w:proofErr w:type="spellEnd"/>
+      <w:r>
+        <w:rPr>
+          <w:rFonts w:ascii="Times New Roman" w:hAnsi="Times New Roman" w:cs="Times New Roman"/>
+          <w:sz w:val="24"/>
+          <w:szCs w:val="24"/>
+        </w:rPr>
+        <w:t>this research has</w:t>
+      </w:r>
       <w:r>
         <w:rPr>
           <w:rFonts w:ascii="Times New Roman" w:hAnsi="Times New Roman" w:cs="Times New Roman"/>
@@ -9207,7 +9511,23 @@
           <w:sz w:val="24"/>
           <w:szCs w:val="24"/>
         </w:rPr>
-        <w:t>through paper trading, and then potentially</w:t>
+        <w:t xml:space="preserve">through paper </w:t>
+      </w:r>
+      <w:r>
+        <w:rPr>
+          <w:rFonts w:ascii="Times New Roman" w:hAnsi="Times New Roman" w:cs="Times New Roman"/>
+          <w:sz w:val="24"/>
+          <w:szCs w:val="24"/>
+        </w:rPr>
+        <w:t xml:space="preserve">trading </w:t>
+      </w:r>
+      <w:r>
+        <w:rPr>
+          <w:rFonts w:ascii="Times New Roman" w:hAnsi="Times New Roman" w:cs="Times New Roman"/>
+          <w:sz w:val="24"/>
+          <w:szCs w:val="24"/>
+        </w:rPr>
+        <w:t>and then potentially</w:t>
       </w:r>
       <w:r>
         <w:rPr>
@@ -9263,8 +9583,8 @@
           <w:szCs w:val="24"/>
         </w:rPr>
       </w:pPr>
-      <w:bookmarkStart w:id="6" w:name="_Toc194829073"/>
-      <w:bookmarkStart w:id="7" w:name="_Toc197235946"/>
+      <w:bookmarkStart w:id="5" w:name="_Toc194829073"/>
+      <w:bookmarkStart w:id="6" w:name="_Toc197235946"/>
       <w:r>
         <w:rPr>
           <w:rFonts w:ascii="Times New Roman" w:eastAsia="Times New Roman" w:hAnsi="Times New Roman" w:cs="Times New Roman"/>
@@ -9285,8 +9605,8 @@
         </w:rPr>
         <w:t>eferences</w:t>
       </w:r>
+      <w:bookmarkEnd w:id="5"/>
       <w:bookmarkEnd w:id="6"/>
-      <w:bookmarkEnd w:id="7"/>
     </w:p>
     <w:p>
       <w:pPr>
@@ -9363,7 +9683,7 @@
           <w:szCs w:val="24"/>
         </w:rPr>
         <w:lastRenderedPageBreak/>
-        <w:t xml:space="preserve">Appel, G. (1979). The Moving Average Convergence-Divergence Trading Method. Scientific </w:t>
+        <w:t xml:space="preserve">Appel, G. (1979). The Moving Average Convergence-Divergence Trading Method. </w:t>
       </w:r>
       <w:r>
         <w:rPr>
@@ -9371,7 +9691,7 @@
           <w:sz w:val="24"/>
           <w:szCs w:val="24"/>
         </w:rPr>
-        <w:t xml:space="preserve">        </w:t>
+        <w:t>Scientific Investment</w:t>
       </w:r>
       <w:r>
         <w:rPr>
@@ -9379,7 +9699,7 @@
           <w:sz w:val="24"/>
           <w:szCs w:val="24"/>
         </w:rPr>
-        <w:t>Investment Systems.</w:t>
+        <w:t xml:space="preserve"> Systems.</w:t>
       </w:r>
       <w:r>
         <w:rPr>
@@ -9469,6 +9789,7 @@
     <w:p>
       <w:pPr>
         <w:spacing w:after="0" w:line="480" w:lineRule="auto"/>
+        <w:ind w:left="1080" w:hanging="1080"/>
         <w:rPr>
           <w:rFonts w:ascii="Times New Roman" w:eastAsia="Times New Roman" w:hAnsi="Times New Roman" w:cs="Times New Roman"/>
           <w:sz w:val="24"/>
@@ -9481,8 +9802,48 @@
           <w:sz w:val="24"/>
           <w:szCs w:val="24"/>
         </w:rPr>
-        <w:t>Bollinger, J. (2002). Bollinger on Bollinger Bands. McGraw-Hill.</w:t>
-      </w:r>
+        <w:t>Bollinger, J. (2002). </w:t>
+      </w:r>
+      <w:r>
+        <w:rPr>
+          <w:rFonts w:ascii="Times New Roman" w:eastAsia="Times New Roman" w:hAnsi="Times New Roman" w:cs="Times New Roman"/>
+          <w:i/>
+          <w:iCs/>
+          <w:sz w:val="24"/>
+          <w:szCs w:val="24"/>
+        </w:rPr>
+        <w:t xml:space="preserve">Bollinger on Bollinger </w:t>
+      </w:r>
+      <w:proofErr w:type="gramStart"/>
+      <w:r>
+        <w:rPr>
+          <w:rFonts w:ascii="Times New Roman" w:eastAsia="Times New Roman" w:hAnsi="Times New Roman" w:cs="Times New Roman"/>
+          <w:i/>
+          <w:iCs/>
+          <w:sz w:val="24"/>
+          <w:szCs w:val="24"/>
+        </w:rPr>
+        <w:t>bands</w:t>
+      </w:r>
+      <w:proofErr w:type="gramEnd"/>
+      <w:r>
+        <w:rPr>
+          <w:rFonts w:ascii="Times New Roman" w:eastAsia="Times New Roman" w:hAnsi="Times New Roman" w:cs="Times New Roman"/>
+          <w:sz w:val="24"/>
+          <w:szCs w:val="24"/>
+        </w:rPr>
+        <w:t>. McGraw-</w:t>
+      </w:r>
+      <w:proofErr w:type="spellStart"/>
+      <w:r>
+        <w:rPr>
+          <w:rFonts w:ascii="Times New Roman" w:eastAsia="Times New Roman" w:hAnsi="Times New Roman" w:cs="Times New Roman"/>
+          <w:sz w:val="24"/>
+          <w:szCs w:val="24"/>
+        </w:rPr>
+        <w:t>Hill.</w:t>
+      </w:r>
+      <w:proofErr w:type="spellEnd"/>
     </w:p>
     <w:p>
       <w:pPr>
@@ -9502,34 +9863,27 @@
         </w:rPr>
         <w:t xml:space="preserve">Chan, E. P. (2009). Quantitative Trading: How to Build Your Own Algorithmic Trading </w:t>
       </w:r>
-      <w:proofErr w:type="spellStart"/>
       <w:r>
         <w:rPr>
           <w:rFonts w:ascii="Times New Roman" w:eastAsia="Times New Roman" w:hAnsi="Times New Roman" w:cs="Times New Roman"/>
           <w:sz w:val="24"/>
           <w:szCs w:val="24"/>
         </w:rPr>
-        <w:t>Business.Wiley</w:t>
-      </w:r>
-      <w:proofErr w:type="spellEnd"/>
+        <w:t xml:space="preserve">Business. </w:t>
+      </w:r>
       <w:r>
         <w:rPr>
           <w:rFonts w:ascii="Times New Roman" w:eastAsia="Times New Roman" w:hAnsi="Times New Roman" w:cs="Times New Roman"/>
           <w:sz w:val="24"/>
           <w:szCs w:val="24"/>
         </w:rPr>
-        <w:t>.</w:t>
+        <w:t>Wiley.</w:t>
       </w:r>
     </w:p>
     <w:p>
       <w:pPr>
         <w:spacing w:after="0" w:line="480" w:lineRule="auto"/>
         <w:ind w:left="1080" w:hanging="1080"/>
-        <w:rPr>
-          <w:rFonts w:ascii="Times New Roman" w:eastAsia="Times New Roman" w:hAnsi="Times New Roman" w:cs="Times New Roman"/>
-          <w:sz w:val="24"/>
-          <w:szCs w:val="24"/>
-        </w:rPr>
       </w:pPr>
       <w:r>
         <w:rPr>
@@ -9572,6 +9926,43 @@
     <w:p>
       <w:pPr>
         <w:spacing w:after="0" w:line="480" w:lineRule="auto"/>
+        <w:ind w:left="1170" w:hanging="1170"/>
+        <w:rPr>
+          <w:rFonts w:ascii="Times New Roman" w:eastAsia="Times New Roman" w:hAnsi="Times New Roman" w:cs="Times New Roman"/>
+          <w:sz w:val="24"/>
+          <w:szCs w:val="24"/>
+        </w:rPr>
+      </w:pPr>
+      <w:r>
+        <w:rPr>
+          <w:rFonts w:ascii="Times New Roman" w:eastAsia="Times New Roman" w:hAnsi="Times New Roman" w:cs="Times New Roman"/>
+          <w:sz w:val="24"/>
+          <w:szCs w:val="24"/>
+        </w:rPr>
+        <w:t>Fama, E. F. (1970). Efficient capital markets: A review of theory and empirical work. </w:t>
+      </w:r>
+      <w:r>
+        <w:rPr>
+          <w:rFonts w:ascii="Times New Roman" w:eastAsia="Times New Roman" w:hAnsi="Times New Roman" w:cs="Times New Roman"/>
+          <w:i/>
+          <w:iCs/>
+          <w:sz w:val="24"/>
+          <w:szCs w:val="24"/>
+        </w:rPr>
+        <w:t>The Journal of Finance, 25</w:t>
+      </w:r>
+      <w:r>
+        <w:rPr>
+          <w:rFonts w:ascii="Times New Roman" w:eastAsia="Times New Roman" w:hAnsi="Times New Roman" w:cs="Times New Roman"/>
+          <w:sz w:val="24"/>
+          <w:szCs w:val="24"/>
+        </w:rPr>
+        <w:t>(2), 383–417.</w:t>
+      </w:r>
+    </w:p>
+    <w:p>
+      <w:pPr>
+        <w:spacing w:after="0" w:line="480" w:lineRule="auto"/>
         <w:rPr>
           <w:rFonts w:ascii="Times New Roman" w:eastAsia="Times New Roman" w:hAnsi="Times New Roman" w:cs="Times New Roman"/>
           <w:sz w:val="24"/>
@@ -9739,6 +10130,7 @@
           <w:sz w:val="24"/>
           <w:szCs w:val="24"/>
         </w:rPr>
+        <w:lastRenderedPageBreak/>
         <w:t xml:space="preserve">Kim, Y. (2014). Convolutional neural networks for sentence classification. In Proceedings of the 2014 Conference on Empirical Methods in Natural Language Processing (EMNLP) (pp. 1746-1751). https://aclanthology.org/D14-1181/   </w:t>
       </w:r>
     </w:p>
@@ -9758,7 +10150,6 @@
           <w:sz w:val="24"/>
           <w:szCs w:val="24"/>
         </w:rPr>
-        <w:lastRenderedPageBreak/>
         <w:t xml:space="preserve">Kingma, D. P., &amp; Ba, J. (2014). Adam: A method for stochastic optimization. </w:t>
       </w:r>
       <w:proofErr w:type="spellStart"/>
@@ -10059,7 +10450,23 @@
           <w:sz w:val="24"/>
           <w:szCs w:val="24"/>
         </w:rPr>
-        <w:t>, A. M. (2020). Financial time series forecasting with deep learning: A systematic literature review: 2005–2019. Applied Soft Computing, 90, 106181.</w:t>
+        <w:t xml:space="preserve">, A. M. (2020). Financial time series forecasting with deep learning: A systematic literature </w:t>
+      </w:r>
+      <w:r>
+        <w:rPr>
+          <w:rFonts w:ascii="Times New Roman" w:eastAsia="Times New Roman" w:hAnsi="Times New Roman" w:cs="Times New Roman"/>
+          <w:sz w:val="24"/>
+          <w:szCs w:val="24"/>
+        </w:rPr>
+        <w:t>review, 2005–2019.</w:t>
+      </w:r>
+      <w:r>
+        <w:rPr>
+          <w:rFonts w:ascii="Times New Roman" w:eastAsia="Times New Roman" w:hAnsi="Times New Roman" w:cs="Times New Roman"/>
+          <w:sz w:val="24"/>
+          <w:szCs w:val="24"/>
+        </w:rPr>
+        <w:t xml:space="preserve"> Applied Soft Computing, 90, 106181.</w:t>
       </w:r>
     </w:p>
     <w:p>
@@ -10096,7 +10503,23 @@
           <w:sz w:val="24"/>
           <w:szCs w:val="24"/>
         </w:rPr>
-        <w:t>Sharpe, W. F. (1994). The Sharpe ratio. Journal of Portfolio Management, 21(1), 49-58.</w:t>
+        <w:t>Sharpe, W. F. (1994). The Sharpe ratio. Journal of Portfolio Management, 21(1), 49</w:t>
+      </w:r>
+      <w:r>
+        <w:rPr>
+          <w:rFonts w:ascii="Times New Roman" w:eastAsia="Times New Roman" w:hAnsi="Times New Roman" w:cs="Times New Roman"/>
+          <w:sz w:val="24"/>
+          <w:szCs w:val="24"/>
+        </w:rPr>
+        <w:t>–</w:t>
+      </w:r>
+      <w:r>
+        <w:rPr>
+          <w:rFonts w:ascii="Times New Roman" w:eastAsia="Times New Roman" w:hAnsi="Times New Roman" w:cs="Times New Roman"/>
+          <w:sz w:val="24"/>
+          <w:szCs w:val="24"/>
+        </w:rPr>
+        <w:t>58.</w:t>
       </w:r>
     </w:p>
     <w:p>
@@ -10115,6 +10538,7 @@
           <w:sz w:val="24"/>
           <w:szCs w:val="24"/>
         </w:rPr>
+        <w:lastRenderedPageBreak/>
         <w:t xml:space="preserve">S. Selvin, R. </w:t>
       </w:r>
       <w:proofErr w:type="spellStart"/>
@@ -10133,7 +10557,7 @@
           <w:sz w:val="24"/>
           <w:szCs w:val="24"/>
         </w:rPr>
-        <w:t>, E. A. Gopalakrishnan, V. K. Menon and K. P. Soman,</w:t>
+        <w:t xml:space="preserve">, E. A. Gopalakrishnan, V. K. </w:t>
       </w:r>
       <w:r>
         <w:rPr>
@@ -10141,7 +10565,7 @@
           <w:sz w:val="24"/>
           <w:szCs w:val="24"/>
         </w:rPr>
-        <w:t xml:space="preserve"> (2017). Stock price prediction using LSTM, RNN, and CNN-sliding window model. </w:t>
+        <w:t>Menon,</w:t>
       </w:r>
       <w:r>
         <w:rPr>
@@ -10149,7 +10573,7 @@
           <w:sz w:val="24"/>
           <w:szCs w:val="24"/>
         </w:rPr>
-        <w:t>International Conference on Advances in Computing, Communications and Informatics (ICACCI</w:t>
+        <w:t xml:space="preserve"> </w:t>
       </w:r>
       <w:r>
         <w:rPr>
@@ -10157,7 +10581,47 @@
           <w:sz w:val="24"/>
           <w:szCs w:val="24"/>
         </w:rPr>
-        <w:t>)</w:t>
+        <w:t>&amp;</w:t>
+      </w:r>
+      <w:r>
+        <w:rPr>
+          <w:rFonts w:ascii="Times New Roman" w:eastAsia="Times New Roman" w:hAnsi="Times New Roman" w:cs="Times New Roman"/>
+          <w:sz w:val="24"/>
+          <w:szCs w:val="24"/>
+        </w:rPr>
+        <w:t xml:space="preserve"> K. P. </w:t>
+      </w:r>
+      <w:r>
+        <w:rPr>
+          <w:rFonts w:ascii="Times New Roman" w:eastAsia="Times New Roman" w:hAnsi="Times New Roman" w:cs="Times New Roman"/>
+          <w:sz w:val="24"/>
+          <w:szCs w:val="24"/>
+        </w:rPr>
+        <w:t xml:space="preserve">Soman </w:t>
+      </w:r>
+      <w:r>
+        <w:rPr>
+          <w:rFonts w:ascii="Times New Roman" w:eastAsia="Times New Roman" w:hAnsi="Times New Roman" w:cs="Times New Roman"/>
+          <w:sz w:val="24"/>
+          <w:szCs w:val="24"/>
+        </w:rPr>
+        <w:t xml:space="preserve">(2017). Stock price prediction using LSTM, RNN, and CNN-sliding window model. </w:t>
+      </w:r>
+      <w:r>
+        <w:rPr>
+          <w:rFonts w:ascii="Times New Roman" w:eastAsia="Times New Roman" w:hAnsi="Times New Roman" w:cs="Times New Roman"/>
+          <w:sz w:val="24"/>
+          <w:szCs w:val="24"/>
+        </w:rPr>
+        <w:t xml:space="preserve">International Conference on Advances in Computing, Communications and Informatics </w:t>
+      </w:r>
+      <w:r>
+        <w:rPr>
+          <w:rFonts w:ascii="Times New Roman" w:eastAsia="Times New Roman" w:hAnsi="Times New Roman" w:cs="Times New Roman"/>
+          <w:sz w:val="24"/>
+          <w:szCs w:val="24"/>
+        </w:rPr>
+        <w:t>(ICACCI),</w:t>
       </w:r>
       <w:r>
         <w:rPr>
@@ -10202,7 +10666,6 @@
           <w:sz w:val="24"/>
           <w:szCs w:val="24"/>
         </w:rPr>
-        <w:lastRenderedPageBreak/>
         <w:t>Sharpe, W. F. (1994). The Sharpe ratio. The Journal of Portfolio Management, 21(1), 49-58</w:t>
       </w:r>
     </w:p>
@@ -10276,7 +10739,39 @@
           <w:sz w:val="24"/>
           <w:szCs w:val="24"/>
         </w:rPr>
-        <w:t xml:space="preserve">, I. (2017). Attention is all you need. In Advances in neural information processing systems (pp. 5998-6008). </w:t>
+        <w:t>, I. (2017). Attention is all you need</w:t>
+      </w:r>
+      <w:r>
+        <w:rPr>
+          <w:rFonts w:ascii="Times New Roman" w:eastAsia="Times New Roman" w:hAnsi="Times New Roman" w:cs="Times New Roman"/>
+          <w:sz w:val="24"/>
+          <w:szCs w:val="24"/>
+        </w:rPr>
+        <w:t xml:space="preserve"> in</w:t>
+      </w:r>
+      <w:r>
+        <w:rPr>
+          <w:rFonts w:ascii="Times New Roman" w:eastAsia="Times New Roman" w:hAnsi="Times New Roman" w:cs="Times New Roman"/>
+          <w:sz w:val="24"/>
+          <w:szCs w:val="24"/>
+        </w:rPr>
+        <w:t xml:space="preserve"> Advances in </w:t>
+      </w:r>
+      <w:r>
+        <w:rPr>
+          <w:rFonts w:ascii="Times New Roman" w:eastAsia="Times New Roman" w:hAnsi="Times New Roman" w:cs="Times New Roman"/>
+          <w:sz w:val="24"/>
+          <w:szCs w:val="24"/>
+        </w:rPr>
+        <w:t>Neural Information Processing Systems</w:t>
+      </w:r>
+      <w:r>
+        <w:rPr>
+          <w:rFonts w:ascii="Times New Roman" w:eastAsia="Times New Roman" w:hAnsi="Times New Roman" w:cs="Times New Roman"/>
+          <w:sz w:val="24"/>
+          <w:szCs w:val="24"/>
+        </w:rPr>
+        <w:t xml:space="preserve"> (pp. 5998-6008). </w:t>
       </w:r>
     </w:p>
     <w:p>
@@ -10376,7 +10871,23 @@
           <w:sz w:val="24"/>
           <w:szCs w:val="24"/>
         </w:rPr>
-        <w:t xml:space="preserve">Zhang, X., &amp; Wu, J. (2019). Deep learning-based stock price prediction with technical indicators. Journal of Financial Data Science, 1(3), 43-59. </w:t>
+        <w:t>Zhang, X., &amp; Wu, J. (2019). Deep learning-based stock price prediction with technical indicators. Journal of Financial Data Science, 1(3), 43</w:t>
+      </w:r>
+      <w:r>
+        <w:rPr>
+          <w:rFonts w:ascii="Times New Roman" w:eastAsia="Times New Roman" w:hAnsi="Times New Roman" w:cs="Times New Roman"/>
+          <w:sz w:val="24"/>
+          <w:szCs w:val="24"/>
+        </w:rPr>
+        <w:t>–</w:t>
+      </w:r>
+      <w:r>
+        <w:rPr>
+          <w:rFonts w:ascii="Times New Roman" w:eastAsia="Times New Roman" w:hAnsi="Times New Roman" w:cs="Times New Roman"/>
+          <w:sz w:val="24"/>
+          <w:szCs w:val="24"/>
+        </w:rPr>
+        <w:t xml:space="preserve">59. </w:t>
       </w:r>
     </w:p>
     <w:p>
@@ -10392,7 +10903,7 @@
           <w:szCs w:val="24"/>
         </w:rPr>
       </w:pPr>
-      <w:bookmarkStart w:id="8" w:name="_Toc197235947"/>
+      <w:bookmarkStart w:id="7" w:name="_Toc197235947"/>
       <w:r>
         <w:rPr>
           <w:rFonts w:ascii="Times New Roman" w:eastAsia="Times New Roman" w:hAnsi="Times New Roman" w:cs="Times New Roman"/>
@@ -10413,7 +10924,7 @@
         </w:rPr>
         <w:t>A</w:t>
       </w:r>
-      <w:bookmarkEnd w:id="8"/>
+      <w:bookmarkEnd w:id="7"/>
     </w:p>
     <w:p>
       <w:pPr>
@@ -10450,7 +10961,15 @@
           <w:sz w:val="24"/>
           <w:szCs w:val="24"/>
         </w:rPr>
-        <w:t>Key technical and financial terms used throughout this research include:</w:t>
+        <w:t xml:space="preserve">Key technical and financial terms used throughout this research </w:t>
+      </w:r>
+      <w:r>
+        <w:rPr>
+          <w:rFonts w:ascii="Times New Roman" w:hAnsi="Times New Roman" w:cs="Times New Roman"/>
+          <w:sz w:val="24"/>
+          <w:szCs w:val="24"/>
+        </w:rPr>
+        <w:t>include</w:t>
       </w:r>
     </w:p>
     <w:p>
@@ -10570,6 +11089,7 @@
           <w:sz w:val="24"/>
           <w:szCs w:val="24"/>
         </w:rPr>
+        <w:lastRenderedPageBreak/>
         <w:t>Financial Terms:</w:t>
       </w:r>
     </w:p>
@@ -10666,7 +11186,6 @@
           <w:sz w:val="24"/>
           <w:szCs w:val="24"/>
         </w:rPr>
-        <w:lastRenderedPageBreak/>
         <w:t>Performance Metrics:</w:t>
       </w:r>
     </w:p>
@@ -10779,7 +11298,7 @@
           <w:szCs w:val="24"/>
         </w:rPr>
       </w:pPr>
-      <w:bookmarkStart w:id="9" w:name="_Toc197235948"/>
+      <w:bookmarkStart w:id="8" w:name="_Toc197235948"/>
       <w:r>
         <w:rPr>
           <w:rFonts w:ascii="Times New Roman" w:eastAsia="Times New Roman" w:hAnsi="Times New Roman" w:cs="Times New Roman"/>
@@ -10790,7 +11309,7 @@
         </w:rPr>
         <w:t>Appendix B</w:t>
       </w:r>
-      <w:bookmarkEnd w:id="9"/>
+      <w:bookmarkEnd w:id="8"/>
     </w:p>
     <w:p>
       <w:pPr>
@@ -11054,6 +11573,7 @@
           <w:sz w:val="24"/>
           <w:szCs w:val="24"/>
         </w:rPr>
+        <w:lastRenderedPageBreak/>
         <w:t xml:space="preserve">Note: These AI tools served as research assistants and development tools, while the core research, methodology, and final interpretations remain the responsibility of the human authors. The AI assistance was used to enhance productivity and provide technical support, with all final decisions and interpretations made by </w:t>
       </w:r>
       <w:r>
@@ -11072,171 +11592,14 @@
         </w:rPr>
         <w:t>researcher</w:t>
       </w:r>
-    </w:p>
-    <w:p>
-      <w:pPr>
-        <w:pStyle w:val="ListParagraph"/>
-        <w:spacing w:after="0" w:line="480" w:lineRule="auto"/>
-        <w:ind w:left="0"/>
+      <w:r>
         <w:rPr>
           <w:rFonts w:ascii="Times New Roman" w:eastAsia="Times New Roman" w:hAnsi="Times New Roman" w:cs="Times New Roman"/>
           <w:sz w:val="24"/>
           <w:szCs w:val="24"/>
         </w:rPr>
-      </w:pPr>
-    </w:p>
-    <w:p>
-      <w:pPr>
-        <w:spacing w:after="0" w:line="480" w:lineRule="auto"/>
-        <w:ind w:left="360"/>
-        <w:jc w:val="both"/>
-        <w:rPr>
-          <w:rFonts w:ascii="Times New Roman" w:eastAsia="Times New Roman" w:hAnsi="Times New Roman" w:cs="Times New Roman"/>
-          <w:sz w:val="24"/>
-          <w:szCs w:val="24"/>
-        </w:rPr>
-      </w:pPr>
-    </w:p>
-    <w:p>
-      <w:pPr>
-        <w:spacing w:after="0" w:line="480" w:lineRule="auto"/>
-        <w:ind w:left="360"/>
-        <w:jc w:val="both"/>
-        <w:rPr>
-          <w:rFonts w:ascii="Times New Roman" w:eastAsia="Times New Roman" w:hAnsi="Times New Roman" w:cs="Times New Roman"/>
-          <w:sz w:val="24"/>
-          <w:szCs w:val="24"/>
-        </w:rPr>
-      </w:pPr>
-    </w:p>
-    <w:p>
-      <w:pPr>
-        <w:spacing w:after="0" w:line="480" w:lineRule="auto"/>
-        <w:ind w:left="360"/>
-        <w:jc w:val="both"/>
-        <w:rPr>
-          <w:rFonts w:ascii="Times New Roman" w:eastAsia="Times New Roman" w:hAnsi="Times New Roman" w:cs="Times New Roman"/>
-          <w:sz w:val="24"/>
-          <w:szCs w:val="24"/>
-        </w:rPr>
-      </w:pPr>
-    </w:p>
-    <w:p>
-      <w:pPr>
-        <w:spacing w:after="0" w:line="480" w:lineRule="auto"/>
-        <w:ind w:left="360"/>
-        <w:jc w:val="both"/>
-        <w:rPr>
-          <w:rFonts w:ascii="Times New Roman" w:eastAsia="Times New Roman" w:hAnsi="Times New Roman" w:cs="Times New Roman"/>
-          <w:sz w:val="24"/>
-          <w:szCs w:val="24"/>
-        </w:rPr>
-      </w:pPr>
-    </w:p>
-    <w:p>
-      <w:pPr>
-        <w:spacing w:after="0" w:line="480" w:lineRule="auto"/>
-        <w:ind w:left="360"/>
-        <w:jc w:val="both"/>
-        <w:rPr>
-          <w:rFonts w:ascii="Times New Roman" w:eastAsia="Times New Roman" w:hAnsi="Times New Roman" w:cs="Times New Roman"/>
-          <w:sz w:val="24"/>
-          <w:szCs w:val="24"/>
-        </w:rPr>
-      </w:pPr>
-    </w:p>
-    <w:p>
-      <w:pPr>
-        <w:spacing w:after="0" w:line="480" w:lineRule="auto"/>
-        <w:ind w:left="360"/>
-        <w:jc w:val="both"/>
-        <w:rPr>
-          <w:rFonts w:ascii="Times New Roman" w:eastAsia="Times New Roman" w:hAnsi="Times New Roman" w:cs="Times New Roman"/>
-          <w:sz w:val="24"/>
-          <w:szCs w:val="24"/>
-        </w:rPr>
-      </w:pPr>
-    </w:p>
-    <w:p>
-      <w:pPr>
-        <w:spacing w:after="0" w:line="480" w:lineRule="auto"/>
-        <w:ind w:left="720"/>
-        <w:jc w:val="both"/>
-        <w:rPr>
-          <w:rFonts w:ascii="Times New Roman" w:eastAsia="Times New Roman" w:hAnsi="Times New Roman" w:cs="Times New Roman"/>
-          <w:sz w:val="24"/>
-          <w:szCs w:val="24"/>
-        </w:rPr>
-      </w:pPr>
-    </w:p>
-    <w:p>
-      <w:pPr>
-        <w:spacing w:after="0" w:line="480" w:lineRule="auto"/>
-        <w:ind w:left="720"/>
-        <w:jc w:val="both"/>
-        <w:rPr>
-          <w:rFonts w:ascii="Times New Roman" w:eastAsia="Times New Roman" w:hAnsi="Times New Roman" w:cs="Times New Roman"/>
-          <w:sz w:val="24"/>
-          <w:szCs w:val="24"/>
-        </w:rPr>
-      </w:pPr>
-    </w:p>
-    <w:p>
-      <w:pPr>
-        <w:spacing w:before="240" w:after="0" w:line="360" w:lineRule="auto"/>
-        <w:ind w:left="720"/>
-        <w:jc w:val="both"/>
-        <w:rPr>
-          <w:rFonts w:ascii="Times New Roman" w:eastAsia="Times New Roman" w:hAnsi="Times New Roman" w:cs="Times New Roman"/>
-          <w:sz w:val="24"/>
-          <w:szCs w:val="24"/>
-        </w:rPr>
-      </w:pPr>
-    </w:p>
-    <w:p>
-      <w:pPr>
-        <w:pStyle w:val="ListParagraph"/>
-        <w:spacing w:before="240" w:after="0" w:line="360" w:lineRule="auto"/>
-        <w:rPr>
-          <w:rFonts w:ascii="Times New Roman" w:eastAsia="Times New Roman" w:hAnsi="Times New Roman" w:cs="Times New Roman"/>
-          <w:sz w:val="24"/>
-          <w:szCs w:val="24"/>
-        </w:rPr>
-      </w:pPr>
-    </w:p>
-    <w:p>
-      <w:pPr>
-        <w:pStyle w:val="ListParagraph"/>
-        <w:spacing w:before="240" w:after="0" w:line="360" w:lineRule="auto"/>
-        <w:rPr>
-          <w:rFonts w:ascii="Times New Roman" w:eastAsia="Times New Roman" w:hAnsi="Times New Roman" w:cs="Times New Roman"/>
-          <w:sz w:val="24"/>
-          <w:szCs w:val="24"/>
-        </w:rPr>
-      </w:pPr>
-    </w:p>
-    <w:p>
-      <w:pPr>
-        <w:pStyle w:val="ListParagraph"/>
-        <w:spacing w:before="240" w:after="0" w:line="360" w:lineRule="auto"/>
-        <w:rPr>
-          <w:rFonts w:ascii="Times New Roman" w:eastAsia="Times New Roman" w:hAnsi="Times New Roman" w:cs="Times New Roman"/>
-          <w:sz w:val="24"/>
-          <w:szCs w:val="24"/>
-        </w:rPr>
-      </w:pPr>
-    </w:p>
-    <w:p>
-      <w:pPr>
-        <w:spacing w:before="240" w:after="0" w:line="360" w:lineRule="auto"/>
-        <w:ind w:left="240"/>
-        <w:jc w:val="both"/>
-        <w:rPr>
-          <w:rFonts w:ascii="Times New Roman" w:eastAsia="Times New Roman" w:hAnsi="Times New Roman" w:cs="Times New Roman"/>
-          <w:sz w:val="24"/>
-          <w:szCs w:val="24"/>
-        </w:rPr>
-      </w:pPr>
+        <w:t>.</w:t>
+      </w:r>
     </w:p>
     <w:sectPr>
       <w:headerReference w:type="default" r:id="rId29"/>
@@ -11253,7 +11616,7 @@
 </file>
 
 <file path=word/endnotes.xml><?xml version="1.0" encoding="utf-8"?>
-<w:endnotes xmlns:wpc="http://schemas.microsoft.com/office/word/2010/wordprocessingCanvas" xmlns:cx="http://schemas.microsoft.com/office/drawing/2014/chartex" xmlns:cx1="http://schemas.microsoft.com/office/drawing/2015/9/8/chartex" xmlns:cx2="http://schemas.microsoft.com/office/drawing/2015/10/21/chartex" xmlns:cx3="http://schemas.microsoft.com/office/drawing/2016/5/9/chartex" xmlns:cx4="http://schemas.microsoft.com/office/drawing/2016/5/10/chartex" xmlns:cx5="http://schemas.microsoft.com/office/drawing/2016/5/11/chartex" xmlns:cx6="http://schemas.microsoft.com/office/drawing/2016/5/12/chartex" xmlns:cx7="http://schemas.microsoft.com/office/drawing/2016/5/13/chartex" xmlns:cx8="http://schemas.microsoft.com/office/drawing/2016/5/14/chartex" xmlns:mc="http://schemas.openxmlformats.org/markup-compatibility/2006" xmlns:aink="http://schemas.microsoft.com/office/drawing/2016/ink" xmlns:am3d="http://schemas.microsoft.com/office/drawing/2017/model3d" xmlns:o="urn:schemas-microsoft-com:office:office" xmlns:r="http://schemas.openxmlformats.org/officeDocument/2006/relationships" xmlns:m="http://schemas.openxmlformats.org/officeDocument/2006/math" xmlns:v="urn:schemas-microsoft-com:vml" xmlns:wp14="http://schemas.microsoft.com/office/word/2010/wordprocessingDrawing" xmlns:wp="http://schemas.openxmlformats.org/drawingml/2006/wordprocessingDrawing" xmlns:w10="urn:schemas-microsoft-com:office:word" xmlns:w="http://schemas.openxmlformats.org/wordprocessingml/2006/main" xmlns:w14="http://schemas.microsoft.com/office/word/2010/wordml" xmlns:w15="http://schemas.microsoft.com/office/word/2012/wordml" xmlns:w16cid="http://schemas.microsoft.com/office/word/2016/wordml/cid" xmlns:w16se="http://schemas.microsoft.com/office/word/2015/wordml/symex" xmlns:wpg="http://schemas.microsoft.com/office/word/2010/wordprocessingGroup" xmlns:wpi="http://schemas.microsoft.com/office/word/2010/wordprocessingInk" xmlns:wne="http://schemas.microsoft.com/office/word/2006/wordml" xmlns:wps="http://schemas.microsoft.com/office/word/2010/wordprocessingShape" mc:Ignorable="w14 w15 w16se w16cid wp14">
+<w:endnotes xmlns:wpc="http://schemas.microsoft.com/office/word/2010/wordprocessingCanvas" xmlns:cx="http://schemas.microsoft.com/office/drawing/2014/chartex" xmlns:cx1="http://schemas.microsoft.com/office/drawing/2015/9/8/chartex" xmlns:cx2="http://schemas.microsoft.com/office/drawing/2015/10/21/chartex" xmlns:cx3="http://schemas.microsoft.com/office/drawing/2016/5/9/chartex" xmlns:cx4="http://schemas.microsoft.com/office/drawing/2016/5/10/chartex" xmlns:cx5="http://schemas.microsoft.com/office/drawing/2016/5/11/chartex" xmlns:cx6="http://schemas.microsoft.com/office/drawing/2016/5/12/chartex" xmlns:cx7="http://schemas.microsoft.com/office/drawing/2016/5/13/chartex" xmlns:cx8="http://schemas.microsoft.com/office/drawing/2016/5/14/chartex" xmlns:mc="http://schemas.openxmlformats.org/markup-compatibility/2006" xmlns:aink="http://schemas.microsoft.com/office/drawing/2016/ink" xmlns:am3d="http://schemas.microsoft.com/office/drawing/2017/model3d" xmlns:o="urn:schemas-microsoft-com:office:office" xmlns:oel="http://schemas.microsoft.com/office/2019/extlst" xmlns:r="http://schemas.openxmlformats.org/officeDocument/2006/relationships" xmlns:m="http://schemas.openxmlformats.org/officeDocument/2006/math" xmlns:v="urn:schemas-microsoft-com:vml" xmlns:wp14="http://schemas.microsoft.com/office/word/2010/wordprocessingDrawing" xmlns:wp="http://schemas.openxmlformats.org/drawingml/2006/wordprocessingDrawing" xmlns:w10="urn:schemas-microsoft-com:office:word" xmlns:w="http://schemas.openxmlformats.org/wordprocessingml/2006/main" xmlns:w14="http://schemas.microsoft.com/office/word/2010/wordml" xmlns:w15="http://schemas.microsoft.com/office/word/2012/wordml" xmlns:w16cex="http://schemas.microsoft.com/office/word/2018/wordml/cex" xmlns:w16cid="http://schemas.microsoft.com/office/word/2016/wordml/cid" xmlns:w16="http://schemas.microsoft.com/office/word/2018/wordml" xmlns:w16du="http://schemas.microsoft.com/office/word/2023/wordml/word16du" xmlns:w16sdtdh="http://schemas.microsoft.com/office/word/2020/wordml/sdtdatahash" xmlns:w16sdtfl="http://schemas.microsoft.com/office/word/2024/wordml/sdtformatlock" xmlns:w16se="http://schemas.microsoft.com/office/word/2015/wordml/symex" xmlns:wpg="http://schemas.microsoft.com/office/word/2010/wordprocessingGroup" xmlns:wpi="http://schemas.microsoft.com/office/word/2010/wordprocessingInk" xmlns:wne="http://schemas.microsoft.com/office/word/2006/wordml" xmlns:wps="http://schemas.microsoft.com/office/word/2010/wordprocessingShape" mc:Ignorable="w14 w15 w16se w16cid w16 w16cex w16sdtdh w16sdtfl w16du wp14">
   <w:endnote w:type="separator" w:id="-1">
     <w:p>
       <w:pPr>
@@ -11278,7 +11641,7 @@
 </file>
 
 <file path=word/footer1.xml><?xml version="1.0" encoding="utf-8"?>
-<w:ftr xmlns:wpc="http://schemas.microsoft.com/office/word/2010/wordprocessingCanvas" xmlns:cx="http://schemas.microsoft.com/office/drawing/2014/chartex" xmlns:cx1="http://schemas.microsoft.com/office/drawing/2015/9/8/chartex" xmlns:cx2="http://schemas.microsoft.com/office/drawing/2015/10/21/chartex" xmlns:cx3="http://schemas.microsoft.com/office/drawing/2016/5/9/chartex" xmlns:cx4="http://schemas.microsoft.com/office/drawing/2016/5/10/chartex" xmlns:cx5="http://schemas.microsoft.com/office/drawing/2016/5/11/chartex" xmlns:cx6="http://schemas.microsoft.com/office/drawing/2016/5/12/chartex" xmlns:cx7="http://schemas.microsoft.com/office/drawing/2016/5/13/chartex" xmlns:cx8="http://schemas.microsoft.com/office/drawing/2016/5/14/chartex" xmlns:mc="http://schemas.openxmlformats.org/markup-compatibility/2006" xmlns:aink="http://schemas.microsoft.com/office/drawing/2016/ink" xmlns:am3d="http://schemas.microsoft.com/office/drawing/2017/model3d" xmlns:o="urn:schemas-microsoft-com:office:office" xmlns:r="http://schemas.openxmlformats.org/officeDocument/2006/relationships" xmlns:m="http://schemas.openxmlformats.org/officeDocument/2006/math" xmlns:v="urn:schemas-microsoft-com:vml" xmlns:wp14="http://schemas.microsoft.com/office/word/2010/wordprocessingDrawing" xmlns:wp="http://schemas.openxmlformats.org/drawingml/2006/wordprocessingDrawing" xmlns:w10="urn:schemas-microsoft-com:office:word" xmlns:w="http://schemas.openxmlformats.org/wordprocessingml/2006/main" xmlns:w14="http://schemas.microsoft.com/office/word/2010/wordml" xmlns:w15="http://schemas.microsoft.com/office/word/2012/wordml" xmlns:w16cid="http://schemas.microsoft.com/office/word/2016/wordml/cid" xmlns:w16se="http://schemas.microsoft.com/office/word/2015/wordml/symex" xmlns:wpg="http://schemas.microsoft.com/office/word/2010/wordprocessingGroup" xmlns:wpi="http://schemas.microsoft.com/office/word/2010/wordprocessingInk" xmlns:wne="http://schemas.microsoft.com/office/word/2006/wordml" xmlns:wps="http://schemas.microsoft.com/office/word/2010/wordprocessingShape" mc:Ignorable="w14 w15 w16se w16cid wp14">
+<w:ftr xmlns:wpc="http://schemas.microsoft.com/office/word/2010/wordprocessingCanvas" xmlns:cx="http://schemas.microsoft.com/office/drawing/2014/chartex" xmlns:cx1="http://schemas.microsoft.com/office/drawing/2015/9/8/chartex" xmlns:cx2="http://schemas.microsoft.com/office/drawing/2015/10/21/chartex" xmlns:cx3="http://schemas.microsoft.com/office/drawing/2016/5/9/chartex" xmlns:cx4="http://schemas.microsoft.com/office/drawing/2016/5/10/chartex" xmlns:cx5="http://schemas.microsoft.com/office/drawing/2016/5/11/chartex" xmlns:cx6="http://schemas.microsoft.com/office/drawing/2016/5/12/chartex" xmlns:cx7="http://schemas.microsoft.com/office/drawing/2016/5/13/chartex" xmlns:cx8="http://schemas.microsoft.com/office/drawing/2016/5/14/chartex" xmlns:mc="http://schemas.openxmlformats.org/markup-compatibility/2006" xmlns:aink="http://schemas.microsoft.com/office/drawing/2016/ink" xmlns:am3d="http://schemas.microsoft.com/office/drawing/2017/model3d" xmlns:o="urn:schemas-microsoft-com:office:office" xmlns:oel="http://schemas.microsoft.com/office/2019/extlst" xmlns:r="http://schemas.openxmlformats.org/officeDocument/2006/relationships" xmlns:m="http://schemas.openxmlformats.org/officeDocument/2006/math" xmlns:v="urn:schemas-microsoft-com:vml" xmlns:wp14="http://schemas.microsoft.com/office/word/2010/wordprocessingDrawing" xmlns:wp="http://schemas.openxmlformats.org/drawingml/2006/wordprocessingDrawing" xmlns:w10="urn:schemas-microsoft-com:office:word" xmlns:w="http://schemas.openxmlformats.org/wordprocessingml/2006/main" xmlns:w14="http://schemas.microsoft.com/office/word/2010/wordml" xmlns:w15="http://schemas.microsoft.com/office/word/2012/wordml" xmlns:w16cex="http://schemas.microsoft.com/office/word/2018/wordml/cex" xmlns:w16cid="http://schemas.microsoft.com/office/word/2016/wordml/cid" xmlns:w16="http://schemas.microsoft.com/office/word/2018/wordml" xmlns:w16du="http://schemas.microsoft.com/office/word/2023/wordml/word16du" xmlns:w16sdtdh="http://schemas.microsoft.com/office/word/2020/wordml/sdtdatahash" xmlns:w16sdtfl="http://schemas.microsoft.com/office/word/2024/wordml/sdtformatlock" xmlns:w16se="http://schemas.microsoft.com/office/word/2015/wordml/symex" xmlns:wpg="http://schemas.microsoft.com/office/word/2010/wordprocessingGroup" xmlns:wpi="http://schemas.microsoft.com/office/word/2010/wordprocessingInk" xmlns:wne="http://schemas.microsoft.com/office/word/2006/wordml" xmlns:wps="http://schemas.microsoft.com/office/word/2010/wordprocessingShape" mc:Ignorable="w14 w15 w16se w16cid w16 w16cex w16sdtdh w16sdtfl w16du wp14">
   <w:sdt>
     <w:sdtPr>
       <w:id w:val="792952035"/>
@@ -11331,7 +11694,7 @@
 </file>
 
 <file path=word/footnotes.xml><?xml version="1.0" encoding="utf-8"?>
-<w:footnotes xmlns:wpc="http://schemas.microsoft.com/office/word/2010/wordprocessingCanvas" xmlns:cx="http://schemas.microsoft.com/office/drawing/2014/chartex" xmlns:cx1="http://schemas.microsoft.com/office/drawing/2015/9/8/chartex" xmlns:cx2="http://schemas.microsoft.com/office/drawing/2015/10/21/chartex" xmlns:cx3="http://schemas.microsoft.com/office/drawing/2016/5/9/chartex" xmlns:cx4="http://schemas.microsoft.com/office/drawing/2016/5/10/chartex" xmlns:cx5="http://schemas.microsoft.com/office/drawing/2016/5/11/chartex" xmlns:cx6="http://schemas.microsoft.com/office/drawing/2016/5/12/chartex" xmlns:cx7="http://schemas.microsoft.com/office/drawing/2016/5/13/chartex" xmlns:cx8="http://schemas.microsoft.com/office/drawing/2016/5/14/chartex" xmlns:mc="http://schemas.openxmlformats.org/markup-compatibility/2006" xmlns:aink="http://schemas.microsoft.com/office/drawing/2016/ink" xmlns:am3d="http://schemas.microsoft.com/office/drawing/2017/model3d" xmlns:o="urn:schemas-microsoft-com:office:office" xmlns:r="http://schemas.openxmlformats.org/officeDocument/2006/relationships" xmlns:m="http://schemas.openxmlformats.org/officeDocument/2006/math" xmlns:v="urn:schemas-microsoft-com:vml" xmlns:wp14="http://schemas.microsoft.com/office/word/2010/wordprocessingDrawing" xmlns:wp="http://schemas.openxmlformats.org/drawingml/2006/wordprocessingDrawing" xmlns:w10="urn:schemas-microsoft-com:office:word" xmlns:w="http://schemas.openxmlformats.org/wordprocessingml/2006/main" xmlns:w14="http://schemas.microsoft.com/office/word/2010/wordml" xmlns:w15="http://schemas.microsoft.com/office/word/2012/wordml" xmlns:w16cid="http://schemas.microsoft.com/office/word/2016/wordml/cid" xmlns:w16se="http://schemas.microsoft.com/office/word/2015/wordml/symex" xmlns:wpg="http://schemas.microsoft.com/office/word/2010/wordprocessingGroup" xmlns:wpi="http://schemas.microsoft.com/office/word/2010/wordprocessingInk" xmlns:wne="http://schemas.microsoft.com/office/word/2006/wordml" xmlns:wps="http://schemas.microsoft.com/office/word/2010/wordprocessingShape" mc:Ignorable="w14 w15 w16se w16cid wp14">
+<w:footnotes xmlns:wpc="http://schemas.microsoft.com/office/word/2010/wordprocessingCanvas" xmlns:cx="http://schemas.microsoft.com/office/drawing/2014/chartex" xmlns:cx1="http://schemas.microsoft.com/office/drawing/2015/9/8/chartex" xmlns:cx2="http://schemas.microsoft.com/office/drawing/2015/10/21/chartex" xmlns:cx3="http://schemas.microsoft.com/office/drawing/2016/5/9/chartex" xmlns:cx4="http://schemas.microsoft.com/office/drawing/2016/5/10/chartex" xmlns:cx5="http://schemas.microsoft.com/office/drawing/2016/5/11/chartex" xmlns:cx6="http://schemas.microsoft.com/office/drawing/2016/5/12/chartex" xmlns:cx7="http://schemas.microsoft.com/office/drawing/2016/5/13/chartex" xmlns:cx8="http://schemas.microsoft.com/office/drawing/2016/5/14/chartex" xmlns:mc="http://schemas.openxmlformats.org/markup-compatibility/2006" xmlns:aink="http://schemas.microsoft.com/office/drawing/2016/ink" xmlns:am3d="http://schemas.microsoft.com/office/drawing/2017/model3d" xmlns:o="urn:schemas-microsoft-com:office:office" xmlns:oel="http://schemas.microsoft.com/office/2019/extlst" xmlns:r="http://schemas.openxmlformats.org/officeDocument/2006/relationships" xmlns:m="http://schemas.openxmlformats.org/officeDocument/2006/math" xmlns:v="urn:schemas-microsoft-com:vml" xmlns:wp14="http://schemas.microsoft.com/office/word/2010/wordprocessingDrawing" xmlns:wp="http://schemas.openxmlformats.org/drawingml/2006/wordprocessingDrawing" xmlns:w10="urn:schemas-microsoft-com:office:word" xmlns:w="http://schemas.openxmlformats.org/wordprocessingml/2006/main" xmlns:w14="http://schemas.microsoft.com/office/word/2010/wordml" xmlns:w15="http://schemas.microsoft.com/office/word/2012/wordml" xmlns:w16cex="http://schemas.microsoft.com/office/word/2018/wordml/cex" xmlns:w16cid="http://schemas.microsoft.com/office/word/2016/wordml/cid" xmlns:w16="http://schemas.microsoft.com/office/word/2018/wordml" xmlns:w16du="http://schemas.microsoft.com/office/word/2023/wordml/word16du" xmlns:w16sdtdh="http://schemas.microsoft.com/office/word/2020/wordml/sdtdatahash" xmlns:w16sdtfl="http://schemas.microsoft.com/office/word/2024/wordml/sdtformatlock" xmlns:w16se="http://schemas.microsoft.com/office/word/2015/wordml/symex" xmlns:wpg="http://schemas.microsoft.com/office/word/2010/wordprocessingGroup" xmlns:wpi="http://schemas.microsoft.com/office/word/2010/wordprocessingInk" xmlns:wne="http://schemas.microsoft.com/office/word/2006/wordml" xmlns:wps="http://schemas.microsoft.com/office/word/2010/wordprocessingShape" mc:Ignorable="w14 w15 w16se w16cid w16 w16cex w16sdtdh w16sdtfl w16du wp14">
   <w:footnote w:type="separator" w:id="-1">
     <w:p>
       <w:pPr>
@@ -11356,7 +11719,7 @@
 </file>
 
 <file path=word/header1.xml><?xml version="1.0" encoding="utf-8"?>
-<w:hdr xmlns:wpc="http://schemas.microsoft.com/office/word/2010/wordprocessingCanvas" xmlns:cx="http://schemas.microsoft.com/office/drawing/2014/chartex" xmlns:cx1="http://schemas.microsoft.com/office/drawing/2015/9/8/chartex" xmlns:cx2="http://schemas.microsoft.com/office/drawing/2015/10/21/chartex" xmlns:cx3="http://schemas.microsoft.com/office/drawing/2016/5/9/chartex" xmlns:cx4="http://schemas.microsoft.com/office/drawing/2016/5/10/chartex" xmlns:cx5="http://schemas.microsoft.com/office/drawing/2016/5/11/chartex" xmlns:cx6="http://schemas.microsoft.com/office/drawing/2016/5/12/chartex" xmlns:cx7="http://schemas.microsoft.com/office/drawing/2016/5/13/chartex" xmlns:cx8="http://schemas.microsoft.com/office/drawing/2016/5/14/chartex" xmlns:mc="http://schemas.openxmlformats.org/markup-compatibility/2006" xmlns:aink="http://schemas.microsoft.com/office/drawing/2016/ink" xmlns:am3d="http://schemas.microsoft.com/office/drawing/2017/model3d" xmlns:o="urn:schemas-microsoft-com:office:office" xmlns:r="http://schemas.openxmlformats.org/officeDocument/2006/relationships" xmlns:m="http://schemas.openxmlformats.org/officeDocument/2006/math" xmlns:v="urn:schemas-microsoft-com:vml" xmlns:wp14="http://schemas.microsoft.com/office/word/2010/wordprocessingDrawing" xmlns:wp="http://schemas.openxmlformats.org/drawingml/2006/wordprocessingDrawing" xmlns:w10="urn:schemas-microsoft-com:office:word" xmlns:w="http://schemas.openxmlformats.org/wordprocessingml/2006/main" xmlns:w14="http://schemas.microsoft.com/office/word/2010/wordml" xmlns:w15="http://schemas.microsoft.com/office/word/2012/wordml" xmlns:w16cid="http://schemas.microsoft.com/office/word/2016/wordml/cid" xmlns:w16se="http://schemas.microsoft.com/office/word/2015/wordml/symex" xmlns:wpg="http://schemas.microsoft.com/office/word/2010/wordprocessingGroup" xmlns:wpi="http://schemas.microsoft.com/office/word/2010/wordprocessingInk" xmlns:wne="http://schemas.microsoft.com/office/word/2006/wordml" xmlns:wps="http://schemas.microsoft.com/office/word/2010/wordprocessingShape" mc:Ignorable="w14 w15 w16se w16cid wp14">
+<w:hdr xmlns:wpc="http://schemas.microsoft.com/office/word/2010/wordprocessingCanvas" xmlns:cx="http://schemas.microsoft.com/office/drawing/2014/chartex" xmlns:cx1="http://schemas.microsoft.com/office/drawing/2015/9/8/chartex" xmlns:cx2="http://schemas.microsoft.com/office/drawing/2015/10/21/chartex" xmlns:cx3="http://schemas.microsoft.com/office/drawing/2016/5/9/chartex" xmlns:cx4="http://schemas.microsoft.com/office/drawing/2016/5/10/chartex" xmlns:cx5="http://schemas.microsoft.com/office/drawing/2016/5/11/chartex" xmlns:cx6="http://schemas.microsoft.com/office/drawing/2016/5/12/chartex" xmlns:cx7="http://schemas.microsoft.com/office/drawing/2016/5/13/chartex" xmlns:cx8="http://schemas.microsoft.com/office/drawing/2016/5/14/chartex" xmlns:mc="http://schemas.openxmlformats.org/markup-compatibility/2006" xmlns:aink="http://schemas.microsoft.com/office/drawing/2016/ink" xmlns:am3d="http://schemas.microsoft.com/office/drawing/2017/model3d" xmlns:o="urn:schemas-microsoft-com:office:office" xmlns:oel="http://schemas.microsoft.com/office/2019/extlst" xmlns:r="http://schemas.openxmlformats.org/officeDocument/2006/relationships" xmlns:m="http://schemas.openxmlformats.org/officeDocument/2006/math" xmlns:v="urn:schemas-microsoft-com:vml" xmlns:wp14="http://schemas.microsoft.com/office/word/2010/wordprocessingDrawing" xmlns:wp="http://schemas.openxmlformats.org/drawingml/2006/wordprocessingDrawing" xmlns:w10="urn:schemas-microsoft-com:office:word" xmlns:w="http://schemas.openxmlformats.org/wordprocessingml/2006/main" xmlns:w14="http://schemas.microsoft.com/office/word/2010/wordml" xmlns:w15="http://schemas.microsoft.com/office/word/2012/wordml" xmlns:w16cex="http://schemas.microsoft.com/office/word/2018/wordml/cex" xmlns:w16cid="http://schemas.microsoft.com/office/word/2016/wordml/cid" xmlns:w16="http://schemas.microsoft.com/office/word/2018/wordml" xmlns:w16du="http://schemas.microsoft.com/office/word/2023/wordml/word16du" xmlns:w16sdtdh="http://schemas.microsoft.com/office/word/2020/wordml/sdtdatahash" xmlns:w16sdtfl="http://schemas.microsoft.com/office/word/2024/wordml/sdtformatlock" xmlns:w16se="http://schemas.microsoft.com/office/word/2015/wordml/symex" xmlns:wpg="http://schemas.microsoft.com/office/word/2010/wordprocessingGroup" xmlns:wpi="http://schemas.microsoft.com/office/word/2010/wordprocessingInk" xmlns:wne="http://schemas.microsoft.com/office/word/2006/wordml" xmlns:wps="http://schemas.microsoft.com/office/word/2010/wordprocessingShape" mc:Ignorable="w14 w15 w16se w16cid w16 w16cex w16sdtdh w16sdtfl w16du wp14">
   <w:p>
     <w:pPr>
       <w:pStyle w:val="paragraph"/>
@@ -11387,7 +11750,7 @@
 </file>
 
 <file path=word/numbering.xml><?xml version="1.0" encoding="utf-8"?>
-<w:numbering xmlns:wpc="http://schemas.microsoft.com/office/word/2010/wordprocessingCanvas" xmlns:cx="http://schemas.microsoft.com/office/drawing/2014/chartex" xmlns:cx1="http://schemas.microsoft.com/office/drawing/2015/9/8/chartex" xmlns:cx2="http://schemas.microsoft.com/office/drawing/2015/10/21/chartex" xmlns:cx3="http://schemas.microsoft.com/office/drawing/2016/5/9/chartex" xmlns:cx4="http://schemas.microsoft.com/office/drawing/2016/5/10/chartex" xmlns:cx5="http://schemas.microsoft.com/office/drawing/2016/5/11/chartex" xmlns:cx6="http://schemas.microsoft.com/office/drawing/2016/5/12/chartex" xmlns:cx7="http://schemas.microsoft.com/office/drawing/2016/5/13/chartex" xmlns:cx8="http://schemas.microsoft.com/office/drawing/2016/5/14/chartex" xmlns:mc="http://schemas.openxmlformats.org/markup-compatibility/2006" xmlns:aink="http://schemas.microsoft.com/office/drawing/2016/ink" xmlns:am3d="http://schemas.microsoft.com/office/drawing/2017/model3d" xmlns:o="urn:schemas-microsoft-com:office:office" xmlns:r="http://schemas.openxmlformats.org/officeDocument/2006/relationships" xmlns:m="http://schemas.openxmlformats.org/officeDocument/2006/math" xmlns:v="urn:schemas-microsoft-com:vml" xmlns:wp14="http://schemas.microsoft.com/office/word/2010/wordprocessingDrawing" xmlns:wp="http://schemas.openxmlformats.org/drawingml/2006/wordprocessingDrawing" xmlns:w10="urn:schemas-microsoft-com:office:word" xmlns:w="http://schemas.openxmlformats.org/wordprocessingml/2006/main" xmlns:w14="http://schemas.microsoft.com/office/word/2010/wordml" xmlns:w15="http://schemas.microsoft.com/office/word/2012/wordml" xmlns:w16cid="http://schemas.microsoft.com/office/word/2016/wordml/cid" xmlns:w16se="http://schemas.microsoft.com/office/word/2015/wordml/symex" xmlns:wpg="http://schemas.microsoft.com/office/word/2010/wordprocessingGroup" xmlns:wpi="http://schemas.microsoft.com/office/word/2010/wordprocessingInk" xmlns:wne="http://schemas.microsoft.com/office/word/2006/wordml" xmlns:wps="http://schemas.microsoft.com/office/word/2010/wordprocessingShape" mc:Ignorable="w14 w15 w16se w16cid wp14">
+<w:numbering xmlns:wpc="http://schemas.microsoft.com/office/word/2010/wordprocessingCanvas" xmlns:cx="http://schemas.microsoft.com/office/drawing/2014/chartex" xmlns:cx1="http://schemas.microsoft.com/office/drawing/2015/9/8/chartex" xmlns:cx2="http://schemas.microsoft.com/office/drawing/2015/10/21/chartex" xmlns:cx3="http://schemas.microsoft.com/office/drawing/2016/5/9/chartex" xmlns:cx4="http://schemas.microsoft.com/office/drawing/2016/5/10/chartex" xmlns:cx5="http://schemas.microsoft.com/office/drawing/2016/5/11/chartex" xmlns:cx6="http://schemas.microsoft.com/office/drawing/2016/5/12/chartex" xmlns:cx7="http://schemas.microsoft.com/office/drawing/2016/5/13/chartex" xmlns:cx8="http://schemas.microsoft.com/office/drawing/2016/5/14/chartex" xmlns:mc="http://schemas.openxmlformats.org/markup-compatibility/2006" xmlns:aink="http://schemas.microsoft.com/office/drawing/2016/ink" xmlns:am3d="http://schemas.microsoft.com/office/drawing/2017/model3d" xmlns:o="urn:schemas-microsoft-com:office:office" xmlns:oel="http://schemas.microsoft.com/office/2019/extlst" xmlns:r="http://schemas.openxmlformats.org/officeDocument/2006/relationships" xmlns:m="http://schemas.openxmlformats.org/officeDocument/2006/math" xmlns:v="urn:schemas-microsoft-com:vml" xmlns:wp14="http://schemas.microsoft.com/office/word/2010/wordprocessingDrawing" xmlns:wp="http://schemas.openxmlformats.org/drawingml/2006/wordprocessingDrawing" xmlns:w10="urn:schemas-microsoft-com:office:word" xmlns:w="http://schemas.openxmlformats.org/wordprocessingml/2006/main" xmlns:w14="http://schemas.microsoft.com/office/word/2010/wordml" xmlns:w15="http://schemas.microsoft.com/office/word/2012/wordml" xmlns:w16cex="http://schemas.microsoft.com/office/word/2018/wordml/cex" xmlns:w16cid="http://schemas.microsoft.com/office/word/2016/wordml/cid" xmlns:w16="http://schemas.microsoft.com/office/word/2018/wordml" xmlns:w16du="http://schemas.microsoft.com/office/word/2023/wordml/word16du" xmlns:w16sdtdh="http://schemas.microsoft.com/office/word/2020/wordml/sdtdatahash" xmlns:w16sdtfl="http://schemas.microsoft.com/office/word/2024/wordml/sdtformatlock" xmlns:w16se="http://schemas.microsoft.com/office/word/2015/wordml/symex" xmlns:wpg="http://schemas.microsoft.com/office/word/2010/wordprocessingGroup" xmlns:wpi="http://schemas.microsoft.com/office/word/2010/wordprocessingInk" xmlns:wne="http://schemas.microsoft.com/office/word/2006/wordml" xmlns:wps="http://schemas.microsoft.com/office/word/2010/wordprocessingShape" mc:Ignorable="w14 w15 w16se w16cid w16 w16cex w16sdtdh w16sdtfl w16du wp14">
   <w:abstractNum w:abstractNumId="0" w15:restartNumberingAfterBreak="0">
     <w:nsid w:val="00295E5E"/>
     <w:multiLevelType w:val="multilevel"/>
@@ -22853,283 +23216,283 @@
       </w:rPr>
     </w:lvl>
   </w:abstractNum>
-  <w:num w:numId="1">
+  <w:num w:numId="1" w16cid:durableId="958075092">
     <w:abstractNumId w:val="67"/>
   </w:num>
-  <w:num w:numId="2">
+  <w:num w:numId="2" w16cid:durableId="2028285213">
     <w:abstractNumId w:val="12"/>
     <w:lvlOverride w:ilvl="0">
       <w:startOverride w:val="1"/>
     </w:lvlOverride>
   </w:num>
-  <w:num w:numId="3">
+  <w:num w:numId="3" w16cid:durableId="1751736315">
     <w:abstractNumId w:val="2"/>
   </w:num>
-  <w:num w:numId="4">
+  <w:num w:numId="4" w16cid:durableId="2010057541">
     <w:abstractNumId w:val="54"/>
   </w:num>
-  <w:num w:numId="5">
+  <w:num w:numId="5" w16cid:durableId="1708026341">
     <w:abstractNumId w:val="74"/>
   </w:num>
-  <w:num w:numId="6">
+  <w:num w:numId="6" w16cid:durableId="2017223480">
     <w:abstractNumId w:val="76"/>
     <w:lvlOverride w:ilvl="0">
       <w:startOverride w:val="2"/>
     </w:lvlOverride>
   </w:num>
-  <w:num w:numId="7">
+  <w:num w:numId="7" w16cid:durableId="1267350879">
     <w:abstractNumId w:val="81"/>
   </w:num>
-  <w:num w:numId="8">
+  <w:num w:numId="8" w16cid:durableId="679355714">
     <w:abstractNumId w:val="40"/>
   </w:num>
-  <w:num w:numId="9">
+  <w:num w:numId="9" w16cid:durableId="1152674231">
     <w:abstractNumId w:val="18"/>
   </w:num>
-  <w:num w:numId="10">
+  <w:num w:numId="10" w16cid:durableId="935475812">
     <w:abstractNumId w:val="38"/>
     <w:lvlOverride w:ilvl="0">
       <w:startOverride w:val="3"/>
     </w:lvlOverride>
   </w:num>
-  <w:num w:numId="11">
+  <w:num w:numId="11" w16cid:durableId="233972801">
     <w:abstractNumId w:val="62"/>
   </w:num>
-  <w:num w:numId="12">
+  <w:num w:numId="12" w16cid:durableId="1468351106">
     <w:abstractNumId w:val="37"/>
   </w:num>
-  <w:num w:numId="13">
+  <w:num w:numId="13" w16cid:durableId="76904255">
     <w:abstractNumId w:val="79"/>
   </w:num>
-  <w:num w:numId="14">
+  <w:num w:numId="14" w16cid:durableId="145320433">
     <w:abstractNumId w:val="58"/>
   </w:num>
-  <w:num w:numId="15">
+  <w:num w:numId="15" w16cid:durableId="407580853">
     <w:abstractNumId w:val="69"/>
   </w:num>
-  <w:num w:numId="16">
+  <w:num w:numId="16" w16cid:durableId="236089993">
     <w:abstractNumId w:val="77"/>
   </w:num>
-  <w:num w:numId="17">
+  <w:num w:numId="17" w16cid:durableId="391391330">
     <w:abstractNumId w:val="84"/>
   </w:num>
-  <w:num w:numId="18">
+  <w:num w:numId="18" w16cid:durableId="599291350">
     <w:abstractNumId w:val="53"/>
   </w:num>
-  <w:num w:numId="19">
+  <w:num w:numId="19" w16cid:durableId="1447197627">
     <w:abstractNumId w:val="64"/>
   </w:num>
-  <w:num w:numId="20">
+  <w:num w:numId="20" w16cid:durableId="8720710">
     <w:abstractNumId w:val="19"/>
     <w:lvlOverride w:ilvl="0">
       <w:startOverride w:val="1"/>
     </w:lvlOverride>
   </w:num>
-  <w:num w:numId="21">
+  <w:num w:numId="21" w16cid:durableId="1564025106">
     <w:abstractNumId w:val="68"/>
     <w:lvlOverride w:ilvl="0">
       <w:startOverride w:val="2"/>
     </w:lvlOverride>
   </w:num>
-  <w:num w:numId="22">
+  <w:num w:numId="22" w16cid:durableId="1430852256">
     <w:abstractNumId w:val="63"/>
     <w:lvlOverride w:ilvl="0">
       <w:startOverride w:val="3"/>
     </w:lvlOverride>
   </w:num>
-  <w:num w:numId="23">
+  <w:num w:numId="23" w16cid:durableId="1612972296">
     <w:abstractNumId w:val="78"/>
   </w:num>
-  <w:num w:numId="24">
+  <w:num w:numId="24" w16cid:durableId="1458908169">
     <w:abstractNumId w:val="83"/>
   </w:num>
-  <w:num w:numId="25">
+  <w:num w:numId="25" w16cid:durableId="1265528561">
     <w:abstractNumId w:val="71"/>
   </w:num>
-  <w:num w:numId="26">
+  <w:num w:numId="26" w16cid:durableId="1384060125">
     <w:abstractNumId w:val="10"/>
   </w:num>
-  <w:num w:numId="27">
+  <w:num w:numId="27" w16cid:durableId="378019535">
     <w:abstractNumId w:val="0"/>
   </w:num>
-  <w:num w:numId="28">
+  <w:num w:numId="28" w16cid:durableId="69350862">
     <w:abstractNumId w:val="7"/>
   </w:num>
-  <w:num w:numId="29">
+  <w:num w:numId="29" w16cid:durableId="639920698">
     <w:abstractNumId w:val="25"/>
   </w:num>
-  <w:num w:numId="30">
+  <w:num w:numId="30" w16cid:durableId="1258833087">
     <w:abstractNumId w:val="43"/>
   </w:num>
-  <w:num w:numId="31">
+  <w:num w:numId="31" w16cid:durableId="1034621819">
     <w:abstractNumId w:val="28"/>
   </w:num>
-  <w:num w:numId="32">
+  <w:num w:numId="32" w16cid:durableId="1658606748">
     <w:abstractNumId w:val="57"/>
   </w:num>
-  <w:num w:numId="33">
+  <w:num w:numId="33" w16cid:durableId="1977952939">
     <w:abstractNumId w:val="41"/>
   </w:num>
-  <w:num w:numId="34">
+  <w:num w:numId="34" w16cid:durableId="942301109">
     <w:abstractNumId w:val="47"/>
   </w:num>
-  <w:num w:numId="35">
+  <w:num w:numId="35" w16cid:durableId="724793922">
     <w:abstractNumId w:val="9"/>
   </w:num>
-  <w:num w:numId="36">
+  <w:num w:numId="36" w16cid:durableId="859930016">
     <w:abstractNumId w:val="33"/>
   </w:num>
-  <w:num w:numId="37">
+  <w:num w:numId="37" w16cid:durableId="1934584857">
     <w:abstractNumId w:val="6"/>
   </w:num>
-  <w:num w:numId="38">
+  <w:num w:numId="38" w16cid:durableId="1576551106">
     <w:abstractNumId w:val="59"/>
   </w:num>
-  <w:num w:numId="39">
+  <w:num w:numId="39" w16cid:durableId="347414025">
     <w:abstractNumId w:val="66"/>
   </w:num>
-  <w:num w:numId="40">
+  <w:num w:numId="40" w16cid:durableId="48114520">
     <w:abstractNumId w:val="82"/>
   </w:num>
-  <w:num w:numId="41">
+  <w:num w:numId="41" w16cid:durableId="635917987">
     <w:abstractNumId w:val="1"/>
   </w:num>
-  <w:num w:numId="42">
+  <w:num w:numId="42" w16cid:durableId="1530219673">
     <w:abstractNumId w:val="85"/>
   </w:num>
-  <w:num w:numId="43">
+  <w:num w:numId="43" w16cid:durableId="455636867">
     <w:abstractNumId w:val="70"/>
   </w:num>
-  <w:num w:numId="44">
+  <w:num w:numId="44" w16cid:durableId="1805810276">
     <w:abstractNumId w:val="56"/>
   </w:num>
-  <w:num w:numId="45">
+  <w:num w:numId="45" w16cid:durableId="1045374391">
     <w:abstractNumId w:val="31"/>
   </w:num>
-  <w:num w:numId="46">
+  <w:num w:numId="46" w16cid:durableId="301739147">
     <w:abstractNumId w:val="29"/>
   </w:num>
-  <w:num w:numId="47">
+  <w:num w:numId="47" w16cid:durableId="1355107531">
     <w:abstractNumId w:val="3"/>
   </w:num>
-  <w:num w:numId="48">
+  <w:num w:numId="48" w16cid:durableId="952060096">
     <w:abstractNumId w:val="52"/>
   </w:num>
-  <w:num w:numId="49">
+  <w:num w:numId="49" w16cid:durableId="1486973803">
     <w:abstractNumId w:val="16"/>
   </w:num>
-  <w:num w:numId="50">
+  <w:num w:numId="50" w16cid:durableId="301546065">
     <w:abstractNumId w:val="35"/>
   </w:num>
-  <w:num w:numId="51">
+  <w:num w:numId="51" w16cid:durableId="559630423">
     <w:abstractNumId w:val="24"/>
   </w:num>
-  <w:num w:numId="52">
+  <w:num w:numId="52" w16cid:durableId="1083189040">
     <w:abstractNumId w:val="30"/>
   </w:num>
-  <w:num w:numId="53">
+  <w:num w:numId="53" w16cid:durableId="1029835357">
     <w:abstractNumId w:val="39"/>
   </w:num>
-  <w:num w:numId="54">
+  <w:num w:numId="54" w16cid:durableId="790200016">
     <w:abstractNumId w:val="80"/>
   </w:num>
-  <w:num w:numId="55">
+  <w:num w:numId="55" w16cid:durableId="1720520238">
     <w:abstractNumId w:val="22"/>
   </w:num>
-  <w:num w:numId="56">
+  <w:num w:numId="56" w16cid:durableId="2093306841">
     <w:abstractNumId w:val="13"/>
   </w:num>
-  <w:num w:numId="57">
+  <w:num w:numId="57" w16cid:durableId="1460226629">
     <w:abstractNumId w:val="75"/>
   </w:num>
-  <w:num w:numId="58">
+  <w:num w:numId="58" w16cid:durableId="1889948727">
     <w:abstractNumId w:val="46"/>
   </w:num>
-  <w:num w:numId="59">
+  <w:num w:numId="59" w16cid:durableId="986206718">
     <w:abstractNumId w:val="15"/>
   </w:num>
-  <w:num w:numId="60">
+  <w:num w:numId="60" w16cid:durableId="1816990645">
     <w:abstractNumId w:val="55"/>
   </w:num>
-  <w:num w:numId="61">
+  <w:num w:numId="61" w16cid:durableId="1605460988">
     <w:abstractNumId w:val="17"/>
   </w:num>
-  <w:num w:numId="62">
+  <w:num w:numId="62" w16cid:durableId="1401754071">
     <w:abstractNumId w:val="60"/>
   </w:num>
-  <w:num w:numId="63">
+  <w:num w:numId="63" w16cid:durableId="55058028">
     <w:abstractNumId w:val="27"/>
   </w:num>
-  <w:num w:numId="64">
+  <w:num w:numId="64" w16cid:durableId="1564292822">
     <w:abstractNumId w:val="21"/>
   </w:num>
-  <w:num w:numId="65">
+  <w:num w:numId="65" w16cid:durableId="1809127622">
     <w:abstractNumId w:val="44"/>
   </w:num>
-  <w:num w:numId="66">
+  <w:num w:numId="66" w16cid:durableId="265777195">
     <w:abstractNumId w:val="48"/>
   </w:num>
-  <w:num w:numId="67">
+  <w:num w:numId="67" w16cid:durableId="1904025943">
     <w:abstractNumId w:val="11"/>
   </w:num>
-  <w:num w:numId="68">
+  <w:num w:numId="68" w16cid:durableId="416681243">
     <w:abstractNumId w:val="61"/>
   </w:num>
-  <w:num w:numId="69">
+  <w:num w:numId="69" w16cid:durableId="598369716">
     <w:abstractNumId w:val="5"/>
   </w:num>
-  <w:num w:numId="70">
+  <w:num w:numId="70" w16cid:durableId="2102749843">
     <w:abstractNumId w:val="51"/>
   </w:num>
-  <w:num w:numId="71">
+  <w:num w:numId="71" w16cid:durableId="1865711566">
     <w:abstractNumId w:val="4"/>
   </w:num>
-  <w:num w:numId="72">
+  <w:num w:numId="72" w16cid:durableId="1580671196">
     <w:abstractNumId w:val="86"/>
   </w:num>
-  <w:num w:numId="73">
+  <w:num w:numId="73" w16cid:durableId="1313827499">
     <w:abstractNumId w:val="26"/>
   </w:num>
-  <w:num w:numId="74">
+  <w:num w:numId="74" w16cid:durableId="1800880593">
     <w:abstractNumId w:val="14"/>
   </w:num>
-  <w:num w:numId="75">
+  <w:num w:numId="75" w16cid:durableId="669066163">
     <w:abstractNumId w:val="42"/>
   </w:num>
-  <w:num w:numId="76">
+  <w:num w:numId="76" w16cid:durableId="1952782278">
     <w:abstractNumId w:val="8"/>
   </w:num>
-  <w:num w:numId="77">
+  <w:num w:numId="77" w16cid:durableId="1854369765">
     <w:abstractNumId w:val="72"/>
   </w:num>
-  <w:num w:numId="78">
+  <w:num w:numId="78" w16cid:durableId="571278691">
     <w:abstractNumId w:val="50"/>
   </w:num>
-  <w:num w:numId="79">
+  <w:num w:numId="79" w16cid:durableId="1632593097">
     <w:abstractNumId w:val="73"/>
   </w:num>
-  <w:num w:numId="80">
+  <w:num w:numId="80" w16cid:durableId="1849559987">
     <w:abstractNumId w:val="23"/>
   </w:num>
-  <w:num w:numId="81">
+  <w:num w:numId="81" w16cid:durableId="1895385378">
     <w:abstractNumId w:val="36"/>
   </w:num>
-  <w:num w:numId="82">
+  <w:num w:numId="82" w16cid:durableId="125247564">
     <w:abstractNumId w:val="34"/>
   </w:num>
-  <w:num w:numId="83">
+  <w:num w:numId="83" w16cid:durableId="316497881">
     <w:abstractNumId w:val="20"/>
   </w:num>
-  <w:num w:numId="84">
+  <w:num w:numId="84" w16cid:durableId="917905190">
     <w:abstractNumId w:val="65"/>
   </w:num>
-  <w:num w:numId="85">
+  <w:num w:numId="85" w16cid:durableId="1135181555">
     <w:abstractNumId w:val="49"/>
   </w:num>
-  <w:num w:numId="86">
+  <w:num w:numId="86" w16cid:durableId="1721896712">
     <w:abstractNumId w:val="32"/>
   </w:num>
-  <w:num w:numId="87">
+  <w:num w:numId="87" w16cid:durableId="418212873">
     <w:abstractNumId w:val="45"/>
   </w:num>
   <w:numIdMacAtCleanup w:val="80"/>
@@ -23137,7 +23500,7 @@
 </file>
 
 <file path=word/styles.xml><?xml version="1.0" encoding="utf-8"?>
-<w:styles xmlns:mc="http://schemas.openxmlformats.org/markup-compatibility/2006" xmlns:r="http://schemas.openxmlformats.org/officeDocument/2006/relationships" xmlns:w="http://schemas.openxmlformats.org/wordprocessingml/2006/main" xmlns:w14="http://schemas.microsoft.com/office/word/2010/wordml" xmlns:w15="http://schemas.microsoft.com/office/word/2012/wordml" xmlns:w16cid="http://schemas.microsoft.com/office/word/2016/wordml/cid" xmlns:w16se="http://schemas.microsoft.com/office/word/2015/wordml/symex" mc:Ignorable="w14 w15 w16se w16cid">
+<w:styles xmlns:mc="http://schemas.openxmlformats.org/markup-compatibility/2006" xmlns:r="http://schemas.openxmlformats.org/officeDocument/2006/relationships" xmlns:w="http://schemas.openxmlformats.org/wordprocessingml/2006/main" xmlns:w14="http://schemas.microsoft.com/office/word/2010/wordml" xmlns:w15="http://schemas.microsoft.com/office/word/2012/wordml" xmlns:w16cex="http://schemas.microsoft.com/office/word/2018/wordml/cex" xmlns:w16cid="http://schemas.microsoft.com/office/word/2016/wordml/cid" xmlns:w16="http://schemas.microsoft.com/office/word/2018/wordml" xmlns:w16du="http://schemas.microsoft.com/office/word/2023/wordml/word16du" xmlns:w16sdtdh="http://schemas.microsoft.com/office/word/2020/wordml/sdtdatahash" xmlns:w16sdtfl="http://schemas.microsoft.com/office/word/2024/wordml/sdtformatlock" xmlns:w16se="http://schemas.microsoft.com/office/word/2015/wordml/symex" mc:Ignorable="w14 w15 w16se w16cid w16 w16cex w16sdtdh w16sdtfl w16du">
   <w:docDefaults>
     <w:rPrDefault>
       <w:rPr>
@@ -23153,7 +23516,7 @@
       </w:pPr>
     </w:pPrDefault>
   </w:docDefaults>
-  <w:latentStyles w:defLockedState="0" w:defUIPriority="99" w:defSemiHidden="0" w:defUnhideWhenUsed="0" w:defQFormat="0" w:count="375">
+  <w:latentStyles w:defLockedState="0" w:defUIPriority="99" w:defSemiHidden="0" w:defUnhideWhenUsed="0" w:defQFormat="0" w:count="376">
     <w:lsdException w:name="Normal" w:uiPriority="0" w:qFormat="1"/>
     <w:lsdException w:name="heading 1" w:uiPriority="9" w:qFormat="1"/>
     <w:lsdException w:name="heading 2" w:semiHidden="1" w:uiPriority="9" w:unhideWhenUsed="1" w:qFormat="1"/>
@@ -23529,6 +23892,7 @@
     <w:lsdException w:name="Smart Hyperlink" w:semiHidden="1" w:unhideWhenUsed="1"/>
     <w:lsdException w:name="Hashtag" w:semiHidden="1" w:unhideWhenUsed="1"/>
     <w:lsdException w:name="Unresolved Mention" w:semiHidden="1" w:unhideWhenUsed="1"/>
+    <w:lsdException w:name="Smart Link" w:semiHidden="1" w:unhideWhenUsed="1"/>
   </w:latentStyles>
   <w:style w:type="paragraph" w:default="1" w:styleId="Normal">
     <w:name w:val="Normal"/>
@@ -23619,7 +23983,6 @@
   <w:style w:type="character" w:default="1" w:styleId="DefaultParagraphFont">
     <w:name w:val="Default Paragraph Font"/>
     <w:uiPriority w:val="1"/>
-    <w:semiHidden/>
     <w:unhideWhenUsed/>
   </w:style>
   <w:style w:type="table" w:default="1" w:styleId="TableNormal">
@@ -24427,7 +24790,7 @@
 
 <file path=word/webextensions/taskpanes.xml><?xml version="1.0" encoding="utf-8"?>
 <wetp:taskpanes xmlns:wetp="http://schemas.microsoft.com/office/webextensions/taskpanes/2010/11">
-  <wetp:taskpane dockstate="right" visibility="0" width="350" row="3">
+  <wetp:taskpane dockstate="right" visibility="0" width="350" row="4">
     <wetp:webextensionref xmlns:r="http://schemas.openxmlformats.org/officeDocument/2006/relationships" r:id="rId1"/>
   </wetp:taskpane>
 </wetp:taskpanes>

</xml_diff>